<commit_message>
Novos RFs + metodologia e bibliografia
</commit_message>
<xml_diff>
--- a/pre-projeto.docx
+++ b/pre-projeto.docx
@@ -1464,7 +1464,7 @@
             <w:webHidden/>
             <w:rStyle w:val="Vnculodendice"/>
           </w:rPr>
-          <w:t>s5. LEVANTAMENTO DE REQUISITOS</w:t>
+          <w:t>5. LEVANTAMENTO DE REQUISITOS</w:t>
           <w:tab/>
           <w:t>7</w:t>
         </w:r>
@@ -1566,7 +1566,7 @@
           </w:rPr>
           <w:t>5.2.3 – DESEMPENHO</w:t>
           <w:tab/>
-          <w:t>7</w:t>
+          <w:t>8</w:t>
         </w:r>
       </w:hyperlink>
     </w:p>
@@ -1666,7 +1666,7 @@
           </w:rPr>
           <w:t>5.2.8 – LEGAIS</w:t>
           <w:tab/>
-          <w:t>8</w:t>
+          <w:t>9</w:t>
         </w:r>
       </w:hyperlink>
     </w:p>
@@ -1686,12 +1686,32 @@
           </w:rPr>
           <w:t>6. CRONOGRAMA DE ATIVIDADES</w:t>
           <w:tab/>
-          <w:t>8</w:t>
+          <w:t>9</w:t>
         </w:r>
       </w:hyperlink>
     </w:p>
     <w:p>
       <w:pPr>
+        <w:pStyle w:val="Sumrio1"/>
+        <w:tabs>
+          <w:tab w:val="right" w:pos="9026" w:leader="dot"/>
+        </w:tabs>
+        <w:rPr/>
+      </w:pPr>
+      <w:hyperlink w:anchor="__RefHeading___Toc537_2580195691">
+        <w:r>
+          <w:rPr>
+            <w:webHidden/>
+            <w:rStyle w:val="Vnculodendice"/>
+          </w:rPr>
+          <w:t>7. BIBLIOGRAFIA</w:t>
+          <w:tab/>
+          <w:t>9</w:t>
+        </w:r>
+      </w:hyperlink>
+    </w:p>
+    <w:p>
+      <w:pPr>
         <w:pStyle w:val="Normal"/>
         <w:rPr>
           <w:b/>
@@ -1714,24 +1734,6 @@
           <w:szCs w:val="24"/>
         </w:rPr>
         <w:fldChar w:fldCharType="end"/>
-      </w:r>
-    </w:p>
-    <w:p>
-      <w:pPr>
-        <w:pStyle w:val="Normal"/>
-        <w:rPr>
-          <w:b/>
-          <w:b/>
-          <w:sz w:val="24"/>
-          <w:szCs w:val="24"/>
-        </w:rPr>
-      </w:pPr>
-      <w:r>
-        <w:rPr>
-          <w:b/>
-          <w:sz w:val="24"/>
-          <w:szCs w:val="24"/>
-        </w:rPr>
       </w:r>
     </w:p>
     <w:p>
@@ -2120,16 +2122,7 @@
           <w:sz w:val="24"/>
           <w:szCs w:val="24"/>
         </w:rPr>
-        <w:t>1</w:t>
-      </w:r>
-      <w:r>
-        <w:rPr>
-          <w:b/>
-          <w:bCs/>
-          <w:sz w:val="24"/>
-          <w:szCs w:val="24"/>
-        </w:rPr>
-        <w:t>. INTRODUÇÃO</w:t>
+        <w:t>1. INTRODUÇÃO</w:t>
       </w:r>
     </w:p>
     <w:p>
@@ -2146,7 +2139,6 @@
       <w:r>
         <w:rPr>
           <w:b/>
-          <w:bCs/>
           <w:sz w:val="24"/>
           <w:szCs w:val="24"/>
         </w:rPr>
@@ -2264,15 +2256,7 @@
           <w:sz w:val="24"/>
           <w:szCs w:val="24"/>
         </w:rPr>
-        <w:t>2</w:t>
-      </w:r>
-      <w:r>
-        <w:rPr>
-          <w:b/>
-          <w:sz w:val="24"/>
-          <w:szCs w:val="24"/>
-        </w:rPr>
-        <w:t>. OBJETIVOS</w:t>
+        <w:t>2. OBJETIVOS</w:t>
       </w:r>
     </w:p>
     <w:p>
@@ -2288,15 +2272,7 @@
           <w:sz w:val="24"/>
           <w:szCs w:val="24"/>
         </w:rPr>
-        <w:t>2</w:t>
-      </w:r>
-      <w:r>
-        <w:rPr>
-          <w:b/>
-          <w:sz w:val="24"/>
-          <w:szCs w:val="24"/>
-        </w:rPr>
-        <w:t>. 1 – OBJETIVO GERAL</w:t>
+        <w:t>2. 1 – OBJETIVO GERAL</w:t>
       </w:r>
     </w:p>
     <w:p>
@@ -2311,7 +2287,11 @@
         </w:rPr>
       </w:pPr>
       <w:r>
-        <w:rPr/>
+        <w:rPr>
+          <w:b/>
+          <w:sz w:val="24"/>
+          <w:szCs w:val="24"/>
+        </w:rPr>
       </w:r>
     </w:p>
     <w:p>
@@ -2361,15 +2341,7 @@
           <w:sz w:val="24"/>
           <w:szCs w:val="24"/>
         </w:rPr>
-        <w:t>2</w:t>
-      </w:r>
-      <w:r>
-        <w:rPr>
-          <w:b/>
-          <w:sz w:val="24"/>
-          <w:szCs w:val="24"/>
-        </w:rPr>
-        <w:t>.2 – OBJETIVOS ESPECÍFICOS</w:t>
+        <w:t>2.2 – OBJETIVOS ESPECÍFICOS</w:t>
       </w:r>
     </w:p>
     <w:p>
@@ -2384,7 +2356,11 @@
         </w:rPr>
       </w:pPr>
       <w:r>
-        <w:rPr/>
+        <w:rPr>
+          <w:b/>
+          <w:sz w:val="24"/>
+          <w:szCs w:val="24"/>
+        </w:rPr>
       </w:r>
     </w:p>
     <w:p>
@@ -2622,15 +2598,7 @@
           <w:sz w:val="24"/>
           <w:szCs w:val="24"/>
         </w:rPr>
-        <w:t>3</w:t>
-      </w:r>
-      <w:r>
-        <w:rPr>
-          <w:b/>
-          <w:sz w:val="24"/>
-          <w:szCs w:val="24"/>
-        </w:rPr>
-        <w:t>. JUSTIFICATIVA</w:t>
+        <w:t>3. JUSTIFICATIVA</w:t>
       </w:r>
     </w:p>
     <w:p>
@@ -2773,12 +2741,6 @@
         </w:rPr>
         <w:t xml:space="preserve"> e admiração, por que não poderia gerar adoção também?</w:t>
         <w:tab/>
-      </w:r>
-      <w:r>
-        <w:rPr>
-          <w:sz w:val="24"/>
-          <w:szCs w:val="24"/>
-        </w:rPr>
         <w:t xml:space="preserve">Quanto à relevância acadêmica do tema, denota-se a importância de desenvolver </w:t>
       </w:r>
       <w:r>
@@ -2860,7 +2822,6 @@
       <w:bookmarkEnd w:id="8"/>
       <w:r>
         <w:rPr>
-          <w:rFonts w:ascii="Arial" w:hAnsi="Arial"/>
           <w:b w:val="false"/>
           <w:bCs w:val="false"/>
           <w:i w:val="false"/>
@@ -2878,7 +2839,6 @@
       </w:r>
       <w:r>
         <w:rPr>
-          <w:rFonts w:ascii="Arial" w:hAnsi="Arial"/>
           <w:b w:val="false"/>
           <w:bCs w:val="false"/>
           <w:i/>
@@ -2912,7 +2872,6 @@
       </w:r>
       <w:r>
         <w:rPr>
-          <w:rFonts w:ascii="Arial" w:hAnsi="Arial"/>
           <w:b w:val="false"/>
           <w:bCs w:val="false"/>
           <w:i w:val="false"/>
@@ -2942,7 +2901,6 @@
       </w:pPr>
       <w:r>
         <w:rPr>
-          <w:rFonts w:ascii="Arial" w:hAnsi="Arial"/>
           <w:b w:val="false"/>
           <w:bCs w:val="false"/>
           <w:i w:val="false"/>
@@ -2960,7 +2918,6 @@
       </w:r>
       <w:r>
         <w:rPr>
-          <w:rFonts w:ascii="Arial" w:hAnsi="Arial"/>
           <w:b w:val="false"/>
           <w:i w:val="false"/>
           <w:caps w:val="false"/>
@@ -2977,7 +2934,6 @@
       </w:r>
       <w:r>
         <w:rPr>
-          <w:rFonts w:ascii="Arial" w:hAnsi="Arial"/>
           <w:b w:val="false"/>
           <w:i/>
           <w:caps w:val="false"/>
@@ -3009,7 +2965,6 @@
       </w:r>
       <w:r>
         <w:rPr>
-          <w:rFonts w:ascii="Arial" w:hAnsi="Arial"/>
           <w:b w:val="false"/>
           <w:i w:val="false"/>
           <w:caps w:val="false"/>
@@ -3026,7 +2981,6 @@
       </w:r>
       <w:r>
         <w:rPr>
-          <w:rFonts w:ascii="Arial" w:hAnsi="Arial"/>
           <w:b w:val="false"/>
           <w:i/>
           <w:caps w:val="false"/>
@@ -3048,15 +3002,10 @@
         <w:bidi w:val="0"/>
         <w:spacing w:lineRule="auto" w:line="360" w:before="0" w:after="0"/>
         <w:jc w:val="both"/>
-        <w:rPr>
-          <w:rFonts w:ascii="Arial" w:hAnsi="Arial"/>
-          <w:sz w:val="24"/>
-          <w:szCs w:val="24"/>
-        </w:rPr>
-      </w:pPr>
-      <w:r>
-        <w:rPr>
-          <w:rFonts w:ascii="Arial" w:hAnsi="Arial"/>
+        <w:rPr/>
+      </w:pPr>
+      <w:r>
+        <w:rPr>
           <w:b w:val="false"/>
           <w:i w:val="false"/>
           <w:caps w:val="false"/>
@@ -3074,7 +3023,6 @@
       </w:r>
       <w:r>
         <w:rPr>
-          <w:rFonts w:ascii="Arial" w:hAnsi="Arial"/>
           <w:b w:val="false"/>
           <w:i/>
           <w:caps w:val="false"/>
@@ -3091,7 +3039,6 @@
       </w:r>
       <w:r>
         <w:rPr>
-          <w:rFonts w:ascii="Arial" w:hAnsi="Arial"/>
           <w:b w:val="false"/>
           <w:caps w:val="false"/>
           <w:smallCaps w:val="false"/>
@@ -3107,7 +3054,6 @@
       </w:r>
       <w:r>
         <w:rPr>
-          <w:rFonts w:ascii="Arial" w:hAnsi="Arial"/>
           <w:b w:val="false"/>
           <w:i w:val="false"/>
           <w:caps w:val="false"/>
@@ -3120,11 +3066,74 @@
           <w:u w:val="none"/>
           <w:effect w:val="none"/>
         </w:rPr>
-        <w:t xml:space="preserve">de mesmo serviço no quesito de organização no </w:t>
-      </w:r>
-      <w:r>
-        <w:rPr>
-          <w:rFonts w:ascii="Arial" w:hAnsi="Arial"/>
+        <w:t xml:space="preserve">de mesmo serviço </w:t>
+      </w:r>
+      <w:r>
+        <w:rPr>
+          <w:b w:val="false"/>
+          <w:i w:val="false"/>
+          <w:caps w:val="false"/>
+          <w:smallCaps w:val="false"/>
+          <w:strike w:val="false"/>
+          <w:dstrike w:val="false"/>
+          <w:color w:val="000000"/>
+          <w:sz w:val="24"/>
+          <w:szCs w:val="24"/>
+          <w:u w:val="none"/>
+          <w:effect w:val="none"/>
+        </w:rPr>
+        <w:t xml:space="preserve">quanto aos requisitos e </w:t>
+      </w:r>
+      <w:r>
+        <w:rPr>
+          <w:b w:val="false"/>
+          <w:i w:val="false"/>
+          <w:caps w:val="false"/>
+          <w:smallCaps w:val="false"/>
+          <w:strike w:val="false"/>
+          <w:dstrike w:val="false"/>
+          <w:color w:val="000000"/>
+          <w:sz w:val="24"/>
+          <w:szCs w:val="24"/>
+          <w:u w:val="none"/>
+          <w:effect w:val="none"/>
+        </w:rPr>
+        <w:t>n</w:t>
+      </w:r>
+      <w:r>
+        <w:rPr>
+          <w:b w:val="false"/>
+          <w:i w:val="false"/>
+          <w:caps w:val="false"/>
+          <w:smallCaps w:val="false"/>
+          <w:strike w:val="false"/>
+          <w:dstrike w:val="false"/>
+          <w:color w:val="000000"/>
+          <w:sz w:val="24"/>
+          <w:szCs w:val="24"/>
+          <w:u w:val="none"/>
+          <w:effect w:val="none"/>
+        </w:rPr>
+        <w:t>a questão</w:t>
+      </w:r>
+      <w:r>
+        <w:rPr>
+          <w:b w:val="false"/>
+          <w:i w:val="false"/>
+          <w:caps w:val="false"/>
+          <w:smallCaps w:val="false"/>
+          <w:strike w:val="false"/>
+          <w:dstrike w:val="false"/>
+          <w:color w:val="000000"/>
+          <w:sz w:val="24"/>
+          <w:szCs w:val="24"/>
+          <w:u w:val="none"/>
+          <w:effect w:val="none"/>
+        </w:rPr>
+        <w:t xml:space="preserve"> de organização no </w:t>
+      </w:r>
+      <w:r>
+        <w:rPr>
           <w:b w:val="false"/>
           <w:i/>
           <w:caps w:val="false"/>
@@ -3141,7 +3150,6 @@
       </w:r>
       <w:r>
         <w:rPr>
-          <w:rFonts w:ascii="Arial" w:hAnsi="Arial"/>
           <w:b w:val="false"/>
           <w:caps w:val="false"/>
           <w:smallCaps w:val="false"/>
@@ -3157,7 +3165,6 @@
       </w:r>
       <w:r>
         <w:rPr>
-          <w:rFonts w:ascii="Arial" w:hAnsi="Arial"/>
           <w:b w:val="false"/>
           <w:i w:val="false"/>
           <w:caps w:val="false"/>
@@ -3176,13 +3183,7 @@
     <w:p>
       <w:pPr>
         <w:pStyle w:val="Ttulo1"/>
-        <w:rPr>
-          <w:b/>
-          <w:b/>
-          <w:bCs/>
-          <w:sz w:val="24"/>
-          <w:szCs w:val="24"/>
-        </w:rPr>
+        <w:rPr/>
       </w:pPr>
       <w:bookmarkStart w:id="9" w:name="__RefHeading___Toc555_3150529375"/>
       <w:bookmarkEnd w:id="9"/>
@@ -3193,16 +3194,7 @@
           <w:sz w:val="24"/>
           <w:szCs w:val="24"/>
         </w:rPr>
-        <w:t>s5</w:t>
-      </w:r>
-      <w:r>
-        <w:rPr>
-          <w:b/>
-          <w:bCs/>
-          <w:sz w:val="24"/>
-          <w:szCs w:val="24"/>
-        </w:rPr>
-        <w:t>. LEVANTAMENTO DE REQUISITOS</w:t>
+        <w:t>5. LEVANTAMENTO DE REQUISITOS</w:t>
       </w:r>
     </w:p>
     <w:p>
@@ -3219,16 +3211,7 @@
           <w:sz w:val="24"/>
           <w:szCs w:val="24"/>
         </w:rPr>
-        <w:t>5</w:t>
-      </w:r>
-      <w:r>
-        <w:rPr>
-          <w:b/>
-          <w:bCs/>
-          <w:sz w:val="24"/>
-          <w:szCs w:val="24"/>
-        </w:rPr>
-        <w:t>.1 – REQUISITOS FUNCIONAIS</w:t>
+        <w:t>5.1 – REQUISITOS FUNCIONAIS</w:t>
       </w:r>
       <w:r>
         <w:rPr/>
@@ -3253,17 +3236,39 @@
         </w:numPr>
         <w:spacing w:lineRule="auto" w:line="360"/>
         <w:jc w:val="both"/>
-        <w:rPr>
-          <w:sz w:val="24"/>
-          <w:szCs w:val="24"/>
-        </w:rPr>
-      </w:pPr>
-      <w:r>
-        <w:rPr>
-          <w:sz w:val="24"/>
-          <w:szCs w:val="24"/>
-        </w:rPr>
-        <w:t>Efetuar login ou cadastro a partir do Facebook ou E-mail.</w:t>
+        <w:rPr/>
+      </w:pPr>
+      <w:r>
+        <w:rPr>
+          <w:sz w:val="24"/>
+          <w:szCs w:val="24"/>
+        </w:rPr>
+        <w:t xml:space="preserve">Efetuar login ou cadastro a partir do Facebook ou </w:t>
+      </w:r>
+      <w:r>
+        <w:rPr>
+          <w:i/>
+          <w:iCs/>
+          <w:sz w:val="24"/>
+          <w:szCs w:val="24"/>
+        </w:rPr>
+        <w:t>e</w:t>
+      </w:r>
+      <w:r>
+        <w:rPr>
+          <w:i/>
+          <w:iCs/>
+          <w:sz w:val="24"/>
+          <w:szCs w:val="24"/>
+        </w:rPr>
+        <w:t>-mail</w:t>
+      </w:r>
+      <w:r>
+        <w:rPr>
+          <w:sz w:val="24"/>
+          <w:szCs w:val="24"/>
+        </w:rPr>
+        <w:t>.</w:t>
       </w:r>
     </w:p>
     <w:p>
@@ -3319,10 +3324,7 @@
         </w:numPr>
         <w:spacing w:lineRule="auto" w:line="360"/>
         <w:jc w:val="both"/>
-        <w:rPr>
-          <w:sz w:val="24"/>
-          <w:szCs w:val="24"/>
-        </w:rPr>
+        <w:rPr/>
       </w:pPr>
       <w:r>
         <w:rPr>
@@ -3363,10 +3365,7 @@
         </w:numPr>
         <w:spacing w:lineRule="auto" w:line="360"/>
         <w:jc w:val="both"/>
-        <w:rPr>
-          <w:sz w:val="24"/>
-          <w:szCs w:val="24"/>
-        </w:rPr>
+        <w:rPr/>
       </w:pPr>
       <w:r>
         <w:rPr>
@@ -3374,6 +3373,106 @@
           <w:szCs w:val="24"/>
         </w:rPr>
         <w:t>Informar o tempo que o animal está esperando por um dono.</w:t>
+      </w:r>
+    </w:p>
+    <w:p>
+      <w:pPr>
+        <w:pStyle w:val="Normal"/>
+        <w:numPr>
+          <w:ilvl w:val="0"/>
+          <w:numId w:val="2"/>
+        </w:numPr>
+        <w:spacing w:lineRule="auto" w:line="360"/>
+        <w:jc w:val="both"/>
+        <w:rPr/>
+      </w:pPr>
+      <w:r>
+        <w:rPr>
+          <w:sz w:val="24"/>
+          <w:szCs w:val="24"/>
+        </w:rPr>
+        <w:t xml:space="preserve">Oferecer a prestação de serviços voluntários, na qual o usuário pode se disponibilizar para ceder um lar temporário para o animal, bancar cuidados médicos ou ainda passear com o </w:t>
+      </w:r>
+      <w:r>
+        <w:rPr>
+          <w:i/>
+          <w:iCs/>
+          <w:sz w:val="24"/>
+          <w:szCs w:val="24"/>
+        </w:rPr>
+        <w:t>pet</w:t>
+      </w:r>
+      <w:r>
+        <w:rPr>
+          <w:i w:val="false"/>
+          <w:iCs w:val="false"/>
+          <w:sz w:val="24"/>
+          <w:szCs w:val="24"/>
+        </w:rPr>
+        <w:t xml:space="preserve"> e tirar fotografias para pôr no perfil do mesmo.</w:t>
+      </w:r>
+      <w:r>
+        <w:rPr>
+          <w:i/>
+          <w:iCs/>
+          <w:sz w:val="24"/>
+          <w:szCs w:val="24"/>
+        </w:rPr>
+        <w:t xml:space="preserve"> </w:t>
+      </w:r>
+    </w:p>
+    <w:p>
+      <w:pPr>
+        <w:pStyle w:val="Normal"/>
+        <w:numPr>
+          <w:ilvl w:val="0"/>
+          <w:numId w:val="2"/>
+        </w:numPr>
+        <w:spacing w:lineRule="auto" w:line="360"/>
+        <w:jc w:val="both"/>
+        <w:rPr/>
+      </w:pPr>
+      <w:r>
+        <w:rPr>
+          <w:sz w:val="24"/>
+          <w:szCs w:val="24"/>
+        </w:rPr>
+        <w:t xml:space="preserve">Notificar por </w:t>
+      </w:r>
+      <w:r>
+        <w:rPr>
+          <w:i/>
+          <w:iCs/>
+          <w:sz w:val="24"/>
+          <w:szCs w:val="24"/>
+        </w:rPr>
+        <w:t>e-mail</w:t>
+      </w:r>
+      <w:r>
+        <w:rPr>
+          <w:sz w:val="24"/>
+          <w:szCs w:val="24"/>
+        </w:rPr>
+        <w:t xml:space="preserve"> o usuário que doou o animal, atualizando-o de como estão sendo os cuidados com o animal doado e permitindo o contato entre o doador e adotante.</w:t>
+      </w:r>
+    </w:p>
+    <w:p>
+      <w:pPr>
+        <w:pStyle w:val="Normal"/>
+        <w:numPr>
+          <w:ilvl w:val="0"/>
+          <w:numId w:val="2"/>
+        </w:numPr>
+        <w:spacing w:lineRule="auto" w:line="360"/>
+        <w:jc w:val="both"/>
+        <w:rPr/>
+      </w:pPr>
+      <w:r>
+        <w:rPr>
+          <w:sz w:val="24"/>
+          <w:szCs w:val="24"/>
+        </w:rPr>
+        <w:t>Oferecer sugestões para adoção de outras categorias de animais quando o usuário filtrar determinadas características e pesquisar.</w:t>
       </w:r>
     </w:p>
     <w:p>
@@ -3396,16 +3495,7 @@
           <w:sz w:val="24"/>
           <w:szCs w:val="24"/>
         </w:rPr>
-        <w:t>5</w:t>
-      </w:r>
-      <w:r>
-        <w:rPr>
-          <w:b/>
-          <w:bCs/>
-          <w:sz w:val="24"/>
-          <w:szCs w:val="24"/>
-        </w:rPr>
-        <w:t>.2 – REQUISITOS NÃO FUNCIONAIS</w:t>
+        <w:t>5.2 – REQUISITOS NÃO FUNCIONAIS</w:t>
       </w:r>
     </w:p>
     <w:p>
@@ -3430,17 +3520,7 @@
           <w:sz w:val="24"/>
           <w:szCs w:val="24"/>
         </w:rPr>
-        <w:t>5</w:t>
-      </w:r>
-      <w:r>
-        <w:rPr>
-          <w:b/>
-          <w:bCs/>
-          <w:color w:val="000000"/>
-          <w:sz w:val="24"/>
-          <w:szCs w:val="24"/>
-        </w:rPr>
-        <w:t>.2.1 - SENSORIAIS</w:t>
+        <w:t>5.2.1 - SENSORIAIS</w:t>
       </w:r>
     </w:p>
     <w:p>
@@ -3623,17 +3703,7 @@
           <w:sz w:val="24"/>
           <w:szCs w:val="24"/>
         </w:rPr>
-        <w:t>5</w:t>
-      </w:r>
-      <w:r>
-        <w:rPr>
-          <w:b/>
-          <w:bCs/>
-          <w:color w:val="000000"/>
-          <w:sz w:val="24"/>
-          <w:szCs w:val="24"/>
-        </w:rPr>
-        <w:t>.2.2 – USABILIDADE</w:t>
+        <w:t>5.2.2 – USABILIDADE</w:t>
       </w:r>
       <w:r>
         <w:rPr>
@@ -3742,17 +3812,7 @@
           <w:sz w:val="24"/>
           <w:szCs w:val="24"/>
         </w:rPr>
-        <w:t>5</w:t>
-      </w:r>
-      <w:r>
-        <w:rPr>
-          <w:b/>
-          <w:bCs/>
-          <w:color w:val="000000"/>
-          <w:sz w:val="24"/>
-          <w:szCs w:val="24"/>
-        </w:rPr>
-        <w:t>.2.3 – DESEMPENHO</w:t>
+        <w:t>5.2.3 – DESEMPENHO</w:t>
       </w:r>
       <w:r>
         <w:rPr/>
@@ -3822,21 +3882,11 @@
           <w:sz w:val="24"/>
           <w:szCs w:val="24"/>
         </w:rPr>
-        <w:t>5</w:t>
-      </w:r>
-      <w:r>
-        <w:rPr>
-          <w:b/>
-          <w:bCs/>
+        <w:t>5.2.4 – OPERAÇÃO</w:t>
+      </w:r>
+      <w:r>
+        <w:rPr>
           <w:color w:val="000000"/>
-          <w:sz w:val="24"/>
-          <w:szCs w:val="24"/>
-        </w:rPr>
-        <w:t>.2.4 – OPERAÇÃO</w:t>
-      </w:r>
-      <w:r>
-        <w:rPr>
-          <w:color w:val="000000"/>
         </w:rPr>
         <w:t xml:space="preserve"> </w:t>
       </w:r>
@@ -3853,7 +3903,9 @@
       </w:pPr>
       <w:r>
         <w:rPr>
-          <w:color w:val="000000"/>
+          <w:b/>
+          <w:sz w:val="24"/>
+          <w:szCs w:val="24"/>
         </w:rPr>
       </w:r>
     </w:p>
@@ -4027,17 +4079,7 @@
           <w:sz w:val="24"/>
           <w:szCs w:val="24"/>
         </w:rPr>
-        <w:t>5</w:t>
-      </w:r>
-      <w:r>
-        <w:rPr>
-          <w:b/>
-          <w:bCs/>
-          <w:color w:val="000000"/>
-          <w:sz w:val="24"/>
-          <w:szCs w:val="24"/>
-        </w:rPr>
-        <w:t>.2.5 – MANUTENIBILIDADE E PORTABILIDADE</w:t>
+        <w:t>5.2.5 – MANUTENIBILIDADE E PORTABILIDADE</w:t>
       </w:r>
       <w:r>
         <w:rPr/>
@@ -4172,17 +4214,7 @@
           <w:sz w:val="24"/>
           <w:szCs w:val="24"/>
         </w:rPr>
-        <w:t>5</w:t>
-      </w:r>
-      <w:r>
-        <w:rPr>
-          <w:b/>
-          <w:bCs/>
-          <w:color w:val="000000"/>
-          <w:sz w:val="24"/>
-          <w:szCs w:val="24"/>
-        </w:rPr>
-        <w:t>.2.6 – SEGURANÇA</w:t>
+        <w:t>5.2.6 – SEGURANÇA</w:t>
       </w:r>
       <w:r>
         <w:rPr/>
@@ -4278,17 +4310,7 @@
           <w:sz w:val="24"/>
           <w:szCs w:val="24"/>
         </w:rPr>
-        <w:t>5.2</w:t>
-      </w:r>
-      <w:r>
-        <w:rPr>
-          <w:b/>
-          <w:bCs/>
-          <w:color w:val="000000"/>
-          <w:sz w:val="24"/>
-          <w:szCs w:val="24"/>
-        </w:rPr>
-        <w:t>.7 – CULTURAIS E POLÍTICOS</w:t>
+        <w:t>5.2.7 – CULTURAIS E POLÍTICOS</w:t>
       </w:r>
     </w:p>
     <w:p>
@@ -4349,56 +4371,36 @@
           <w:sz w:val="24"/>
           <w:szCs w:val="24"/>
         </w:rPr>
-        <w:t>5</w:t>
-      </w:r>
-      <w:r>
-        <w:rPr>
+        <w:t>5.2.8 – LEGAIS</w:t>
+      </w:r>
+      <w:r>
+        <w:rPr/>
+        <w:t xml:space="preserve">  </w:t>
+      </w:r>
+    </w:p>
+    <w:p>
+      <w:pPr>
+        <w:pStyle w:val="Ttulo1"/>
+        <w:rPr>
+          <w:b/>
           <w:b/>
           <w:bCs/>
           <w:color w:val="000000"/>
           <w:sz w:val="24"/>
           <w:szCs w:val="24"/>
         </w:rPr>
-        <w:t>.2.8 – LEGAIS</w:t>
-      </w:r>
-      <w:r>
-        <w:rPr/>
-        <w:t xml:space="preserve">  </w:t>
-      </w:r>
-    </w:p>
-    <w:p>
-      <w:pPr>
-        <w:pStyle w:val="Ttulo1"/>
-        <w:rPr>
-          <w:b/>
+      </w:pPr>
+      <w:bookmarkStart w:id="21" w:name="__RefHeading___Toc577_3150529375"/>
+      <w:bookmarkEnd w:id="21"/>
+      <w:r>
+        <w:rPr>
           <w:b/>
           <w:bCs/>
           <w:color w:val="000000"/>
           <w:sz w:val="24"/>
           <w:szCs w:val="24"/>
         </w:rPr>
-      </w:pPr>
-      <w:bookmarkStart w:id="21" w:name="__RefHeading___Toc577_3150529375"/>
-      <w:bookmarkEnd w:id="21"/>
-      <w:r>
-        <w:rPr>
-          <w:b/>
-          <w:bCs/>
-          <w:color w:val="000000"/>
-          <w:sz w:val="24"/>
-          <w:szCs w:val="24"/>
-        </w:rPr>
-        <w:t>6</w:t>
-      </w:r>
-      <w:r>
-        <w:rPr>
-          <w:b/>
-          <w:bCs/>
-          <w:color w:val="000000"/>
-          <w:sz w:val="24"/>
-          <w:szCs w:val="24"/>
-        </w:rPr>
-        <w:t>. CRONOGRAMA DE ATIVIDADES</w:t>
+        <w:t>6. CRONOGRAMA DE ATIVIDADES</w:t>
       </w:r>
     </w:p>
     <w:p>
@@ -4445,11 +4447,11 @@
       <w:tblGrid>
         <w:gridCol w:w="2109"/>
         <w:gridCol w:w="1293"/>
+        <w:gridCol w:w="1419"/>
+        <w:gridCol w:w="1276"/>
         <w:gridCol w:w="1418"/>
-        <w:gridCol w:w="1276"/>
-        <w:gridCol w:w="1417"/>
         <w:gridCol w:w="1419"/>
-        <w:gridCol w:w="1557"/>
+        <w:gridCol w:w="1555"/>
       </w:tblGrid>
       <w:tr>
         <w:trPr>
@@ -4603,7 +4605,7 @@
         </w:tc>
         <w:tc>
           <w:tcPr>
-            <w:tcW w:w="1418" w:type="dxa"/>
+            <w:tcW w:w="1419" w:type="dxa"/>
             <w:tcBorders>
               <w:top w:val="single" w:sz="4" w:space="0" w:color="000000"/>
               <w:left w:val="single" w:sz="4" w:space="0" w:color="000000"/>
@@ -4673,7 +4675,7 @@
         </w:tc>
         <w:tc>
           <w:tcPr>
-            <w:tcW w:w="1417" w:type="dxa"/>
+            <w:tcW w:w="1418" w:type="dxa"/>
             <w:tcBorders>
               <w:top w:val="single" w:sz="4" w:space="0" w:color="000000"/>
               <w:left w:val="single" w:sz="4" w:space="0" w:color="000000"/>
@@ -4743,7 +4745,7 @@
         </w:tc>
         <w:tc>
           <w:tcPr>
-            <w:tcW w:w="1557" w:type="dxa"/>
+            <w:tcW w:w="1555" w:type="dxa"/>
             <w:tcBorders>
               <w:top w:val="single" w:sz="4" w:space="0" w:color="000000"/>
               <w:left w:val="single" w:sz="4" w:space="0" w:color="000000"/>
@@ -4853,7 +4855,7 @@
         </w:tc>
         <w:tc>
           <w:tcPr>
-            <w:tcW w:w="1418" w:type="dxa"/>
+            <w:tcW w:w="1419" w:type="dxa"/>
             <w:tcBorders>
               <w:top w:val="single" w:sz="4" w:space="0" w:color="000000"/>
               <w:left w:val="single" w:sz="4" w:space="0" w:color="000000"/>
@@ -4924,7 +4926,7 @@
         </w:tc>
         <w:tc>
           <w:tcPr>
-            <w:tcW w:w="1417" w:type="dxa"/>
+            <w:tcW w:w="1418" w:type="dxa"/>
             <w:tcBorders>
               <w:top w:val="single" w:sz="4" w:space="0" w:color="000000"/>
               <w:left w:val="single" w:sz="4" w:space="0" w:color="000000"/>
@@ -4994,7 +4996,7 @@
         </w:tc>
         <w:tc>
           <w:tcPr>
-            <w:tcW w:w="1557" w:type="dxa"/>
+            <w:tcW w:w="1555" w:type="dxa"/>
             <w:tcBorders>
               <w:top w:val="single" w:sz="4" w:space="0" w:color="000000"/>
               <w:left w:val="single" w:sz="4" w:space="0" w:color="000000"/>
@@ -5104,7 +5106,7 @@
         </w:tc>
         <w:tc>
           <w:tcPr>
-            <w:tcW w:w="1418" w:type="dxa"/>
+            <w:tcW w:w="1419" w:type="dxa"/>
             <w:tcBorders>
               <w:top w:val="single" w:sz="4" w:space="0" w:color="000000"/>
               <w:left w:val="single" w:sz="4" w:space="0" w:color="000000"/>
@@ -5176,7 +5178,7 @@
         </w:tc>
         <w:tc>
           <w:tcPr>
-            <w:tcW w:w="1417" w:type="dxa"/>
+            <w:tcW w:w="1418" w:type="dxa"/>
             <w:tcBorders>
               <w:top w:val="single" w:sz="4" w:space="0" w:color="000000"/>
               <w:left w:val="single" w:sz="4" w:space="0" w:color="000000"/>
@@ -5247,7 +5249,7 @@
         </w:tc>
         <w:tc>
           <w:tcPr>
-            <w:tcW w:w="1557" w:type="dxa"/>
+            <w:tcW w:w="1555" w:type="dxa"/>
             <w:tcBorders>
               <w:top w:val="single" w:sz="4" w:space="0" w:color="000000"/>
               <w:left w:val="single" w:sz="4" w:space="0" w:color="000000"/>
@@ -5357,7 +5359,7 @@
         </w:tc>
         <w:tc>
           <w:tcPr>
-            <w:tcW w:w="1418" w:type="dxa"/>
+            <w:tcW w:w="1419" w:type="dxa"/>
             <w:tcBorders>
               <w:top w:val="single" w:sz="4" w:space="0" w:color="000000"/>
               <w:left w:val="single" w:sz="4" w:space="0" w:color="000000"/>
@@ -5429,7 +5431,7 @@
         </w:tc>
         <w:tc>
           <w:tcPr>
-            <w:tcW w:w="1417" w:type="dxa"/>
+            <w:tcW w:w="1418" w:type="dxa"/>
             <w:tcBorders>
               <w:top w:val="single" w:sz="4" w:space="0" w:color="000000"/>
               <w:left w:val="single" w:sz="4" w:space="0" w:color="000000"/>
@@ -5499,7 +5501,7 @@
         </w:tc>
         <w:tc>
           <w:tcPr>
-            <w:tcW w:w="1557" w:type="dxa"/>
+            <w:tcW w:w="1555" w:type="dxa"/>
             <w:tcBorders>
               <w:top w:val="single" w:sz="4" w:space="0" w:color="000000"/>
               <w:left w:val="single" w:sz="4" w:space="0" w:color="000000"/>
@@ -5609,7 +5611,7 @@
         </w:tc>
         <w:tc>
           <w:tcPr>
-            <w:tcW w:w="1418" w:type="dxa"/>
+            <w:tcW w:w="1419" w:type="dxa"/>
             <w:tcBorders>
               <w:top w:val="single" w:sz="4" w:space="0" w:color="000000"/>
               <w:left w:val="single" w:sz="4" w:space="0" w:color="000000"/>
@@ -5681,7 +5683,7 @@
         </w:tc>
         <w:tc>
           <w:tcPr>
-            <w:tcW w:w="1417" w:type="dxa"/>
+            <w:tcW w:w="1418" w:type="dxa"/>
             <w:tcBorders>
               <w:top w:val="single" w:sz="4" w:space="0" w:color="000000"/>
               <w:left w:val="single" w:sz="4" w:space="0" w:color="000000"/>
@@ -5753,7 +5755,7 @@
         </w:tc>
         <w:tc>
           <w:tcPr>
-            <w:tcW w:w="1557" w:type="dxa"/>
+            <w:tcW w:w="1555" w:type="dxa"/>
             <w:tcBorders>
               <w:top w:val="single" w:sz="4" w:space="0" w:color="000000"/>
               <w:left w:val="single" w:sz="4" w:space="0" w:color="000000"/>
@@ -5863,7 +5865,7 @@
         </w:tc>
         <w:tc>
           <w:tcPr>
-            <w:tcW w:w="1418" w:type="dxa"/>
+            <w:tcW w:w="1419" w:type="dxa"/>
             <w:tcBorders>
               <w:top w:val="single" w:sz="4" w:space="0" w:color="000000"/>
               <w:left w:val="single" w:sz="4" w:space="0" w:color="000000"/>
@@ -5935,7 +5937,7 @@
         </w:tc>
         <w:tc>
           <w:tcPr>
-            <w:tcW w:w="1417" w:type="dxa"/>
+            <w:tcW w:w="1418" w:type="dxa"/>
             <w:tcBorders>
               <w:top w:val="single" w:sz="4" w:space="0" w:color="000000"/>
               <w:left w:val="single" w:sz="4" w:space="0" w:color="000000"/>
@@ -6006,7 +6008,7 @@
         </w:tc>
         <w:tc>
           <w:tcPr>
-            <w:tcW w:w="1557" w:type="dxa"/>
+            <w:tcW w:w="1555" w:type="dxa"/>
             <w:tcBorders>
               <w:top w:val="single" w:sz="4" w:space="0" w:color="000000"/>
               <w:left w:val="single" w:sz="4" w:space="0" w:color="000000"/>
@@ -6114,7 +6116,7 @@
         </w:tc>
         <w:tc>
           <w:tcPr>
-            <w:tcW w:w="1418" w:type="dxa"/>
+            <w:tcW w:w="1419" w:type="dxa"/>
             <w:tcBorders>
               <w:top w:val="single" w:sz="4" w:space="0" w:color="000000"/>
               <w:left w:val="single" w:sz="4" w:space="0" w:color="000000"/>
@@ -6184,7 +6186,7 @@
         </w:tc>
         <w:tc>
           <w:tcPr>
-            <w:tcW w:w="1417" w:type="dxa"/>
+            <w:tcW w:w="1418" w:type="dxa"/>
             <w:tcBorders>
               <w:top w:val="single" w:sz="4" w:space="0" w:color="000000"/>
               <w:left w:val="single" w:sz="4" w:space="0" w:color="000000"/>
@@ -6256,7 +6258,7 @@
         </w:tc>
         <w:tc>
           <w:tcPr>
-            <w:tcW w:w="1557" w:type="dxa"/>
+            <w:tcW w:w="1555" w:type="dxa"/>
             <w:tcBorders>
               <w:top w:val="single" w:sz="4" w:space="0" w:color="000000"/>
               <w:left w:val="single" w:sz="4" w:space="0" w:color="000000"/>
@@ -6364,7 +6366,7 @@
         </w:tc>
         <w:tc>
           <w:tcPr>
-            <w:tcW w:w="1418" w:type="dxa"/>
+            <w:tcW w:w="1419" w:type="dxa"/>
             <w:tcBorders>
               <w:top w:val="single" w:sz="4" w:space="0" w:color="000000"/>
               <w:left w:val="single" w:sz="4" w:space="0" w:color="000000"/>
@@ -6434,7 +6436,7 @@
         </w:tc>
         <w:tc>
           <w:tcPr>
-            <w:tcW w:w="1417" w:type="dxa"/>
+            <w:tcW w:w="1418" w:type="dxa"/>
             <w:tcBorders>
               <w:top w:val="single" w:sz="4" w:space="0" w:color="000000"/>
               <w:left w:val="single" w:sz="4" w:space="0" w:color="000000"/>
@@ -6504,7 +6506,7 @@
         </w:tc>
         <w:tc>
           <w:tcPr>
-            <w:tcW w:w="1557" w:type="dxa"/>
+            <w:tcW w:w="1555" w:type="dxa"/>
             <w:tcBorders>
               <w:top w:val="single" w:sz="4" w:space="0" w:color="000000"/>
               <w:left w:val="single" w:sz="4" w:space="0" w:color="000000"/>
@@ -6543,49 +6545,93 @@
     <w:p>
       <w:pPr>
         <w:pStyle w:val="Normal"/>
-        <w:spacing w:lineRule="auto" w:line="360"/>
+        <w:spacing w:lineRule="auto" w:line="276" w:before="0" w:after="0"/>
         <w:jc w:val="center"/>
         <w:rPr>
-          <w:b/>
-          <w:b/>
-          <w:sz w:val="24"/>
-          <w:szCs w:val="24"/>
-        </w:rPr>
-      </w:pPr>
-      <w:r>
-        <w:rPr>
-          <w:b/>
-          <w:sz w:val="24"/>
-          <w:szCs w:val="24"/>
-        </w:rPr>
-      </w:r>
-    </w:p>
-    <w:p>
-      <w:pPr>
-        <w:pStyle w:val="Normal"/>
-        <w:spacing w:lineRule="auto" w:line="360"/>
-        <w:jc w:val="both"/>
-        <w:rPr>
-          <w:sz w:val="24"/>
-          <w:szCs w:val="24"/>
-        </w:rPr>
-      </w:pPr>
-      <w:r>
-        <w:rPr>
-          <w:sz w:val="24"/>
-          <w:szCs w:val="24"/>
-        </w:rPr>
-      </w:r>
-    </w:p>
-    <w:p>
-      <w:pPr>
-        <w:pStyle w:val="Normal"/>
-        <w:spacing w:lineRule="auto" w:line="360"/>
+          <w:sz w:val="24"/>
+          <w:szCs w:val="24"/>
+        </w:rPr>
+      </w:pPr>
+      <w:r>
+        <w:rPr>
+          <w:sz w:val="24"/>
+          <w:szCs w:val="24"/>
+        </w:rPr>
+      </w:r>
+    </w:p>
+    <w:p>
+      <w:pPr>
+        <w:pStyle w:val="Ttulo1"/>
+        <w:spacing w:lineRule="auto" w:line="276"/>
         <w:jc w:val="both"/>
         <w:rPr/>
       </w:pPr>
+      <w:bookmarkStart w:id="22" w:name="__RefHeading___Toc537_2580195691"/>
+      <w:bookmarkEnd w:id="22"/>
+      <w:r>
+        <w:rPr>
+          <w:b/>
+          <w:bCs/>
+          <w:color w:val="000000"/>
+          <w:sz w:val="24"/>
+          <w:szCs w:val="24"/>
+        </w:rPr>
+        <w:t>7. BIBLIOGRAFIA</w:t>
+      </w:r>
+    </w:p>
+    <w:p>
+      <w:pPr>
+        <w:pStyle w:val="Normal"/>
+        <w:spacing w:lineRule="auto" w:line="276"/>
+        <w:jc w:val="both"/>
+        <w:rPr>
+          <w:b/>
+          <w:b/>
+          <w:bCs/>
+          <w:color w:val="000000"/>
+          <w:sz w:val="24"/>
+          <w:szCs w:val="24"/>
+        </w:rPr>
+      </w:pPr>
       <w:r>
         <w:rPr/>
+      </w:r>
+    </w:p>
+    <w:p>
+      <w:pPr>
+        <w:pStyle w:val="Normal"/>
+        <w:jc w:val="left"/>
+        <w:rPr>
+          <w:sz w:val="24"/>
+          <w:szCs w:val="24"/>
+        </w:rPr>
+      </w:pPr>
+      <w:bookmarkStart w:id="23" w:name="__RefHeading___Toc539_2580195691"/>
+      <w:bookmarkEnd w:id="23"/>
+      <w:r>
+        <w:rPr>
+          <w:sz w:val="24"/>
+          <w:szCs w:val="24"/>
+        </w:rPr>
+        <w:t>Adoption Ambassadors | ASPCApro. Disponível em: &lt;https://www.aspcapro.org/research/ambassadors&gt;. Visitado em 23 de fevereiro de 2019.</w:t>
+      </w:r>
+    </w:p>
+    <w:p>
+      <w:pPr>
+        <w:pStyle w:val="Normal"/>
+        <w:spacing w:lineRule="auto" w:line="276"/>
+        <w:jc w:val="both"/>
+        <w:rPr>
+          <w:color w:val="000000"/>
+          <w:sz w:val="24"/>
+          <w:szCs w:val="24"/>
+        </w:rPr>
+      </w:pPr>
+      <w:r>
+        <w:rPr>
+          <w:b w:val="false"/>
+          <w:bCs w:val="false"/>
+        </w:rPr>
       </w:r>
     </w:p>
     <w:sectPr>
@@ -7059,7 +7105,6 @@
     <w:rPrDefault>
       <w:rPr>
         <w:rFonts w:ascii="Arial" w:hAnsi="Arial" w:eastAsia="Arial" w:cs="Arial"/>
-        <w:sz w:val="22"/>
         <w:szCs w:val="22"/>
         <w:lang w:val="pt-BR" w:eastAsia="pt-BR" w:bidi="ar-SA"/>
       </w:rPr>
@@ -7770,6 +7815,199 @@
     <w:qFormat/>
     <w:rPr/>
   </w:style>
+  <w:style w:type="character" w:styleId="ListLabel28">
+    <w:name w:val="ListLabel 28"/>
+    <w:qFormat/>
+    <w:rPr>
+      <w:rFonts w:cs="Noto Sans Symbols"/>
+      <w:b/>
+      <w:sz w:val="24"/>
+    </w:rPr>
+  </w:style>
+  <w:style w:type="character" w:styleId="ListLabel29">
+    <w:name w:val="ListLabel 29"/>
+    <w:qFormat/>
+    <w:rPr>
+      <w:rFonts w:cs="Courier New"/>
+    </w:rPr>
+  </w:style>
+  <w:style w:type="character" w:styleId="ListLabel30">
+    <w:name w:val="ListLabel 30"/>
+    <w:qFormat/>
+    <w:rPr>
+      <w:rFonts w:cs="Noto Sans Symbols"/>
+    </w:rPr>
+  </w:style>
+  <w:style w:type="character" w:styleId="ListLabel31">
+    <w:name w:val="ListLabel 31"/>
+    <w:qFormat/>
+    <w:rPr>
+      <w:rFonts w:cs="Noto Sans Symbols"/>
+    </w:rPr>
+  </w:style>
+  <w:style w:type="character" w:styleId="ListLabel32">
+    <w:name w:val="ListLabel 32"/>
+    <w:qFormat/>
+    <w:rPr>
+      <w:rFonts w:cs="Courier New"/>
+    </w:rPr>
+  </w:style>
+  <w:style w:type="character" w:styleId="ListLabel33">
+    <w:name w:val="ListLabel 33"/>
+    <w:qFormat/>
+    <w:rPr>
+      <w:rFonts w:cs="Noto Sans Symbols"/>
+    </w:rPr>
+  </w:style>
+  <w:style w:type="character" w:styleId="ListLabel34">
+    <w:name w:val="ListLabel 34"/>
+    <w:qFormat/>
+    <w:rPr>
+      <w:rFonts w:cs="Noto Sans Symbols"/>
+    </w:rPr>
+  </w:style>
+  <w:style w:type="character" w:styleId="ListLabel35">
+    <w:name w:val="ListLabel 35"/>
+    <w:qFormat/>
+    <w:rPr>
+      <w:rFonts w:cs="Courier New"/>
+    </w:rPr>
+  </w:style>
+  <w:style w:type="character" w:styleId="ListLabel36">
+    <w:name w:val="ListLabel 36"/>
+    <w:qFormat/>
+    <w:rPr>
+      <w:rFonts w:cs="Noto Sans Symbols"/>
+    </w:rPr>
+  </w:style>
+  <w:style w:type="character" w:styleId="ListLabel37">
+    <w:name w:val="ListLabel 37"/>
+    <w:qFormat/>
+    <w:rPr>
+      <w:sz w:val="24"/>
+      <w:u w:val="none"/>
+    </w:rPr>
+  </w:style>
+  <w:style w:type="character" w:styleId="ListLabel38">
+    <w:name w:val="ListLabel 38"/>
+    <w:qFormat/>
+    <w:rPr>
+      <w:u w:val="none"/>
+    </w:rPr>
+  </w:style>
+  <w:style w:type="character" w:styleId="ListLabel39">
+    <w:name w:val="ListLabel 39"/>
+    <w:qFormat/>
+    <w:rPr>
+      <w:u w:val="none"/>
+    </w:rPr>
+  </w:style>
+  <w:style w:type="character" w:styleId="ListLabel40">
+    <w:name w:val="ListLabel 40"/>
+    <w:qFormat/>
+    <w:rPr>
+      <w:u w:val="none"/>
+    </w:rPr>
+  </w:style>
+  <w:style w:type="character" w:styleId="ListLabel41">
+    <w:name w:val="ListLabel 41"/>
+    <w:qFormat/>
+    <w:rPr>
+      <w:u w:val="none"/>
+    </w:rPr>
+  </w:style>
+  <w:style w:type="character" w:styleId="ListLabel42">
+    <w:name w:val="ListLabel 42"/>
+    <w:qFormat/>
+    <w:rPr>
+      <w:u w:val="none"/>
+    </w:rPr>
+  </w:style>
+  <w:style w:type="character" w:styleId="ListLabel43">
+    <w:name w:val="ListLabel 43"/>
+    <w:qFormat/>
+    <w:rPr>
+      <w:u w:val="none"/>
+    </w:rPr>
+  </w:style>
+  <w:style w:type="character" w:styleId="ListLabel44">
+    <w:name w:val="ListLabel 44"/>
+    <w:qFormat/>
+    <w:rPr>
+      <w:u w:val="none"/>
+    </w:rPr>
+  </w:style>
+  <w:style w:type="character" w:styleId="ListLabel45">
+    <w:name w:val="ListLabel 45"/>
+    <w:qFormat/>
+    <w:rPr>
+      <w:u w:val="none"/>
+    </w:rPr>
+  </w:style>
+  <w:style w:type="character" w:styleId="ListLabel46">
+    <w:name w:val="ListLabel 46"/>
+    <w:qFormat/>
+    <w:rPr>
+      <w:sz w:val="24"/>
+      <w:u w:val="none"/>
+    </w:rPr>
+  </w:style>
+  <w:style w:type="character" w:styleId="ListLabel47">
+    <w:name w:val="ListLabel 47"/>
+    <w:qFormat/>
+    <w:rPr>
+      <w:u w:val="none"/>
+    </w:rPr>
+  </w:style>
+  <w:style w:type="character" w:styleId="ListLabel48">
+    <w:name w:val="ListLabel 48"/>
+    <w:qFormat/>
+    <w:rPr>
+      <w:u w:val="none"/>
+    </w:rPr>
+  </w:style>
+  <w:style w:type="character" w:styleId="ListLabel49">
+    <w:name w:val="ListLabel 49"/>
+    <w:qFormat/>
+    <w:rPr>
+      <w:u w:val="none"/>
+    </w:rPr>
+  </w:style>
+  <w:style w:type="character" w:styleId="ListLabel50">
+    <w:name w:val="ListLabel 50"/>
+    <w:qFormat/>
+    <w:rPr>
+      <w:u w:val="none"/>
+    </w:rPr>
+  </w:style>
+  <w:style w:type="character" w:styleId="ListLabel51">
+    <w:name w:val="ListLabel 51"/>
+    <w:qFormat/>
+    <w:rPr>
+      <w:u w:val="none"/>
+    </w:rPr>
+  </w:style>
+  <w:style w:type="character" w:styleId="ListLabel52">
+    <w:name w:val="ListLabel 52"/>
+    <w:qFormat/>
+    <w:rPr>
+      <w:u w:val="none"/>
+    </w:rPr>
+  </w:style>
+  <w:style w:type="character" w:styleId="ListLabel53">
+    <w:name w:val="ListLabel 53"/>
+    <w:qFormat/>
+    <w:rPr>
+      <w:u w:val="none"/>
+    </w:rPr>
+  </w:style>
+  <w:style w:type="character" w:styleId="ListLabel54">
+    <w:name w:val="ListLabel 54"/>
+    <w:qFormat/>
+    <w:rPr>
+      <w:u w:val="none"/>
+    </w:rPr>
+  </w:style>
   <w:style w:type="paragraph" w:styleId="Ttulo">
     <w:name w:val="Título"/>
     <w:basedOn w:val="Normal"/>

</xml_diff>

<commit_message>
Novos RFs + metodologia, perspectiva, referências
</commit_message>
<xml_diff>
--- a/pre-projeto.docx
+++ b/pre-projeto.docx
@@ -1384,7 +1384,7 @@
             <w:webHidden/>
             <w:rStyle w:val="Vnculodendice"/>
           </w:rPr>
-          <w:t>2. 1 – OBJETIVO GERAL</w:t>
+          <w:t>2.1 – OBJETIVO GERAL</w:t>
           <w:tab/>
           <w:t>4</w:t>
         </w:r>
@@ -1458,13 +1458,33 @@
         </w:tabs>
         <w:rPr/>
       </w:pPr>
+      <w:hyperlink w:anchor="__RefHeading___Toc620_569486792">
+        <w:r>
+          <w:rPr>
+            <w:webHidden/>
+            <w:rStyle w:val="Vnculodendice"/>
+          </w:rPr>
+          <w:t>5. PERSPECTIVA DE RESULTADOS</w:t>
+          <w:tab/>
+          <w:t>7</w:t>
+        </w:r>
+      </w:hyperlink>
+    </w:p>
+    <w:p>
+      <w:pPr>
+        <w:pStyle w:val="Sumrio1"/>
+        <w:tabs>
+          <w:tab w:val="right" w:pos="9026" w:leader="dot"/>
+        </w:tabs>
+        <w:rPr/>
+      </w:pPr>
       <w:hyperlink w:anchor="__RefHeading___Toc555_3150529375">
         <w:r>
           <w:rPr>
             <w:webHidden/>
             <w:rStyle w:val="Vnculodendice"/>
           </w:rPr>
-          <w:t>5. LEVANTAMENTO DE REQUISITOS</w:t>
+          <w:t>6. LEVANTAMENTO DE REQUISITOS</w:t>
           <w:tab/>
           <w:t>7</w:t>
         </w:r>
@@ -1484,7 +1504,7 @@
             <w:webHidden/>
             <w:rStyle w:val="Vnculodendice"/>
           </w:rPr>
-          <w:t>5.1 – REQUISITOS FUNCIONAIS</w:t>
+          <w:t>6.1 – REQUISITOS FUNCIONAIS</w:t>
           <w:tab/>
           <w:t>7</w:t>
         </w:r>
@@ -1504,9 +1524,9 @@
             <w:webHidden/>
             <w:rStyle w:val="Vnculodendice"/>
           </w:rPr>
-          <w:t>5.2 – REQUISITOS NÃO FUNCIONAIS</w:t>
+          <w:t>6.2 – REQUISITOS NÃO FUNCIONAIS</w:t>
           <w:tab/>
-          <w:t>7</w:t>
+          <w:t>8</w:t>
         </w:r>
       </w:hyperlink>
     </w:p>
@@ -1524,9 +1544,9 @@
             <w:webHidden/>
             <w:rStyle w:val="Vnculodendice"/>
           </w:rPr>
-          <w:t>5.2.1 - SENSORIAIS</w:t>
+          <w:t>6.2.1 - SENSORIAIS</w:t>
           <w:tab/>
-          <w:t>7</w:t>
+          <w:t>8</w:t>
         </w:r>
       </w:hyperlink>
     </w:p>
@@ -1544,9 +1564,9 @@
             <w:webHidden/>
             <w:rStyle w:val="Vnculodendice"/>
           </w:rPr>
-          <w:t>5.2.2 – USABILIDADE</w:t>
+          <w:t>6.2.2 – USABILIDADE</w:t>
           <w:tab/>
-          <w:t>7</w:t>
+          <w:t>8</w:t>
         </w:r>
       </w:hyperlink>
     </w:p>
@@ -1564,7 +1584,7 @@
             <w:webHidden/>
             <w:rStyle w:val="Vnculodendice"/>
           </w:rPr>
-          <w:t>5.2.3 – DESEMPENHO</w:t>
+          <w:t>6.2.3 – DESEMPENHO</w:t>
           <w:tab/>
           <w:t>8</w:t>
         </w:r>
@@ -1584,9 +1604,9 @@
             <w:webHidden/>
             <w:rStyle w:val="Vnculodendice"/>
           </w:rPr>
-          <w:t>5.2.4 – OPERAÇÃO</w:t>
+          <w:t>6.2.4 – OPERAÇÃO</w:t>
           <w:tab/>
-          <w:t>8</w:t>
+          <w:t>9</w:t>
         </w:r>
       </w:hyperlink>
     </w:p>
@@ -1604,9 +1624,9 @@
             <w:webHidden/>
             <w:rStyle w:val="Vnculodendice"/>
           </w:rPr>
-          <w:t>5.2.5 – MANUTENIBILIDADE E PORTABILIDADE</w:t>
+          <w:t>6.2.5 – MANUTENIBILIDADE E PORTABILIDADE</w:t>
           <w:tab/>
-          <w:t>8</w:t>
+          <w:t>9</w:t>
         </w:r>
       </w:hyperlink>
     </w:p>
@@ -1624,9 +1644,9 @@
             <w:webHidden/>
             <w:rStyle w:val="Vnculodendice"/>
           </w:rPr>
-          <w:t>5.2.6 – SEGURANÇA</w:t>
+          <w:t>6.2.6 – SEGURANÇA</w:t>
           <w:tab/>
-          <w:t>8</w:t>
+          <w:t>9</w:t>
         </w:r>
       </w:hyperlink>
     </w:p>
@@ -1644,9 +1664,9 @@
             <w:webHidden/>
             <w:rStyle w:val="Vnculodendice"/>
           </w:rPr>
-          <w:t>5.2.7 – CULTURAIS E POLÍTICOS</w:t>
+          <w:t>6.2.7 – CULTURAIS E POLÍTICOS</w:t>
           <w:tab/>
-          <w:t>8</w:t>
+          <w:t>9</w:t>
         </w:r>
       </w:hyperlink>
     </w:p>
@@ -1664,7 +1684,7 @@
             <w:webHidden/>
             <w:rStyle w:val="Vnculodendice"/>
           </w:rPr>
-          <w:t>5.2.8 – LEGAIS</w:t>
+          <w:t>6.2.8 – LEGAIS</w:t>
           <w:tab/>
           <w:t>9</w:t>
         </w:r>
@@ -1684,7 +1704,7 @@
             <w:webHidden/>
             <w:rStyle w:val="Vnculodendice"/>
           </w:rPr>
-          <w:t>6. CRONOGRAMA DE ATIVIDADES</w:t>
+          <w:t>7. CRONOGRAMA DE ATIVIDADES</w:t>
           <w:tab/>
           <w:t>9</w:t>
         </w:r>
@@ -1704,9 +1724,9 @@
             <w:webHidden/>
             <w:rStyle w:val="Vnculodendice"/>
           </w:rPr>
-          <w:t>7. BIBLIOGRAFIA</w:t>
+          <w:t>8. REFERÊNCIAS BIBLIOGRÁFICAS</w:t>
           <w:tab/>
-          <w:t>9</w:t>
+          <w:t>10</w:t>
         </w:r>
       </w:hyperlink>
     </w:p>
@@ -1734,24 +1754,6 @@
           <w:szCs w:val="24"/>
         </w:rPr>
         <w:fldChar w:fldCharType="end"/>
-      </w:r>
-    </w:p>
-    <w:p>
-      <w:pPr>
-        <w:pStyle w:val="Normal"/>
-        <w:rPr>
-          <w:b/>
-          <w:b/>
-          <w:sz w:val="24"/>
-          <w:szCs w:val="24"/>
-        </w:rPr>
-      </w:pPr>
-      <w:r>
-        <w:rPr>
-          <w:b/>
-          <w:sz w:val="24"/>
-          <w:szCs w:val="24"/>
-        </w:rPr>
       </w:r>
     </w:p>
     <w:p>
@@ -2212,17 +2214,28 @@
         <w:spacing w:lineRule="auto" w:line="360" w:before="0" w:after="0"/>
         <w:ind w:firstLine="720"/>
         <w:jc w:val="both"/>
-        <w:rPr>
-          <w:sz w:val="24"/>
-          <w:szCs w:val="24"/>
-        </w:rPr>
-      </w:pPr>
-      <w:r>
-        <w:rPr>
-          <w:sz w:val="24"/>
-          <w:szCs w:val="24"/>
-        </w:rPr>
-        <w:t>Dentro deste contexto lamentável, nota-se o importante papel das ONGs de animais. São elas que intermediam o processo de doação e adoção de bichos que foram cruelmente maltratados ou abandonados. Porém, este processo ainda é muito demorado, devido ao fato de que muitas dessas ONGs dependem de páginas de redes sociais para encontrarem pessoas interessadas em adotar algum animal.</w:t>
+        <w:rPr/>
+      </w:pPr>
+      <w:r>
+        <w:rPr>
+          <w:sz w:val="24"/>
+          <w:szCs w:val="24"/>
+        </w:rPr>
+        <w:t xml:space="preserve">Dentro deste contexto lamentável, nota-se o importante papel das ONGs de animais. São elas que </w:t>
+      </w:r>
+      <w:r>
+        <w:rPr>
+          <w:sz w:val="24"/>
+          <w:szCs w:val="24"/>
+        </w:rPr>
+        <w:t>intermedeiam</w:t>
+      </w:r>
+      <w:r>
+        <w:rPr>
+          <w:sz w:val="24"/>
+          <w:szCs w:val="24"/>
+        </w:rPr>
+        <w:t xml:space="preserve"> o processo de doação e adoção de bichos que foram cruelmente maltratados ou abandonados. Porém, este processo ainda é muito demorado, devido ao fato de que muitas dessas ONGs dependem de páginas de redes sociais para encontrarem pessoas interessadas em adotar algum animal.</w:t>
       </w:r>
     </w:p>
     <w:p>
@@ -2240,7 +2253,39 @@
           <w:sz w:val="24"/>
           <w:szCs w:val="24"/>
         </w:rPr>
-        <w:t xml:space="preserve">Ao analisar essa situação, surgiu a ideia de desenvolver um website, cujo nome será “Adopets”, o qual surgiu do termo inglês “Adopt a pet”, que significa “Adote um animal de estimação”. O objetivo é dar voz àqueles que não têm, ao simplificar e incentivar o processo de doação e adoção de cães e gatos. Pretende-se sensibilizar as pessoas no que diz respeito ao abandono de animais na cidade de Manaus, aumentando assim o número de adoções responsáveis. </w:t>
+        <w:t xml:space="preserve">Ao analisar essa situação, surgiu a ideia de desenvolver um </w:t>
+      </w:r>
+      <w:r>
+        <w:rPr>
+          <w:i/>
+          <w:iCs/>
+          <w:sz w:val="24"/>
+          <w:szCs w:val="24"/>
+        </w:rPr>
+        <w:t>website</w:t>
+      </w:r>
+      <w:r>
+        <w:rPr>
+          <w:sz w:val="24"/>
+          <w:szCs w:val="24"/>
+        </w:rPr>
+        <w:t xml:space="preserve">, cujo nome será “Adopets”, o qual surgiu do termo inglês </w:t>
+      </w:r>
+      <w:r>
+        <w:rPr>
+          <w:i/>
+          <w:iCs/>
+          <w:sz w:val="24"/>
+          <w:szCs w:val="24"/>
+        </w:rPr>
+        <w:t>Adopt a pet</w:t>
+      </w:r>
+      <w:r>
+        <w:rPr>
+          <w:sz w:val="24"/>
+          <w:szCs w:val="24"/>
+        </w:rPr>
+        <w:t xml:space="preserve">, que significa “Adote um animal de estimação”. O objetivo é dar voz àqueles que não têm, ao simplificar e incentivar o processo de doação e adoção de cães e gatos. Pretende-se sensibilizar as pessoas no que diz respeito ao abandono de animais na cidade de Manaus, aumentando assim o número de adoções responsáveis. </w:t>
       </w:r>
     </w:p>
     <w:p>
@@ -2272,7 +2317,7 @@
           <w:sz w:val="24"/>
           <w:szCs w:val="24"/>
         </w:rPr>
-        <w:t>2. 1 – OBJETIVO GERAL</w:t>
+        <w:t>2.1 – OBJETIVO GERAL</w:t>
       </w:r>
     </w:p>
     <w:p>
@@ -2689,7 +2734,21 @@
           <w:sz w:val="24"/>
           <w:szCs w:val="24"/>
         </w:rPr>
-        <w:t xml:space="preserve">antigo ou não agradável, o que não atrai muito o público nem aparece no topo das pesquisas no google. </w:t>
+        <w:t xml:space="preserve">antigo ou não agradável, o que não atrai muito o público nem aparece no topo das pesquisas no </w:t>
+      </w:r>
+      <w:r>
+        <w:rPr>
+          <w:sz w:val="24"/>
+          <w:szCs w:val="24"/>
+        </w:rPr>
+        <w:t>G</w:t>
+      </w:r>
+      <w:r>
+        <w:rPr>
+          <w:sz w:val="24"/>
+          <w:szCs w:val="24"/>
+        </w:rPr>
+        <w:t xml:space="preserve">oogle. </w:t>
       </w:r>
     </w:p>
     <w:p>
@@ -3066,7 +3125,38 @@
           <w:u w:val="none"/>
           <w:effect w:val="none"/>
         </w:rPr>
-        <w:t xml:space="preserve">de mesmo serviço </w:t>
+        <w:t xml:space="preserve">de mesmo serviço quanto aos requisitos e na questão de organização no </w:t>
+      </w:r>
+      <w:r>
+        <w:rPr>
+          <w:b w:val="false"/>
+          <w:i/>
+          <w:caps w:val="false"/>
+          <w:smallCaps w:val="false"/>
+          <w:strike w:val="false"/>
+          <w:dstrike w:val="false"/>
+          <w:color w:val="000000"/>
+          <w:sz w:val="24"/>
+          <w:szCs w:val="24"/>
+          <w:u w:val="none"/>
+          <w:effect w:val="none"/>
+        </w:rPr>
+        <w:t>front-end</w:t>
+      </w:r>
+      <w:r>
+        <w:rPr>
+          <w:b w:val="false"/>
+          <w:caps w:val="false"/>
+          <w:smallCaps w:val="false"/>
+          <w:strike w:val="false"/>
+          <w:dstrike w:val="false"/>
+          <w:color w:val="000000"/>
+          <w:sz w:val="24"/>
+          <w:szCs w:val="24"/>
+          <w:u w:val="none"/>
+          <w:effect w:val="none"/>
+        </w:rPr>
+        <w:t xml:space="preserve"> </w:t>
       </w:r>
       <w:r>
         <w:rPr>
@@ -3082,102 +3172,507 @@
           <w:u w:val="none"/>
           <w:effect w:val="none"/>
         </w:rPr>
-        <w:t xml:space="preserve">quanto aos requisitos e </w:t>
-      </w:r>
-      <w:r>
-        <w:rPr>
+        <w:t>para aceitação por parte do usuário.</w:t>
+      </w:r>
+    </w:p>
+    <w:p>
+      <w:pPr>
+        <w:pStyle w:val="Corpodetexto"/>
+        <w:bidi w:val="0"/>
+        <w:spacing w:lineRule="auto" w:line="360" w:before="0" w:after="0"/>
+        <w:jc w:val="both"/>
+        <w:rPr>
+          <w:b w:val="false"/>
+          <w:b w:val="false"/>
+          <w:i w:val="false"/>
+          <w:i w:val="false"/>
+          <w:caps w:val="false"/>
+          <w:smallCaps w:val="false"/>
+          <w:strike w:val="false"/>
+          <w:dstrike w:val="false"/>
+          <w:color w:val="000000"/>
+          <w:sz w:val="24"/>
+          <w:szCs w:val="24"/>
+          <w:u w:val="none"/>
+          <w:effect w:val="none"/>
+        </w:rPr>
+      </w:pPr>
+      <w:r>
+        <w:rPr/>
+      </w:r>
+    </w:p>
+    <w:p>
+      <w:pPr>
+        <w:pStyle w:val="Ttulo1"/>
+        <w:rPr>
+          <w:b/>
+          <w:b/>
+          <w:bCs/>
+          <w:sz w:val="24"/>
+          <w:szCs w:val="24"/>
+        </w:rPr>
+      </w:pPr>
+      <w:bookmarkStart w:id="9" w:name="__RefHeading___Toc620_569486792"/>
+      <w:bookmarkEnd w:id="9"/>
+      <w:r>
+        <w:rPr>
+          <w:b/>
+          <w:bCs/>
+          <w:sz w:val="24"/>
+          <w:szCs w:val="24"/>
+        </w:rPr>
+        <w:t>5. PERSPECTIVA DE RESULTADOS</w:t>
+      </w:r>
+    </w:p>
+    <w:p>
+      <w:pPr>
+        <w:pStyle w:val="Normal"/>
+        <w:spacing w:lineRule="auto" w:line="276" w:before="0" w:after="0"/>
+        <w:jc w:val="both"/>
+        <w:rPr>
+          <w:rFonts w:ascii="Arial" w:hAnsi="Arial" w:eastAsia="Arial" w:cs="Arial"/>
+          <w:color w:val="auto"/>
+          <w:kern w:val="0"/>
+          <w:sz w:val="24"/>
+          <w:szCs w:val="24"/>
+          <w:lang w:val="pt-BR" w:eastAsia="pt-BR" w:bidi="ar-SA"/>
+        </w:rPr>
+      </w:pPr>
+      <w:r>
+        <w:rPr>
+          <w:rFonts w:eastAsia="Arial" w:cs="Arial"/>
+          <w:color w:val="auto"/>
+          <w:kern w:val="0"/>
+          <w:sz w:val="24"/>
+          <w:szCs w:val="24"/>
+          <w:lang w:val="pt-BR" w:eastAsia="pt-BR" w:bidi="ar-SA"/>
+        </w:rPr>
+      </w:r>
+    </w:p>
+    <w:p>
+      <w:pPr>
+        <w:pStyle w:val="Normal"/>
+        <w:spacing w:lineRule="auto" w:line="360" w:before="0" w:after="0"/>
+        <w:jc w:val="both"/>
+        <w:rPr>
+          <w:rFonts w:ascii="Arial" w:hAnsi="Arial" w:eastAsia="Arial" w:cs="Arial"/>
+          <w:color w:val="auto"/>
+          <w:kern w:val="0"/>
+          <w:sz w:val="24"/>
+          <w:szCs w:val="24"/>
+          <w:lang w:val="pt-BR" w:eastAsia="pt-BR" w:bidi="ar-SA"/>
+        </w:rPr>
+      </w:pPr>
+      <w:r>
+        <w:rPr>
+          <w:rFonts w:eastAsia="Arial" w:cs="Arial"/>
+          <w:color w:val="auto"/>
+          <w:kern w:val="0"/>
+          <w:sz w:val="24"/>
+          <w:szCs w:val="24"/>
+          <w:lang w:val="pt-BR" w:eastAsia="pt-BR" w:bidi="ar-SA"/>
+        </w:rPr>
+        <w:tab/>
+        <w:t xml:space="preserve">A partir da criação do </w:t>
+      </w:r>
+      <w:r>
+        <w:rPr>
+          <w:rFonts w:eastAsia="Arial" w:cs="Arial"/>
+          <w:i/>
+          <w:iCs/>
+          <w:color w:val="auto"/>
+          <w:kern w:val="0"/>
+          <w:sz w:val="24"/>
+          <w:szCs w:val="24"/>
+          <w:lang w:val="pt-BR" w:eastAsia="pt-BR" w:bidi="ar-SA"/>
+        </w:rPr>
+        <w:t>website</w:t>
+      </w:r>
+      <w:r>
+        <w:rPr>
+          <w:rFonts w:eastAsia="Arial" w:cs="Arial"/>
+          <w:color w:val="auto"/>
+          <w:kern w:val="0"/>
+          <w:sz w:val="24"/>
+          <w:szCs w:val="24"/>
+          <w:lang w:val="pt-BR" w:eastAsia="pt-BR" w:bidi="ar-SA"/>
+        </w:rPr>
+        <w:t xml:space="preserve">, projeta-se um auxílio na doação de cães e gatos na cidade de Manaus. É esperado de tal auxílio um diálogo mais sucinto entre o doador e o </w:t>
+      </w:r>
+      <w:r>
+        <w:rPr>
+          <w:rFonts w:eastAsia="Arial" w:cs="Arial"/>
+          <w:color w:val="auto"/>
+          <w:kern w:val="0"/>
+          <w:sz w:val="24"/>
+          <w:szCs w:val="24"/>
+          <w:lang w:val="pt-BR" w:eastAsia="pt-BR" w:bidi="ar-SA"/>
+        </w:rPr>
+        <w:t>adotante</w:t>
+      </w:r>
+      <w:r>
+        <w:rPr>
+          <w:rFonts w:eastAsia="Arial" w:cs="Arial"/>
+          <w:color w:val="auto"/>
+          <w:kern w:val="0"/>
+          <w:sz w:val="24"/>
+          <w:szCs w:val="24"/>
+          <w:lang w:val="pt-BR" w:eastAsia="pt-BR" w:bidi="ar-SA"/>
+        </w:rPr>
+        <w:t>, o que poderá diminuir o abandono desses animais.</w:t>
+      </w:r>
+    </w:p>
+    <w:p>
+      <w:pPr>
+        <w:pStyle w:val="Normal"/>
+        <w:spacing w:lineRule="auto" w:line="360" w:before="0" w:after="0"/>
+        <w:jc w:val="both"/>
+        <w:rPr>
+          <w:rFonts w:ascii="Arial" w:hAnsi="Arial" w:eastAsia="Arial" w:cs="Arial"/>
+          <w:color w:val="auto"/>
+          <w:kern w:val="0"/>
+          <w:sz w:val="24"/>
+          <w:szCs w:val="24"/>
+          <w:lang w:val="pt-BR" w:eastAsia="pt-BR" w:bidi="ar-SA"/>
+        </w:rPr>
+      </w:pPr>
+      <w:r>
+        <w:rPr>
+          <w:rFonts w:eastAsia="Arial" w:cs="Arial"/>
+          <w:color w:val="auto"/>
+          <w:kern w:val="0"/>
+          <w:sz w:val="24"/>
+          <w:szCs w:val="24"/>
+          <w:lang w:val="pt-BR" w:eastAsia="pt-BR" w:bidi="ar-SA"/>
+        </w:rPr>
+        <w:tab/>
+        <w:t xml:space="preserve">Para atingir seu propósito, o </w:t>
+      </w:r>
+      <w:r>
+        <w:rPr>
+          <w:rFonts w:eastAsia="Arial" w:cs="Arial"/>
+          <w:i/>
+          <w:iCs/>
+          <w:color w:val="auto"/>
+          <w:kern w:val="0"/>
+          <w:sz w:val="24"/>
+          <w:szCs w:val="24"/>
+          <w:lang w:val="pt-BR" w:eastAsia="pt-BR" w:bidi="ar-SA"/>
+        </w:rPr>
+        <w:t xml:space="preserve">website </w:t>
+      </w:r>
+      <w:r>
+        <w:rPr>
+          <w:rFonts w:eastAsia="Arial" w:cs="Arial"/>
+          <w:color w:val="auto"/>
+          <w:kern w:val="0"/>
+          <w:sz w:val="24"/>
+          <w:szCs w:val="24"/>
+          <w:lang w:val="pt-BR" w:eastAsia="pt-BR" w:bidi="ar-SA"/>
+        </w:rPr>
+        <w:t>foge dos inúmeros meios de doação e adoção como os dispostos em páginas de redes sociais, focando em uma divulgação simples a respeito dos animais. Entretanto, essa divulgação será objetiva, tornando esse processo ágil e dinâmico, tanto para o doador quanto para aquele que deseja adotar.</w:t>
+      </w:r>
+    </w:p>
+    <w:p>
+      <w:pPr>
+        <w:pStyle w:val="Normal"/>
+        <w:spacing w:lineRule="auto" w:line="360" w:before="0" w:after="0"/>
+        <w:jc w:val="both"/>
+        <w:rPr>
+          <w:rFonts w:ascii="Arial" w:hAnsi="Arial" w:eastAsia="Arial" w:cs="Arial"/>
+          <w:color w:val="auto"/>
+          <w:kern w:val="0"/>
+          <w:sz w:val="24"/>
+          <w:szCs w:val="24"/>
+          <w:lang w:val="pt-BR" w:eastAsia="pt-BR" w:bidi="ar-SA"/>
+        </w:rPr>
+      </w:pPr>
+      <w:r>
+        <w:rPr>
+          <w:rFonts w:eastAsia="Arial" w:cs="Arial"/>
+          <w:color w:val="auto"/>
+          <w:kern w:val="0"/>
+          <w:sz w:val="24"/>
+          <w:szCs w:val="24"/>
+          <w:lang w:val="pt-BR" w:eastAsia="pt-BR" w:bidi="ar-SA"/>
+        </w:rPr>
+        <w:tab/>
+        <w:t xml:space="preserve">Essa praticidade vista na adoção estará relacionada </w:t>
+      </w:r>
+      <w:r>
+        <w:rPr>
+          <w:rFonts w:eastAsia="Arial" w:cs="Arial"/>
+          <w:color w:val="auto"/>
+          <w:kern w:val="0"/>
+          <w:sz w:val="24"/>
+          <w:szCs w:val="24"/>
+          <w:lang w:val="pt-BR" w:eastAsia="pt-BR" w:bidi="ar-SA"/>
+        </w:rPr>
+        <w:t>à</w:t>
+      </w:r>
+      <w:r>
+        <w:rPr>
+          <w:rFonts w:eastAsia="Arial" w:cs="Arial"/>
+          <w:color w:val="auto"/>
+          <w:kern w:val="0"/>
+          <w:sz w:val="24"/>
+          <w:szCs w:val="24"/>
+          <w:lang w:val="pt-BR" w:eastAsia="pt-BR" w:bidi="ar-SA"/>
+        </w:rPr>
+        <w:t xml:space="preserve"> informações precisas sobre cada um dos animais. Por intermédio do </w:t>
+      </w:r>
+      <w:r>
+        <w:rPr>
+          <w:rFonts w:eastAsia="Arial" w:cs="Arial"/>
+          <w:i/>
+          <w:iCs/>
+          <w:color w:val="auto"/>
+          <w:kern w:val="0"/>
+          <w:sz w:val="24"/>
+          <w:szCs w:val="24"/>
+          <w:lang w:val="pt-BR" w:eastAsia="pt-BR" w:bidi="ar-SA"/>
+        </w:rPr>
+        <w:t>website</w:t>
+      </w:r>
+      <w:r>
+        <w:rPr>
+          <w:rFonts w:eastAsia="Arial" w:cs="Arial"/>
+          <w:color w:val="auto"/>
+          <w:kern w:val="0"/>
+          <w:sz w:val="24"/>
+          <w:szCs w:val="24"/>
+          <w:lang w:val="pt-BR" w:eastAsia="pt-BR" w:bidi="ar-SA"/>
+        </w:rPr>
+        <w:t>, qualquer pessoa que deseje adotar um animal, poderá saber sobre questões particulares a respeito de cuidados, dentre outras questões, além de poder entrar em contato direto com o doador para adotar o animal.</w:t>
+      </w:r>
+    </w:p>
+    <w:p>
+      <w:pPr>
+        <w:pStyle w:val="Normal"/>
+        <w:spacing w:lineRule="auto" w:line="360" w:before="0" w:after="0"/>
+        <w:jc w:val="both"/>
+        <w:rPr>
+          <w:rFonts w:ascii="Arial" w:hAnsi="Arial" w:eastAsia="Arial" w:cs="Arial"/>
+          <w:color w:val="auto"/>
+          <w:kern w:val="0"/>
+          <w:sz w:val="24"/>
+          <w:szCs w:val="24"/>
+          <w:lang w:val="pt-BR" w:eastAsia="pt-BR" w:bidi="ar-SA"/>
+        </w:rPr>
+      </w:pPr>
+      <w:r>
+        <w:rPr>
+          <w:rFonts w:eastAsia="Arial" w:cs="Arial"/>
+          <w:color w:val="auto"/>
+          <w:kern w:val="0"/>
+          <w:sz w:val="24"/>
+          <w:szCs w:val="24"/>
+          <w:lang w:val="pt-BR" w:eastAsia="pt-BR" w:bidi="ar-SA"/>
+        </w:rPr>
+        <w:tab/>
+        <w:t xml:space="preserve">O doador, por sua vez, será incentivado a manter seu vínculo com o </w:t>
+      </w:r>
+      <w:r>
+        <w:rPr>
+          <w:rFonts w:eastAsia="Arial" w:cs="Arial"/>
+          <w:i/>
+          <w:iCs/>
+          <w:color w:val="auto"/>
+          <w:kern w:val="0"/>
+          <w:sz w:val="24"/>
+          <w:szCs w:val="24"/>
+          <w:lang w:val="pt-BR" w:eastAsia="pt-BR" w:bidi="ar-SA"/>
+        </w:rPr>
+        <w:t>website</w:t>
+      </w:r>
+      <w:r>
+        <w:rPr>
+          <w:rFonts w:eastAsia="Arial" w:cs="Arial"/>
+          <w:color w:val="auto"/>
+          <w:kern w:val="0"/>
+          <w:sz w:val="24"/>
+          <w:szCs w:val="24"/>
+          <w:lang w:val="pt-BR" w:eastAsia="pt-BR" w:bidi="ar-SA"/>
+        </w:rPr>
+        <w:t xml:space="preserve"> pensando no bem-estar do seu animal. Para que o mesmo ocorra sem frust</w:t>
+      </w:r>
+      <w:r>
+        <w:rPr>
+          <w:rFonts w:eastAsia="Arial" w:cs="Arial"/>
+          <w:color w:val="auto"/>
+          <w:kern w:val="0"/>
+          <w:sz w:val="24"/>
+          <w:szCs w:val="24"/>
+          <w:lang w:val="pt-BR" w:eastAsia="pt-BR" w:bidi="ar-SA"/>
+        </w:rPr>
+        <w:t>r</w:t>
+      </w:r>
+      <w:r>
+        <w:rPr>
+          <w:rFonts w:eastAsia="Arial" w:cs="Arial"/>
+          <w:color w:val="auto"/>
+          <w:kern w:val="0"/>
+          <w:sz w:val="24"/>
+          <w:szCs w:val="24"/>
+          <w:lang w:val="pt-BR" w:eastAsia="pt-BR" w:bidi="ar-SA"/>
+        </w:rPr>
+        <w:t xml:space="preserve">ação, cada gato ou cachorro cadastrado, será associado a um perfil de usuário que </w:t>
+      </w:r>
+      <w:r>
+        <w:rPr>
+          <w:rFonts w:eastAsia="Arial" w:cs="Arial"/>
+          <w:color w:val="auto"/>
+          <w:kern w:val="0"/>
+          <w:sz w:val="24"/>
+          <w:szCs w:val="24"/>
+          <w:lang w:val="pt-BR" w:eastAsia="pt-BR" w:bidi="ar-SA"/>
+        </w:rPr>
+        <w:t>siga</w:t>
+      </w:r>
+      <w:r>
+        <w:rPr>
+          <w:rFonts w:eastAsia="Arial" w:cs="Arial"/>
+          <w:color w:val="auto"/>
+          <w:kern w:val="0"/>
+          <w:sz w:val="24"/>
+          <w:szCs w:val="24"/>
+          <w:lang w:val="pt-BR" w:eastAsia="pt-BR" w:bidi="ar-SA"/>
+        </w:rPr>
+        <w:t xml:space="preserve"> de encontro a aquele animal, tornando mais prático o processo de doação.</w:t>
+      </w:r>
+    </w:p>
+    <w:p>
+      <w:pPr>
+        <w:pStyle w:val="Normal"/>
+        <w:bidi w:val="0"/>
+        <w:spacing w:lineRule="auto" w:line="360" w:before="0" w:after="0"/>
+        <w:jc w:val="both"/>
+        <w:rPr>
+          <w:rFonts w:ascii="Arial" w:hAnsi="Arial" w:eastAsia="Arial" w:cs="Arial"/>
+          <w:color w:val="auto"/>
+          <w:kern w:val="0"/>
+          <w:sz w:val="24"/>
+          <w:szCs w:val="24"/>
+          <w:lang w:val="pt-BR" w:eastAsia="pt-BR" w:bidi="ar-SA"/>
+        </w:rPr>
+      </w:pPr>
+      <w:r>
+        <w:rPr>
+          <w:rFonts w:eastAsia="Arial" w:cs="Arial"/>
           <w:b w:val="false"/>
           <w:i w:val="false"/>
           <w:caps w:val="false"/>
           <w:smallCaps w:val="false"/>
           <w:strike w:val="false"/>
           <w:dstrike w:val="false"/>
-          <w:color w:val="000000"/>
+          <w:color w:val="auto"/>
+          <w:kern w:val="0"/>
           <w:sz w:val="24"/>
           <w:szCs w:val="24"/>
           <w:u w:val="none"/>
           <w:effect w:val="none"/>
-        </w:rPr>
-        <w:t>n</w:t>
-      </w:r>
-      <w:r>
-        <w:rPr>
+          <w:lang w:val="pt-BR" w:eastAsia="pt-BR" w:bidi="ar-SA"/>
+        </w:rPr>
+        <w:tab/>
+        <w:t xml:space="preserve">O benefício é visível </w:t>
+      </w:r>
+      <w:r>
+        <w:rPr>
+          <w:rFonts w:eastAsia="Arial" w:cs="Arial"/>
           <w:b w:val="false"/>
           <w:i w:val="false"/>
           <w:caps w:val="false"/>
           <w:smallCaps w:val="false"/>
           <w:strike w:val="false"/>
           <w:dstrike w:val="false"/>
-          <w:color w:val="000000"/>
+          <w:color w:val="auto"/>
+          <w:kern w:val="0"/>
           <w:sz w:val="24"/>
           <w:szCs w:val="24"/>
           <w:u w:val="none"/>
           <w:effect w:val="none"/>
-        </w:rPr>
-        <w:t>a questão</w:t>
-      </w:r>
-      <w:r>
-        <w:rPr>
+          <w:lang w:val="pt-BR" w:eastAsia="pt-BR" w:bidi="ar-SA"/>
+        </w:rPr>
+        <w:t>p</w:t>
+      </w:r>
+      <w:r>
+        <w:rPr>
+          <w:rFonts w:eastAsia="Arial" w:cs="Arial"/>
           <w:b w:val="false"/>
           <w:i w:val="false"/>
           <w:caps w:val="false"/>
           <w:smallCaps w:val="false"/>
           <w:strike w:val="false"/>
           <w:dstrike w:val="false"/>
-          <w:color w:val="000000"/>
+          <w:color w:val="auto"/>
+          <w:kern w:val="0"/>
           <w:sz w:val="24"/>
           <w:szCs w:val="24"/>
           <w:u w:val="none"/>
           <w:effect w:val="none"/>
-        </w:rPr>
-        <w:t xml:space="preserve"> de organização no </w:t>
-      </w:r>
-      <w:r>
-        <w:rPr>
+          <w:lang w:val="pt-BR" w:eastAsia="pt-BR" w:bidi="ar-SA"/>
+        </w:rPr>
+        <w:t xml:space="preserve">ois é possível projetar um menor número de abandono e, com isso, menos desses animais nas ruas, sem lar e sem proteção. Desse modo, é notável que o </w:t>
+      </w:r>
+      <w:r>
+        <w:rPr>
+          <w:rFonts w:eastAsia="Arial" w:cs="Arial"/>
           <w:b w:val="false"/>
           <w:i/>
+          <w:iCs/>
           <w:caps w:val="false"/>
           <w:smallCaps w:val="false"/>
           <w:strike w:val="false"/>
           <w:dstrike w:val="false"/>
-          <w:color w:val="000000"/>
+          <w:color w:val="auto"/>
+          <w:kern w:val="0"/>
           <w:sz w:val="24"/>
           <w:szCs w:val="24"/>
           <w:u w:val="none"/>
           <w:effect w:val="none"/>
-        </w:rPr>
-        <w:t>front-end</w:t>
-      </w:r>
-      <w:r>
-        <w:rPr>
-          <w:b w:val="false"/>
-          <w:caps w:val="false"/>
-          <w:smallCaps w:val="false"/>
-          <w:strike w:val="false"/>
-          <w:dstrike w:val="false"/>
-          <w:color w:val="000000"/>
-          <w:sz w:val="24"/>
-          <w:szCs w:val="24"/>
-          <w:u w:val="none"/>
-          <w:effect w:val="none"/>
-        </w:rPr>
-        <w:t xml:space="preserve"> </w:t>
-      </w:r>
-      <w:r>
-        <w:rPr>
+          <w:lang w:val="pt-BR" w:eastAsia="pt-BR" w:bidi="ar-SA"/>
+        </w:rPr>
+        <w:t>website</w:t>
+      </w:r>
+      <w:r>
+        <w:rPr>
+          <w:rFonts w:eastAsia="Arial" w:cs="Arial"/>
           <w:b w:val="false"/>
           <w:i w:val="false"/>
           <w:caps w:val="false"/>
           <w:smallCaps w:val="false"/>
           <w:strike w:val="false"/>
           <w:dstrike w:val="false"/>
-          <w:color w:val="000000"/>
+          <w:color w:val="auto"/>
+          <w:kern w:val="0"/>
           <w:sz w:val="24"/>
           <w:szCs w:val="24"/>
           <w:u w:val="none"/>
           <w:effect w:val="none"/>
-        </w:rPr>
-        <w:t>para aceitação por parte do usuário.</w:t>
+          <w:lang w:val="pt-BR" w:eastAsia="pt-BR" w:bidi="ar-SA"/>
+        </w:rPr>
+        <w:t xml:space="preserve"> apresenta uma alternativa de cunho satisfatório em seu objetivo</w:t>
+      </w:r>
+      <w:bookmarkStart w:id="10" w:name="_GoBack"/>
+      <w:bookmarkEnd w:id="10"/>
+      <w:r>
+        <w:rPr>
+          <w:rFonts w:eastAsia="Arial" w:cs="Arial"/>
+          <w:b w:val="false"/>
+          <w:i w:val="false"/>
+          <w:caps w:val="false"/>
+          <w:smallCaps w:val="false"/>
+          <w:strike w:val="false"/>
+          <w:dstrike w:val="false"/>
+          <w:color w:val="auto"/>
+          <w:kern w:val="0"/>
+          <w:sz w:val="24"/>
+          <w:szCs w:val="24"/>
+          <w:u w:val="none"/>
+          <w:effect w:val="none"/>
+          <w:lang w:val="pt-BR" w:eastAsia="pt-BR" w:bidi="ar-SA"/>
+        </w:rPr>
+        <w:t xml:space="preserve"> para que cada pessoa haja pensando consciente e auxilie na felicidade daqueles que não possuem uma liberdade de escolha.</w:t>
       </w:r>
     </w:p>
     <w:p>
@@ -3185,8 +3680,8 @@
         <w:pStyle w:val="Ttulo1"/>
         <w:rPr/>
       </w:pPr>
-      <w:bookmarkStart w:id="9" w:name="__RefHeading___Toc555_3150529375"/>
-      <w:bookmarkEnd w:id="9"/>
+      <w:bookmarkStart w:id="11" w:name="__RefHeading___Toc555_3150529375"/>
+      <w:bookmarkEnd w:id="11"/>
       <w:r>
         <w:rPr>
           <w:b/>
@@ -3194,7 +3689,16 @@
           <w:sz w:val="24"/>
           <w:szCs w:val="24"/>
         </w:rPr>
-        <w:t>5. LEVANTAMENTO DE REQUISITOS</w:t>
+        <w:t>6</w:t>
+      </w:r>
+      <w:r>
+        <w:rPr>
+          <w:b/>
+          <w:bCs/>
+          <w:sz w:val="24"/>
+          <w:szCs w:val="24"/>
+        </w:rPr>
+        <w:t>. LEVANTAMENTO DE REQUISITOS</w:t>
       </w:r>
     </w:p>
     <w:p>
@@ -3202,8 +3706,8 @@
         <w:pStyle w:val="Ttulo2"/>
         <w:rPr/>
       </w:pPr>
-      <w:bookmarkStart w:id="10" w:name="__RefHeading___Toc557_3150529375"/>
-      <w:bookmarkEnd w:id="10"/>
+      <w:bookmarkStart w:id="12" w:name="__RefHeading___Toc557_3150529375"/>
+      <w:bookmarkEnd w:id="12"/>
       <w:r>
         <w:rPr>
           <w:b/>
@@ -3211,7 +3715,16 @@
           <w:sz w:val="24"/>
           <w:szCs w:val="24"/>
         </w:rPr>
-        <w:t>5.1 – REQUISITOS FUNCIONAIS</w:t>
+        <w:t>6</w:t>
+      </w:r>
+      <w:r>
+        <w:rPr>
+          <w:b/>
+          <w:bCs/>
+          <w:sz w:val="24"/>
+          <w:szCs w:val="24"/>
+        </w:rPr>
+        <w:t>.1 – REQUISITOS FUNCIONAIS</w:t>
       </w:r>
       <w:r>
         <w:rPr/>
@@ -3252,16 +3765,7 @@
           <w:sz w:val="24"/>
           <w:szCs w:val="24"/>
         </w:rPr>
-        <w:t>e</w:t>
-      </w:r>
-      <w:r>
-        <w:rPr>
-          <w:i/>
-          <w:iCs/>
-          <w:sz w:val="24"/>
-          <w:szCs w:val="24"/>
-        </w:rPr>
-        <w:t>-mail</w:t>
+        <w:t>e-mail</w:t>
       </w:r>
       <w:r>
         <w:rPr>
@@ -3478,16 +3982,19 @@
     <w:p>
       <w:pPr>
         <w:pStyle w:val="Ttulo2"/>
-        <w:rPr>
-          <w:b/>
+        <w:rPr/>
+      </w:pPr>
+      <w:bookmarkStart w:id="13" w:name="__RefHeading___Toc559_3150529375"/>
+      <w:bookmarkEnd w:id="13"/>
+      <w:r>
+        <w:rPr>
           <w:b/>
           <w:bCs/>
           <w:sz w:val="24"/>
           <w:szCs w:val="24"/>
         </w:rPr>
-      </w:pPr>
-      <w:bookmarkStart w:id="11" w:name="__RefHeading___Toc559_3150529375"/>
-      <w:bookmarkEnd w:id="11"/>
+        <w:t>6</w:t>
+      </w:r>
       <w:r>
         <w:rPr>
           <w:b/>
@@ -3495,23 +4002,26 @@
           <w:sz w:val="24"/>
           <w:szCs w:val="24"/>
         </w:rPr>
-        <w:t>5.2 – REQUISITOS NÃO FUNCIONAIS</w:t>
+        <w:t>.2 – REQUISITOS NÃO FUNCIONAIS</w:t>
       </w:r>
     </w:p>
     <w:p>
       <w:pPr>
         <w:pStyle w:val="Ttulo3"/>
-        <w:rPr>
-          <w:b/>
+        <w:rPr/>
+      </w:pPr>
+      <w:bookmarkStart w:id="14" w:name="__RefHeading___Toc561_3150529375"/>
+      <w:bookmarkEnd w:id="14"/>
+      <w:r>
+        <w:rPr>
           <w:b/>
           <w:bCs/>
           <w:color w:val="000000"/>
           <w:sz w:val="24"/>
           <w:szCs w:val="24"/>
         </w:rPr>
-      </w:pPr>
-      <w:bookmarkStart w:id="12" w:name="__RefHeading___Toc561_3150529375"/>
-      <w:bookmarkEnd w:id="12"/>
+        <w:t>6</w:t>
+      </w:r>
       <w:r>
         <w:rPr>
           <w:b/>
@@ -3520,7 +4030,7 @@
           <w:sz w:val="24"/>
           <w:szCs w:val="24"/>
         </w:rPr>
-        <w:t>5.2.1 - SENSORIAIS</w:t>
+        <w:t>.2.1 - SENSORIAIS</w:t>
       </w:r>
     </w:p>
     <w:p>
@@ -3693,8 +4203,8 @@
         <w:pStyle w:val="Ttulo3"/>
         <w:rPr/>
       </w:pPr>
-      <w:bookmarkStart w:id="13" w:name="__RefHeading___Toc563_3150529375"/>
-      <w:bookmarkEnd w:id="13"/>
+      <w:bookmarkStart w:id="15" w:name="__RefHeading___Toc563_3150529375"/>
+      <w:bookmarkEnd w:id="15"/>
       <w:r>
         <w:rPr>
           <w:b/>
@@ -3703,7 +4213,17 @@
           <w:sz w:val="24"/>
           <w:szCs w:val="24"/>
         </w:rPr>
-        <w:t>5.2.2 – USABILIDADE</w:t>
+        <w:t>6</w:t>
+      </w:r>
+      <w:r>
+        <w:rPr>
+          <w:b/>
+          <w:bCs/>
+          <w:color w:val="000000"/>
+          <w:sz w:val="24"/>
+          <w:szCs w:val="24"/>
+        </w:rPr>
+        <w:t>.2.2 – USABILIDADE</w:t>
       </w:r>
       <w:r>
         <w:rPr>
@@ -3802,8 +4322,8 @@
         <w:pStyle w:val="Ttulo3"/>
         <w:rPr/>
       </w:pPr>
-      <w:bookmarkStart w:id="14" w:name="__RefHeading___Toc565_3150529375"/>
-      <w:bookmarkEnd w:id="14"/>
+      <w:bookmarkStart w:id="16" w:name="__RefHeading___Toc565_3150529375"/>
+      <w:bookmarkEnd w:id="16"/>
       <w:r>
         <w:rPr>
           <w:b/>
@@ -3812,7 +4332,17 @@
           <w:sz w:val="24"/>
           <w:szCs w:val="24"/>
         </w:rPr>
-        <w:t>5.2.3 – DESEMPENHO</w:t>
+        <w:t>6</w:t>
+      </w:r>
+      <w:r>
+        <w:rPr>
+          <w:b/>
+          <w:bCs/>
+          <w:color w:val="000000"/>
+          <w:sz w:val="24"/>
+          <w:szCs w:val="24"/>
+        </w:rPr>
+        <w:t>.2.3 – DESEMPENHO</w:t>
       </w:r>
       <w:r>
         <w:rPr/>
@@ -3868,12 +4398,10 @@
     <w:p>
       <w:pPr>
         <w:pStyle w:val="Ttulo3"/>
-        <w:rPr>
-          <w:color w:val="000000"/>
-        </w:rPr>
-      </w:pPr>
-      <w:bookmarkStart w:id="15" w:name="__RefHeading___Toc567_3150529375"/>
-      <w:bookmarkEnd w:id="15"/>
+        <w:rPr/>
+      </w:pPr>
+      <w:bookmarkStart w:id="17" w:name="__RefHeading___Toc567_3150529375"/>
+      <w:bookmarkEnd w:id="17"/>
       <w:r>
         <w:rPr>
           <w:b/>
@@ -3882,7 +4410,17 @@
           <w:sz w:val="24"/>
           <w:szCs w:val="24"/>
         </w:rPr>
-        <w:t>5.2.4 – OPERAÇÃO</w:t>
+        <w:t>6</w:t>
+      </w:r>
+      <w:r>
+        <w:rPr>
+          <w:b/>
+          <w:bCs/>
+          <w:color w:val="000000"/>
+          <w:sz w:val="24"/>
+          <w:szCs w:val="24"/>
+        </w:rPr>
+        <w:t>.2.4 – OPERAÇÃO</w:t>
       </w:r>
       <w:r>
         <w:rPr>
@@ -4018,238 +4556,6 @@
           <w:szCs w:val="24"/>
         </w:rPr>
         <w:t>deverá ser desenvolvido por meio da IDE NetBeans.</w:t>
-      </w:r>
-    </w:p>
-    <w:p>
-      <w:pPr>
-        <w:pStyle w:val="Normal"/>
-        <w:numPr>
-          <w:ilvl w:val="0"/>
-          <w:numId w:val="3"/>
-        </w:numPr>
-        <w:spacing w:lineRule="auto" w:line="360"/>
-        <w:jc w:val="both"/>
-        <w:rPr>
-          <w:sz w:val="24"/>
-          <w:szCs w:val="24"/>
-        </w:rPr>
-      </w:pPr>
-      <w:r>
-        <w:rPr>
-          <w:sz w:val="24"/>
-          <w:szCs w:val="24"/>
-        </w:rPr>
-        <w:t xml:space="preserve"> </w:t>
-      </w:r>
-      <w:r>
-        <w:rPr>
-          <w:sz w:val="24"/>
-          <w:szCs w:val="24"/>
-        </w:rPr>
-        <w:t xml:space="preserve">O </w:t>
-      </w:r>
-      <w:r>
-        <w:rPr>
-          <w:i/>
-          <w:sz w:val="24"/>
-          <w:szCs w:val="24"/>
-        </w:rPr>
-        <w:t>website</w:t>
-      </w:r>
-      <w:r>
-        <w:rPr>
-          <w:sz w:val="24"/>
-          <w:szCs w:val="24"/>
-        </w:rPr>
-        <w:t xml:space="preserve"> deve ter seu controle de versão a partir do Github.</w:t>
-      </w:r>
-    </w:p>
-    <w:p>
-      <w:pPr>
-        <w:pStyle w:val="Ttulo3"/>
-        <w:rPr/>
-      </w:pPr>
-      <w:bookmarkStart w:id="16" w:name="__RefHeading___Toc569_3150529375"/>
-      <w:bookmarkEnd w:id="16"/>
-      <w:r>
-        <w:rPr>
-          <w:b/>
-          <w:bCs/>
-          <w:color w:val="000000"/>
-          <w:sz w:val="24"/>
-          <w:szCs w:val="24"/>
-        </w:rPr>
-        <w:t>5.2.5 – MANUTENIBILIDADE E PORTABILIDADE</w:t>
-      </w:r>
-      <w:r>
-        <w:rPr/>
-        <w:t xml:space="preserve"> </w:t>
-      </w:r>
-    </w:p>
-    <w:p>
-      <w:pPr>
-        <w:pStyle w:val="Normal"/>
-        <w:rPr/>
-      </w:pPr>
-      <w:r>
-        <w:rPr/>
-      </w:r>
-    </w:p>
-    <w:p>
-      <w:pPr>
-        <w:pStyle w:val="Normal"/>
-        <w:numPr>
-          <w:ilvl w:val="0"/>
-          <w:numId w:val="3"/>
-        </w:numPr>
-        <w:spacing w:lineRule="auto" w:line="360"/>
-        <w:jc w:val="both"/>
-        <w:rPr>
-          <w:sz w:val="24"/>
-          <w:szCs w:val="24"/>
-        </w:rPr>
-      </w:pPr>
-      <w:r>
-        <w:rPr>
-          <w:sz w:val="24"/>
-          <w:szCs w:val="24"/>
-        </w:rPr>
-        <w:t xml:space="preserve">O </w:t>
-      </w:r>
-      <w:r>
-        <w:rPr>
-          <w:i/>
-          <w:sz w:val="24"/>
-          <w:szCs w:val="24"/>
-        </w:rPr>
-        <w:t>website</w:t>
-      </w:r>
-      <w:r>
-        <w:rPr>
-          <w:sz w:val="24"/>
-          <w:szCs w:val="24"/>
-        </w:rPr>
-        <w:t xml:space="preserve"> e seus requisitos funcionais poderão sofrer alterações a partir da disponibilização de versões no decorrer dos prazos estabelecidos no cronograma de atividades.</w:t>
-      </w:r>
-    </w:p>
-    <w:p>
-      <w:pPr>
-        <w:pStyle w:val="Normal"/>
-        <w:numPr>
-          <w:ilvl w:val="0"/>
-          <w:numId w:val="3"/>
-        </w:numPr>
-        <w:spacing w:lineRule="auto" w:line="360"/>
-        <w:jc w:val="both"/>
-        <w:rPr>
-          <w:sz w:val="24"/>
-          <w:szCs w:val="24"/>
-        </w:rPr>
-      </w:pPr>
-      <w:r>
-        <w:rPr>
-          <w:sz w:val="24"/>
-          <w:szCs w:val="24"/>
-        </w:rPr>
-        <w:t xml:space="preserve">O </w:t>
-      </w:r>
-      <w:r>
-        <w:rPr>
-          <w:i/>
-          <w:sz w:val="24"/>
-          <w:szCs w:val="24"/>
-        </w:rPr>
-        <w:t>website</w:t>
-      </w:r>
-      <w:r>
-        <w:rPr>
-          <w:sz w:val="24"/>
-          <w:szCs w:val="24"/>
-        </w:rPr>
-        <w:t xml:space="preserve"> deve ser portável para possibilitar o seu funcionamento nos </w:t>
-      </w:r>
-      <w:r>
-        <w:rPr>
-          <w:i/>
-          <w:sz w:val="24"/>
-          <w:szCs w:val="24"/>
-        </w:rPr>
-        <w:t>browsers</w:t>
-      </w:r>
-      <w:r>
-        <w:rPr>
-          <w:sz w:val="24"/>
-          <w:szCs w:val="24"/>
-        </w:rPr>
-        <w:t xml:space="preserve"> atuais e/ou dispositivos móveis com acesso à </w:t>
-      </w:r>
-      <w:r>
-        <w:rPr>
-          <w:i/>
-          <w:sz w:val="24"/>
-          <w:szCs w:val="24"/>
-        </w:rPr>
-        <w:t>internet</w:t>
-      </w:r>
-      <w:r>
-        <w:rPr>
-          <w:sz w:val="24"/>
-          <w:szCs w:val="24"/>
-        </w:rPr>
-        <w:t xml:space="preserve">. </w:t>
-      </w:r>
-    </w:p>
-    <w:p>
-      <w:pPr>
-        <w:pStyle w:val="Ttulo3"/>
-        <w:rPr/>
-      </w:pPr>
-      <w:bookmarkStart w:id="17" w:name="__RefHeading___Toc571_3150529375"/>
-      <w:bookmarkEnd w:id="17"/>
-      <w:r>
-        <w:rPr>
-          <w:b/>
-          <w:bCs/>
-          <w:color w:val="000000"/>
-          <w:sz w:val="24"/>
-          <w:szCs w:val="24"/>
-        </w:rPr>
-        <w:t>5.2.6 – SEGURANÇA</w:t>
-      </w:r>
-      <w:r>
-        <w:rPr/>
-        <w:t xml:space="preserve"> </w:t>
-      </w:r>
-    </w:p>
-    <w:p>
-      <w:pPr>
-        <w:pStyle w:val="Normal"/>
-        <w:rPr/>
-      </w:pPr>
-      <w:r>
-        <w:rPr/>
-      </w:r>
-    </w:p>
-    <w:p>
-      <w:pPr>
-        <w:pStyle w:val="Normal"/>
-        <w:numPr>
-          <w:ilvl w:val="0"/>
-          <w:numId w:val="3"/>
-        </w:numPr>
-        <w:spacing w:lineRule="auto" w:line="360"/>
-        <w:jc w:val="both"/>
-        <w:rPr>
-          <w:sz w:val="24"/>
-          <w:szCs w:val="24"/>
-        </w:rPr>
-      </w:pPr>
-      <w:r>
-        <w:rPr>
-          <w:sz w:val="24"/>
-          <w:szCs w:val="24"/>
-        </w:rPr>
-        <w:t>A base de dados deve ser protegida para acesso restrito aos administradores da ONG de animais, “Adopets”.</w:t>
       </w:r>
     </w:p>
     <w:p>
@@ -4268,7 +4574,14 @@
           <w:sz w:val="24"/>
           <w:szCs w:val="24"/>
         </w:rPr>
-        <w:t xml:space="preserve">O público usuário do </w:t>
+        <w:t xml:space="preserve"> </w:t>
+      </w:r>
+      <w:r>
+        <w:rPr>
+          <w:sz w:val="24"/>
+          <w:szCs w:val="24"/>
+        </w:rPr>
+        <w:t xml:space="preserve">O </w:t>
       </w:r>
       <w:r>
         <w:rPr>
@@ -4283,25 +4596,40 @@
           <w:sz w:val="24"/>
           <w:szCs w:val="24"/>
         </w:rPr>
-        <w:t xml:space="preserve"> poderá acessá-lo para visualização dos dados pertinentes aos cães e gatos disponíveis para adoção, como também para realização de solicitação para doação de cães ou gatos.</w:t>
+        <w:t xml:space="preserve"> deve ter seu controle de versão a partir do Git</w:t>
+      </w:r>
+      <w:r>
+        <w:rPr>
+          <w:sz w:val="24"/>
+          <w:szCs w:val="24"/>
+        </w:rPr>
+        <w:t>H</w:t>
+      </w:r>
+      <w:r>
+        <w:rPr>
+          <w:sz w:val="24"/>
+          <w:szCs w:val="24"/>
+        </w:rPr>
+        <w:t>ub.</w:t>
       </w:r>
     </w:p>
     <w:p>
       <w:pPr>
         <w:pStyle w:val="Ttulo3"/>
-        <w:rPr>
-          <w:b/>
+        <w:rPr/>
+      </w:pPr>
+      <w:bookmarkStart w:id="18" w:name="__RefHeading___Toc569_3150529375"/>
+      <w:bookmarkEnd w:id="18"/>
+      <w:r>
+        <w:rPr>
           <w:b/>
           <w:bCs/>
           <w:color w:val="000000"/>
           <w:sz w:val="24"/>
           <w:szCs w:val="24"/>
         </w:rPr>
-      </w:pPr>
-      <w:bookmarkStart w:id="18" w:name="__RefHeading___Toc573_3150529375"/>
-      <w:bookmarkStart w:id="19" w:name="_2jxsxqh"/>
-      <w:bookmarkEnd w:id="18"/>
-      <w:bookmarkEnd w:id="19"/>
+        <w:t>6</w:t>
+      </w:r>
       <w:r>
         <w:rPr>
           <w:b/>
@@ -4310,7 +4638,156 @@
           <w:sz w:val="24"/>
           <w:szCs w:val="24"/>
         </w:rPr>
-        <w:t>5.2.7 – CULTURAIS E POLÍTICOS</w:t>
+        <w:t>.2.5 – MANUTENIBILIDADE E PORTABILIDADE</w:t>
+      </w:r>
+      <w:r>
+        <w:rPr/>
+        <w:t xml:space="preserve"> </w:t>
+      </w:r>
+    </w:p>
+    <w:p>
+      <w:pPr>
+        <w:pStyle w:val="Normal"/>
+        <w:rPr/>
+      </w:pPr>
+      <w:r>
+        <w:rPr/>
+      </w:r>
+    </w:p>
+    <w:p>
+      <w:pPr>
+        <w:pStyle w:val="Normal"/>
+        <w:numPr>
+          <w:ilvl w:val="0"/>
+          <w:numId w:val="3"/>
+        </w:numPr>
+        <w:spacing w:lineRule="auto" w:line="360"/>
+        <w:jc w:val="both"/>
+        <w:rPr>
+          <w:sz w:val="24"/>
+          <w:szCs w:val="24"/>
+        </w:rPr>
+      </w:pPr>
+      <w:r>
+        <w:rPr>
+          <w:sz w:val="24"/>
+          <w:szCs w:val="24"/>
+        </w:rPr>
+        <w:t xml:space="preserve">O </w:t>
+      </w:r>
+      <w:r>
+        <w:rPr>
+          <w:i/>
+          <w:sz w:val="24"/>
+          <w:szCs w:val="24"/>
+        </w:rPr>
+        <w:t>website</w:t>
+      </w:r>
+      <w:r>
+        <w:rPr>
+          <w:sz w:val="24"/>
+          <w:szCs w:val="24"/>
+        </w:rPr>
+        <w:t xml:space="preserve"> e seus requisitos funcionais poderão sofrer alterações a partir da disponibilização de versões no decorrer dos prazos estabelecidos no cronograma de atividades.</w:t>
+      </w:r>
+    </w:p>
+    <w:p>
+      <w:pPr>
+        <w:pStyle w:val="Normal"/>
+        <w:numPr>
+          <w:ilvl w:val="0"/>
+          <w:numId w:val="3"/>
+        </w:numPr>
+        <w:spacing w:lineRule="auto" w:line="360"/>
+        <w:jc w:val="both"/>
+        <w:rPr>
+          <w:sz w:val="24"/>
+          <w:szCs w:val="24"/>
+        </w:rPr>
+      </w:pPr>
+      <w:r>
+        <w:rPr>
+          <w:sz w:val="24"/>
+          <w:szCs w:val="24"/>
+        </w:rPr>
+        <w:t xml:space="preserve">O </w:t>
+      </w:r>
+      <w:r>
+        <w:rPr>
+          <w:i/>
+          <w:sz w:val="24"/>
+          <w:szCs w:val="24"/>
+        </w:rPr>
+        <w:t>website</w:t>
+      </w:r>
+      <w:r>
+        <w:rPr>
+          <w:sz w:val="24"/>
+          <w:szCs w:val="24"/>
+        </w:rPr>
+        <w:t xml:space="preserve"> deve ser portável para possibilitar o seu funcionamento nos </w:t>
+      </w:r>
+      <w:r>
+        <w:rPr>
+          <w:i/>
+          <w:sz w:val="24"/>
+          <w:szCs w:val="24"/>
+        </w:rPr>
+        <w:t>browsers</w:t>
+      </w:r>
+      <w:r>
+        <w:rPr>
+          <w:sz w:val="24"/>
+          <w:szCs w:val="24"/>
+        </w:rPr>
+        <w:t xml:space="preserve"> atuais e/ou dispositivos móveis com acesso à </w:t>
+      </w:r>
+      <w:r>
+        <w:rPr>
+          <w:i/>
+          <w:sz w:val="24"/>
+          <w:szCs w:val="24"/>
+        </w:rPr>
+        <w:t>internet</w:t>
+      </w:r>
+      <w:r>
+        <w:rPr>
+          <w:sz w:val="24"/>
+          <w:szCs w:val="24"/>
+        </w:rPr>
+        <w:t xml:space="preserve">. </w:t>
+      </w:r>
+    </w:p>
+    <w:p>
+      <w:pPr>
+        <w:pStyle w:val="Ttulo3"/>
+        <w:rPr/>
+      </w:pPr>
+      <w:bookmarkStart w:id="19" w:name="__RefHeading___Toc571_3150529375"/>
+      <w:bookmarkEnd w:id="19"/>
+      <w:r>
+        <w:rPr>
+          <w:b/>
+          <w:bCs/>
+          <w:color w:val="000000"/>
+          <w:sz w:val="24"/>
+          <w:szCs w:val="24"/>
+        </w:rPr>
+        <w:t>6</w:t>
+      </w:r>
+      <w:r>
+        <w:rPr>
+          <w:b/>
+          <w:bCs/>
+          <w:color w:val="000000"/>
+          <w:sz w:val="24"/>
+          <w:szCs w:val="24"/>
+        </w:rPr>
+        <w:t>.2.6 – SEGURANÇA</w:t>
+      </w:r>
+      <w:r>
+        <w:rPr/>
+        <w:t xml:space="preserve"> </w:t>
       </w:r>
     </w:p>
     <w:p>
@@ -4338,7 +4815,26 @@
           <w:sz w:val="24"/>
           <w:szCs w:val="24"/>
         </w:rPr>
-        <w:t xml:space="preserve">O </w:t>
+        <w:t>A base de dados deve ser protegida para acesso restrito aos administradores da ONG de animais Adopets.</w:t>
+      </w:r>
+    </w:p>
+    <w:p>
+      <w:pPr>
+        <w:pStyle w:val="Normal"/>
+        <w:numPr>
+          <w:ilvl w:val="0"/>
+          <w:numId w:val="3"/>
+        </w:numPr>
+        <w:spacing w:lineRule="auto" w:line="360"/>
+        <w:jc w:val="both"/>
+        <w:rPr/>
+      </w:pPr>
+      <w:r>
+        <w:rPr>
+          <w:sz w:val="24"/>
+          <w:szCs w:val="24"/>
+        </w:rPr>
+        <w:t xml:space="preserve">O público usuário do </w:t>
       </w:r>
       <w:r>
         <w:rPr>
@@ -4353,7 +4849,7 @@
           <w:sz w:val="24"/>
           <w:szCs w:val="24"/>
         </w:rPr>
-        <w:t xml:space="preserve"> deve classificar os cães e gatos baseado no padrão de espécies, aspectos mensuráveis e demais métodos convencionais.</w:t>
+        <w:t xml:space="preserve"> poderá acessá-lo para visualização dos dados pertinentes aos cães e gatos disponíveis para adoção, como também para realização de solicitação para doação de cães ou gatos.</w:t>
       </w:r>
     </w:p>
     <w:p>
@@ -4361,7 +4857,7 @@
         <w:pStyle w:val="Ttulo3"/>
         <w:rPr/>
       </w:pPr>
-      <w:bookmarkStart w:id="20" w:name="__RefHeading___Toc575_3150529375"/>
+      <w:bookmarkStart w:id="20" w:name="__RefHeading___Toc573_3150529375"/>
       <w:bookmarkEnd w:id="20"/>
       <w:r>
         <w:rPr>
@@ -4371,7 +4867,88 @@
           <w:sz w:val="24"/>
           <w:szCs w:val="24"/>
         </w:rPr>
-        <w:t>5.2.8 – LEGAIS</w:t>
+        <w:t>6</w:t>
+      </w:r>
+      <w:r>
+        <w:rPr>
+          <w:b/>
+          <w:bCs/>
+          <w:color w:val="000000"/>
+          <w:sz w:val="24"/>
+          <w:szCs w:val="24"/>
+        </w:rPr>
+        <w:t>.2.7 – CULTURAIS E POLÍTICOS</w:t>
+      </w:r>
+    </w:p>
+    <w:p>
+      <w:pPr>
+        <w:pStyle w:val="Normal"/>
+        <w:rPr/>
+      </w:pPr>
+      <w:r>
+        <w:rPr/>
+      </w:r>
+    </w:p>
+    <w:p>
+      <w:pPr>
+        <w:pStyle w:val="Normal"/>
+        <w:numPr>
+          <w:ilvl w:val="0"/>
+          <w:numId w:val="3"/>
+        </w:numPr>
+        <w:spacing w:lineRule="auto" w:line="360"/>
+        <w:jc w:val="both"/>
+        <w:rPr/>
+      </w:pPr>
+      <w:r>
+        <w:rPr>
+          <w:sz w:val="24"/>
+          <w:szCs w:val="24"/>
+        </w:rPr>
+        <w:t xml:space="preserve">O </w:t>
+      </w:r>
+      <w:r>
+        <w:rPr>
+          <w:i/>
+          <w:sz w:val="24"/>
+          <w:szCs w:val="24"/>
+        </w:rPr>
+        <w:t>website</w:t>
+      </w:r>
+      <w:r>
+        <w:rPr>
+          <w:sz w:val="24"/>
+          <w:szCs w:val="24"/>
+        </w:rPr>
+        <w:t xml:space="preserve"> deve classificar os cães e gatos baseado no padrão de espécies, aspectos mensuráveis e demais métodos convencionais.</w:t>
+      </w:r>
+    </w:p>
+    <w:p>
+      <w:pPr>
+        <w:pStyle w:val="Ttulo3"/>
+        <w:rPr/>
+      </w:pPr>
+      <w:bookmarkStart w:id="21" w:name="__RefHeading___Toc575_3150529375"/>
+      <w:bookmarkEnd w:id="21"/>
+      <w:r>
+        <w:rPr>
+          <w:b/>
+          <w:bCs/>
+          <w:color w:val="000000"/>
+          <w:sz w:val="24"/>
+          <w:szCs w:val="24"/>
+        </w:rPr>
+        <w:t>6</w:t>
+      </w:r>
+      <w:r>
+        <w:rPr>
+          <w:b/>
+          <w:bCs/>
+          <w:color w:val="000000"/>
+          <w:sz w:val="24"/>
+          <w:szCs w:val="24"/>
+        </w:rPr>
+        <w:t>.2.8 – LEGAIS</w:t>
       </w:r>
       <w:r>
         <w:rPr/>
@@ -4381,17 +4958,20 @@
     <w:p>
       <w:pPr>
         <w:pStyle w:val="Ttulo1"/>
-        <w:rPr>
-          <w:b/>
+        <w:rPr/>
+      </w:pPr>
+      <w:bookmarkStart w:id="22" w:name="__RefHeading___Toc577_3150529375"/>
+      <w:bookmarkEnd w:id="22"/>
+      <w:r>
+        <w:rPr>
           <w:b/>
           <w:bCs/>
           <w:color w:val="000000"/>
           <w:sz w:val="24"/>
           <w:szCs w:val="24"/>
         </w:rPr>
-      </w:pPr>
-      <w:bookmarkStart w:id="21" w:name="__RefHeading___Toc577_3150529375"/>
-      <w:bookmarkEnd w:id="21"/>
+        <w:t>7</w:t>
+      </w:r>
       <w:r>
         <w:rPr>
           <w:b/>
@@ -4400,7 +4980,7 @@
           <w:sz w:val="24"/>
           <w:szCs w:val="24"/>
         </w:rPr>
-        <w:t>6. CRONOGRAMA DE ATIVIDADES</w:t>
+        <w:t>. CRONOGRAMA DE ATIVIDADES</w:t>
       </w:r>
     </w:p>
     <w:p>
@@ -4447,11 +5027,11 @@
       <w:tblGrid>
         <w:gridCol w:w="2109"/>
         <w:gridCol w:w="1293"/>
+        <w:gridCol w:w="1420"/>
+        <w:gridCol w:w="1276"/>
         <w:gridCol w:w="1419"/>
-        <w:gridCol w:w="1276"/>
-        <w:gridCol w:w="1418"/>
         <w:gridCol w:w="1419"/>
-        <w:gridCol w:w="1555"/>
+        <w:gridCol w:w="1553"/>
       </w:tblGrid>
       <w:tr>
         <w:trPr>
@@ -4605,7 +5185,7 @@
         </w:tc>
         <w:tc>
           <w:tcPr>
-            <w:tcW w:w="1419" w:type="dxa"/>
+            <w:tcW w:w="1420" w:type="dxa"/>
             <w:tcBorders>
               <w:top w:val="single" w:sz="4" w:space="0" w:color="000000"/>
               <w:left w:val="single" w:sz="4" w:space="0" w:color="000000"/>
@@ -4675,7 +5255,7 @@
         </w:tc>
         <w:tc>
           <w:tcPr>
-            <w:tcW w:w="1418" w:type="dxa"/>
+            <w:tcW w:w="1419" w:type="dxa"/>
             <w:tcBorders>
               <w:top w:val="single" w:sz="4" w:space="0" w:color="000000"/>
               <w:left w:val="single" w:sz="4" w:space="0" w:color="000000"/>
@@ -4745,7 +5325,7 @@
         </w:tc>
         <w:tc>
           <w:tcPr>
-            <w:tcW w:w="1555" w:type="dxa"/>
+            <w:tcW w:w="1553" w:type="dxa"/>
             <w:tcBorders>
               <w:top w:val="single" w:sz="4" w:space="0" w:color="000000"/>
               <w:left w:val="single" w:sz="4" w:space="0" w:color="000000"/>
@@ -4855,7 +5435,7 @@
         </w:tc>
         <w:tc>
           <w:tcPr>
-            <w:tcW w:w="1419" w:type="dxa"/>
+            <w:tcW w:w="1420" w:type="dxa"/>
             <w:tcBorders>
               <w:top w:val="single" w:sz="4" w:space="0" w:color="000000"/>
               <w:left w:val="single" w:sz="4" w:space="0" w:color="000000"/>
@@ -4926,7 +5506,7 @@
         </w:tc>
         <w:tc>
           <w:tcPr>
-            <w:tcW w:w="1418" w:type="dxa"/>
+            <w:tcW w:w="1419" w:type="dxa"/>
             <w:tcBorders>
               <w:top w:val="single" w:sz="4" w:space="0" w:color="000000"/>
               <w:left w:val="single" w:sz="4" w:space="0" w:color="000000"/>
@@ -4996,7 +5576,7 @@
         </w:tc>
         <w:tc>
           <w:tcPr>
-            <w:tcW w:w="1555" w:type="dxa"/>
+            <w:tcW w:w="1553" w:type="dxa"/>
             <w:tcBorders>
               <w:top w:val="single" w:sz="4" w:space="0" w:color="000000"/>
               <w:left w:val="single" w:sz="4" w:space="0" w:color="000000"/>
@@ -5106,7 +5686,7 @@
         </w:tc>
         <w:tc>
           <w:tcPr>
-            <w:tcW w:w="1419" w:type="dxa"/>
+            <w:tcW w:w="1420" w:type="dxa"/>
             <w:tcBorders>
               <w:top w:val="single" w:sz="4" w:space="0" w:color="000000"/>
               <w:left w:val="single" w:sz="4" w:space="0" w:color="000000"/>
@@ -5178,7 +5758,7 @@
         </w:tc>
         <w:tc>
           <w:tcPr>
-            <w:tcW w:w="1418" w:type="dxa"/>
+            <w:tcW w:w="1419" w:type="dxa"/>
             <w:tcBorders>
               <w:top w:val="single" w:sz="4" w:space="0" w:color="000000"/>
               <w:left w:val="single" w:sz="4" w:space="0" w:color="000000"/>
@@ -5249,7 +5829,7 @@
         </w:tc>
         <w:tc>
           <w:tcPr>
-            <w:tcW w:w="1555" w:type="dxa"/>
+            <w:tcW w:w="1553" w:type="dxa"/>
             <w:tcBorders>
               <w:top w:val="single" w:sz="4" w:space="0" w:color="000000"/>
               <w:left w:val="single" w:sz="4" w:space="0" w:color="000000"/>
@@ -5359,7 +5939,7 @@
         </w:tc>
         <w:tc>
           <w:tcPr>
-            <w:tcW w:w="1419" w:type="dxa"/>
+            <w:tcW w:w="1420" w:type="dxa"/>
             <w:tcBorders>
               <w:top w:val="single" w:sz="4" w:space="0" w:color="000000"/>
               <w:left w:val="single" w:sz="4" w:space="0" w:color="000000"/>
@@ -5431,7 +6011,7 @@
         </w:tc>
         <w:tc>
           <w:tcPr>
-            <w:tcW w:w="1418" w:type="dxa"/>
+            <w:tcW w:w="1419" w:type="dxa"/>
             <w:tcBorders>
               <w:top w:val="single" w:sz="4" w:space="0" w:color="000000"/>
               <w:left w:val="single" w:sz="4" w:space="0" w:color="000000"/>
@@ -5501,7 +6081,7 @@
         </w:tc>
         <w:tc>
           <w:tcPr>
-            <w:tcW w:w="1555" w:type="dxa"/>
+            <w:tcW w:w="1553" w:type="dxa"/>
             <w:tcBorders>
               <w:top w:val="single" w:sz="4" w:space="0" w:color="000000"/>
               <w:left w:val="single" w:sz="4" w:space="0" w:color="000000"/>
@@ -5611,7 +6191,7 @@
         </w:tc>
         <w:tc>
           <w:tcPr>
-            <w:tcW w:w="1419" w:type="dxa"/>
+            <w:tcW w:w="1420" w:type="dxa"/>
             <w:tcBorders>
               <w:top w:val="single" w:sz="4" w:space="0" w:color="000000"/>
               <w:left w:val="single" w:sz="4" w:space="0" w:color="000000"/>
@@ -5683,7 +6263,7 @@
         </w:tc>
         <w:tc>
           <w:tcPr>
-            <w:tcW w:w="1418" w:type="dxa"/>
+            <w:tcW w:w="1419" w:type="dxa"/>
             <w:tcBorders>
               <w:top w:val="single" w:sz="4" w:space="0" w:color="000000"/>
               <w:left w:val="single" w:sz="4" w:space="0" w:color="000000"/>
@@ -5755,7 +6335,7 @@
         </w:tc>
         <w:tc>
           <w:tcPr>
-            <w:tcW w:w="1555" w:type="dxa"/>
+            <w:tcW w:w="1553" w:type="dxa"/>
             <w:tcBorders>
               <w:top w:val="single" w:sz="4" w:space="0" w:color="000000"/>
               <w:left w:val="single" w:sz="4" w:space="0" w:color="000000"/>
@@ -5865,7 +6445,7 @@
         </w:tc>
         <w:tc>
           <w:tcPr>
-            <w:tcW w:w="1419" w:type="dxa"/>
+            <w:tcW w:w="1420" w:type="dxa"/>
             <w:tcBorders>
               <w:top w:val="single" w:sz="4" w:space="0" w:color="000000"/>
               <w:left w:val="single" w:sz="4" w:space="0" w:color="000000"/>
@@ -5937,7 +6517,7 @@
         </w:tc>
         <w:tc>
           <w:tcPr>
-            <w:tcW w:w="1418" w:type="dxa"/>
+            <w:tcW w:w="1419" w:type="dxa"/>
             <w:tcBorders>
               <w:top w:val="single" w:sz="4" w:space="0" w:color="000000"/>
               <w:left w:val="single" w:sz="4" w:space="0" w:color="000000"/>
@@ -6008,7 +6588,7 @@
         </w:tc>
         <w:tc>
           <w:tcPr>
-            <w:tcW w:w="1555" w:type="dxa"/>
+            <w:tcW w:w="1553" w:type="dxa"/>
             <w:tcBorders>
               <w:top w:val="single" w:sz="4" w:space="0" w:color="000000"/>
               <w:left w:val="single" w:sz="4" w:space="0" w:color="000000"/>
@@ -6116,7 +6696,7 @@
         </w:tc>
         <w:tc>
           <w:tcPr>
-            <w:tcW w:w="1419" w:type="dxa"/>
+            <w:tcW w:w="1420" w:type="dxa"/>
             <w:tcBorders>
               <w:top w:val="single" w:sz="4" w:space="0" w:color="000000"/>
               <w:left w:val="single" w:sz="4" w:space="0" w:color="000000"/>
@@ -6186,7 +6766,7 @@
         </w:tc>
         <w:tc>
           <w:tcPr>
-            <w:tcW w:w="1418" w:type="dxa"/>
+            <w:tcW w:w="1419" w:type="dxa"/>
             <w:tcBorders>
               <w:top w:val="single" w:sz="4" w:space="0" w:color="000000"/>
               <w:left w:val="single" w:sz="4" w:space="0" w:color="000000"/>
@@ -6258,7 +6838,7 @@
         </w:tc>
         <w:tc>
           <w:tcPr>
-            <w:tcW w:w="1555" w:type="dxa"/>
+            <w:tcW w:w="1553" w:type="dxa"/>
             <w:tcBorders>
               <w:top w:val="single" w:sz="4" w:space="0" w:color="000000"/>
               <w:left w:val="single" w:sz="4" w:space="0" w:color="000000"/>
@@ -6366,7 +6946,7 @@
         </w:tc>
         <w:tc>
           <w:tcPr>
-            <w:tcW w:w="1419" w:type="dxa"/>
+            <w:tcW w:w="1420" w:type="dxa"/>
             <w:tcBorders>
               <w:top w:val="single" w:sz="4" w:space="0" w:color="000000"/>
               <w:left w:val="single" w:sz="4" w:space="0" w:color="000000"/>
@@ -6436,7 +7016,7 @@
         </w:tc>
         <w:tc>
           <w:tcPr>
-            <w:tcW w:w="1418" w:type="dxa"/>
+            <w:tcW w:w="1419" w:type="dxa"/>
             <w:tcBorders>
               <w:top w:val="single" w:sz="4" w:space="0" w:color="000000"/>
               <w:left w:val="single" w:sz="4" w:space="0" w:color="000000"/>
@@ -6506,7 +7086,7 @@
         </w:tc>
         <w:tc>
           <w:tcPr>
-            <w:tcW w:w="1555" w:type="dxa"/>
+            <w:tcW w:w="1553" w:type="dxa"/>
             <w:tcBorders>
               <w:top w:val="single" w:sz="4" w:space="0" w:color="000000"/>
               <w:left w:val="single" w:sz="4" w:space="0" w:color="000000"/>
@@ -6566,8 +7146,8 @@
         <w:jc w:val="both"/>
         <w:rPr/>
       </w:pPr>
-      <w:bookmarkStart w:id="22" w:name="__RefHeading___Toc537_2580195691"/>
-      <w:bookmarkEnd w:id="22"/>
+      <w:bookmarkStart w:id="23" w:name="__RefHeading___Toc537_2580195691"/>
+      <w:bookmarkEnd w:id="23"/>
       <w:r>
         <w:rPr>
           <w:b/>
@@ -6576,7 +7156,27 @@
           <w:sz w:val="24"/>
           <w:szCs w:val="24"/>
         </w:rPr>
-        <w:t>7. BIBLIOGRAFIA</w:t>
+        <w:t>8</w:t>
+      </w:r>
+      <w:r>
+        <w:rPr>
+          <w:b/>
+          <w:bCs/>
+          <w:color w:val="000000"/>
+          <w:sz w:val="24"/>
+          <w:szCs w:val="24"/>
+        </w:rPr>
+        <w:t xml:space="preserve">. </w:t>
+      </w:r>
+      <w:r>
+        <w:rPr>
+          <w:b/>
+          <w:bCs/>
+          <w:color w:val="000000"/>
+          <w:sz w:val="24"/>
+          <w:szCs w:val="24"/>
+        </w:rPr>
+        <w:t>REFERÊNCIAS BIBLIOGRÁFICAS</w:t>
       </w:r>
     </w:p>
     <w:p>
@@ -6600,38 +7200,106 @@
     <w:p>
       <w:pPr>
         <w:pStyle w:val="Normal"/>
-        <w:jc w:val="left"/>
-        <w:rPr>
-          <w:sz w:val="24"/>
-          <w:szCs w:val="24"/>
-        </w:rPr>
-      </w:pPr>
-      <w:bookmarkStart w:id="23" w:name="__RefHeading___Toc539_2580195691"/>
-      <w:bookmarkEnd w:id="23"/>
-      <w:r>
-        <w:rPr>
-          <w:sz w:val="24"/>
-          <w:szCs w:val="24"/>
-        </w:rPr>
-        <w:t>Adoption Ambassadors | ASPCApro. Disponível em: &lt;https://www.aspcapro.org/research/ambassadors&gt;. Visitado em 23 de fevereiro de 2019.</w:t>
-      </w:r>
-    </w:p>
-    <w:p>
-      <w:pPr>
-        <w:pStyle w:val="Normal"/>
-        <w:spacing w:lineRule="auto" w:line="276"/>
+        <w:spacing w:lineRule="auto" w:line="360"/>
         <w:jc w:val="both"/>
         <w:rPr>
+          <w:rFonts w:ascii="arial" w:hAnsi="arial"/>
+          <w:sz w:val="24"/>
+        </w:rPr>
+      </w:pPr>
+      <w:r>
+        <w:rPr>
+          <w:rFonts w:ascii="arial" w:hAnsi="arial"/>
+          <w:b w:val="false"/>
+          <w:i w:val="false"/>
+          <w:caps w:val="false"/>
+          <w:smallCaps w:val="false"/>
+          <w:strike w:val="false"/>
+          <w:dstrike w:val="false"/>
           <w:color w:val="000000"/>
-          <w:sz w:val="24"/>
-          <w:szCs w:val="24"/>
-        </w:rPr>
-      </w:pPr>
-      <w:r>
-        <w:rPr>
+          <w:spacing w:val="0"/>
+          <w:sz w:val="24"/>
+          <w:szCs w:val="24"/>
+          <w:u w:val="none"/>
+          <w:effect w:val="none"/>
+        </w:rPr>
+        <w:t xml:space="preserve">Agência de Notícias de Direitos Animais - ANDA | ANDA | Jusbrasil. </w:t>
+      </w:r>
+      <w:r>
+        <w:rPr>
+          <w:rFonts w:ascii="Arial" w:hAnsi="Arial"/>
+          <w:b/>
+          <w:bCs/>
+          <w:i w:val="false"/>
+          <w:caps w:val="false"/>
+          <w:smallCaps w:val="false"/>
+          <w:strike w:val="false"/>
+          <w:dstrike w:val="false"/>
+          <w:spacing w:val="0"/>
+          <w:sz w:val="24"/>
+          <w:szCs w:val="24"/>
+          <w:u w:val="none"/>
+          <w:effect w:val="none"/>
+        </w:rPr>
+        <w:t>Abandonados: mais de 300 mil animais estão nas ruas de Manaus (AM).</w:t>
+      </w:r>
+    </w:p>
+    <w:p>
+      <w:pPr>
+        <w:pStyle w:val="Normal"/>
+        <w:spacing w:lineRule="auto" w:line="360"/>
+        <w:jc w:val="both"/>
+        <w:rPr>
+          <w:rFonts w:ascii="arial" w:hAnsi="arial"/>
+          <w:color w:val="000000"/>
+          <w:sz w:val="24"/>
+          <w:szCs w:val="24"/>
+        </w:rPr>
+      </w:pPr>
+      <w:r>
+        <w:rPr>
+          <w:rFonts w:ascii="arial" w:hAnsi="arial"/>
           <w:b w:val="false"/>
-          <w:bCs w:val="false"/>
-        </w:rPr>
+          <w:i w:val="false"/>
+          <w:caps w:val="false"/>
+          <w:smallCaps w:val="false"/>
+          <w:strike w:val="false"/>
+          <w:dstrike w:val="false"/>
+          <w:color w:val="000000"/>
+          <w:spacing w:val="0"/>
+          <w:sz w:val="24"/>
+          <w:szCs w:val="24"/>
+          <w:u w:val="none"/>
+          <w:effect w:val="none"/>
+        </w:rPr>
+        <w:t xml:space="preserve">Disponível em: </w:t>
+      </w:r>
+      <w:r>
+        <w:rPr>
+          <w:rFonts w:ascii="arial" w:hAnsi="arial"/>
+          <w:color w:val="000000"/>
+          <w:sz w:val="24"/>
+          <w:szCs w:val="24"/>
+        </w:rPr>
+        <w:t>&lt;</w:t>
+      </w:r>
+      <w:r>
+        <w:rPr>
+          <w:rFonts w:ascii="arial" w:hAnsi="arial"/>
+          <w:color w:val="000000"/>
+          <w:sz w:val="24"/>
+          <w:szCs w:val="24"/>
+        </w:rPr>
+        <w:t>https://anda.jusbrasil.com.br/noticias/175254544/abandonados-mais-de-300-mil-animais-estao-nas-ruas-de-manaus-am</w:t>
+      </w:r>
+      <w:r>
+        <w:rPr>
+          <w:rFonts w:ascii="arial" w:hAnsi="arial"/>
+          <w:color w:val="000000"/>
+          <w:sz w:val="24"/>
+          <w:szCs w:val="24"/>
+        </w:rPr>
+        <w:t>&gt;. Acessado em 23 de fevereiro de 2019.</w:t>
       </w:r>
     </w:p>
     <w:sectPr>
@@ -8008,6 +8676,199 @@
       <w:u w:val="none"/>
     </w:rPr>
   </w:style>
+  <w:style w:type="character" w:styleId="ListLabel55">
+    <w:name w:val="ListLabel 55"/>
+    <w:qFormat/>
+    <w:rPr>
+      <w:rFonts w:cs="Noto Sans Symbols"/>
+      <w:b/>
+      <w:sz w:val="24"/>
+    </w:rPr>
+  </w:style>
+  <w:style w:type="character" w:styleId="ListLabel56">
+    <w:name w:val="ListLabel 56"/>
+    <w:qFormat/>
+    <w:rPr>
+      <w:rFonts w:cs="Courier New"/>
+    </w:rPr>
+  </w:style>
+  <w:style w:type="character" w:styleId="ListLabel57">
+    <w:name w:val="ListLabel 57"/>
+    <w:qFormat/>
+    <w:rPr>
+      <w:rFonts w:cs="Noto Sans Symbols"/>
+    </w:rPr>
+  </w:style>
+  <w:style w:type="character" w:styleId="ListLabel58">
+    <w:name w:val="ListLabel 58"/>
+    <w:qFormat/>
+    <w:rPr>
+      <w:rFonts w:cs="Noto Sans Symbols"/>
+    </w:rPr>
+  </w:style>
+  <w:style w:type="character" w:styleId="ListLabel59">
+    <w:name w:val="ListLabel 59"/>
+    <w:qFormat/>
+    <w:rPr>
+      <w:rFonts w:cs="Courier New"/>
+    </w:rPr>
+  </w:style>
+  <w:style w:type="character" w:styleId="ListLabel60">
+    <w:name w:val="ListLabel 60"/>
+    <w:qFormat/>
+    <w:rPr>
+      <w:rFonts w:cs="Noto Sans Symbols"/>
+    </w:rPr>
+  </w:style>
+  <w:style w:type="character" w:styleId="ListLabel61">
+    <w:name w:val="ListLabel 61"/>
+    <w:qFormat/>
+    <w:rPr>
+      <w:rFonts w:cs="Noto Sans Symbols"/>
+    </w:rPr>
+  </w:style>
+  <w:style w:type="character" w:styleId="ListLabel62">
+    <w:name w:val="ListLabel 62"/>
+    <w:qFormat/>
+    <w:rPr>
+      <w:rFonts w:cs="Courier New"/>
+    </w:rPr>
+  </w:style>
+  <w:style w:type="character" w:styleId="ListLabel63">
+    <w:name w:val="ListLabel 63"/>
+    <w:qFormat/>
+    <w:rPr>
+      <w:rFonts w:cs="Noto Sans Symbols"/>
+    </w:rPr>
+  </w:style>
+  <w:style w:type="character" w:styleId="ListLabel64">
+    <w:name w:val="ListLabel 64"/>
+    <w:qFormat/>
+    <w:rPr>
+      <w:sz w:val="24"/>
+      <w:u w:val="none"/>
+    </w:rPr>
+  </w:style>
+  <w:style w:type="character" w:styleId="ListLabel65">
+    <w:name w:val="ListLabel 65"/>
+    <w:qFormat/>
+    <w:rPr>
+      <w:u w:val="none"/>
+    </w:rPr>
+  </w:style>
+  <w:style w:type="character" w:styleId="ListLabel66">
+    <w:name w:val="ListLabel 66"/>
+    <w:qFormat/>
+    <w:rPr>
+      <w:u w:val="none"/>
+    </w:rPr>
+  </w:style>
+  <w:style w:type="character" w:styleId="ListLabel67">
+    <w:name w:val="ListLabel 67"/>
+    <w:qFormat/>
+    <w:rPr>
+      <w:u w:val="none"/>
+    </w:rPr>
+  </w:style>
+  <w:style w:type="character" w:styleId="ListLabel68">
+    <w:name w:val="ListLabel 68"/>
+    <w:qFormat/>
+    <w:rPr>
+      <w:u w:val="none"/>
+    </w:rPr>
+  </w:style>
+  <w:style w:type="character" w:styleId="ListLabel69">
+    <w:name w:val="ListLabel 69"/>
+    <w:qFormat/>
+    <w:rPr>
+      <w:u w:val="none"/>
+    </w:rPr>
+  </w:style>
+  <w:style w:type="character" w:styleId="ListLabel70">
+    <w:name w:val="ListLabel 70"/>
+    <w:qFormat/>
+    <w:rPr>
+      <w:u w:val="none"/>
+    </w:rPr>
+  </w:style>
+  <w:style w:type="character" w:styleId="ListLabel71">
+    <w:name w:val="ListLabel 71"/>
+    <w:qFormat/>
+    <w:rPr>
+      <w:u w:val="none"/>
+    </w:rPr>
+  </w:style>
+  <w:style w:type="character" w:styleId="ListLabel72">
+    <w:name w:val="ListLabel 72"/>
+    <w:qFormat/>
+    <w:rPr>
+      <w:u w:val="none"/>
+    </w:rPr>
+  </w:style>
+  <w:style w:type="character" w:styleId="ListLabel73">
+    <w:name w:val="ListLabel 73"/>
+    <w:qFormat/>
+    <w:rPr>
+      <w:sz w:val="24"/>
+      <w:u w:val="none"/>
+    </w:rPr>
+  </w:style>
+  <w:style w:type="character" w:styleId="ListLabel74">
+    <w:name w:val="ListLabel 74"/>
+    <w:qFormat/>
+    <w:rPr>
+      <w:u w:val="none"/>
+    </w:rPr>
+  </w:style>
+  <w:style w:type="character" w:styleId="ListLabel75">
+    <w:name w:val="ListLabel 75"/>
+    <w:qFormat/>
+    <w:rPr>
+      <w:u w:val="none"/>
+    </w:rPr>
+  </w:style>
+  <w:style w:type="character" w:styleId="ListLabel76">
+    <w:name w:val="ListLabel 76"/>
+    <w:qFormat/>
+    <w:rPr>
+      <w:u w:val="none"/>
+    </w:rPr>
+  </w:style>
+  <w:style w:type="character" w:styleId="ListLabel77">
+    <w:name w:val="ListLabel 77"/>
+    <w:qFormat/>
+    <w:rPr>
+      <w:u w:val="none"/>
+    </w:rPr>
+  </w:style>
+  <w:style w:type="character" w:styleId="ListLabel78">
+    <w:name w:val="ListLabel 78"/>
+    <w:qFormat/>
+    <w:rPr>
+      <w:u w:val="none"/>
+    </w:rPr>
+  </w:style>
+  <w:style w:type="character" w:styleId="ListLabel79">
+    <w:name w:val="ListLabel 79"/>
+    <w:qFormat/>
+    <w:rPr>
+      <w:u w:val="none"/>
+    </w:rPr>
+  </w:style>
+  <w:style w:type="character" w:styleId="ListLabel80">
+    <w:name w:val="ListLabel 80"/>
+    <w:qFormat/>
+    <w:rPr>
+      <w:u w:val="none"/>
+    </w:rPr>
+  </w:style>
+  <w:style w:type="character" w:styleId="ListLabel81">
+    <w:name w:val="ListLabel 81"/>
+    <w:qFormat/>
+    <w:rPr>
+      <w:u w:val="none"/>
+    </w:rPr>
+  </w:style>
   <w:style w:type="paragraph" w:styleId="Ttulo">
     <w:name w:val="Título"/>
     <w:basedOn w:val="Normal"/>

</xml_diff>

<commit_message>
Relatório Scrum + Arquivos PDF
</commit_message>
<xml_diff>
--- a/pre-projeto.docx
+++ b/pre-projeto.docx
@@ -5,371 +5,373 @@
     <w:p>
       <w:pPr>
         <w:pStyle w:val="Normal"/>
+        <w:jc w:val="center"/>
         <w:rPr/>
       </w:pPr>
       <w:r>
-        <w:rPr/>
-      </w:r>
-    </w:p>
-    <w:p>
-      <w:pPr>
-        <w:pStyle w:val="Normal"/>
-        <w:jc w:val="center"/>
-        <w:rPr>
-          <w:b/>
+        <w:rPr>
           <w:b/>
           <w:sz w:val="28"/>
           <w:szCs w:val="28"/>
         </w:rPr>
-      </w:pPr>
-      <w:r>
-        <w:rPr>
+        <w:t>INSTITUTO FEDERAL DE EDUCAÇÃO, CIÊNCIA E TECNOLOGIA DO AMAZONAS</w:t>
+      </w:r>
+    </w:p>
+    <w:p>
+      <w:pPr>
+        <w:pStyle w:val="Normal"/>
+        <w:jc w:val="center"/>
+        <w:rPr>
+          <w:sz w:val="24"/>
+          <w:szCs w:val="24"/>
+        </w:rPr>
+      </w:pPr>
+      <w:r>
+        <w:rPr>
+          <w:sz w:val="24"/>
+          <w:szCs w:val="24"/>
+        </w:rPr>
+      </w:r>
+    </w:p>
+    <w:p>
+      <w:pPr>
+        <w:pStyle w:val="Normal"/>
+        <w:jc w:val="center"/>
+        <w:rPr>
+          <w:sz w:val="24"/>
+          <w:szCs w:val="24"/>
+        </w:rPr>
+      </w:pPr>
+      <w:r>
+        <w:rPr>
+          <w:sz w:val="24"/>
+          <w:szCs w:val="24"/>
+        </w:rPr>
+      </w:r>
+    </w:p>
+    <w:p>
+      <w:pPr>
+        <w:pStyle w:val="Normal"/>
+        <w:jc w:val="center"/>
+        <w:rPr>
+          <w:sz w:val="24"/>
+          <w:szCs w:val="24"/>
+        </w:rPr>
+      </w:pPr>
+      <w:r>
+        <w:rPr>
+          <w:sz w:val="24"/>
+          <w:szCs w:val="24"/>
+        </w:rPr>
+      </w:r>
+    </w:p>
+    <w:p>
+      <w:pPr>
+        <w:pStyle w:val="Normal"/>
+        <w:jc w:val="center"/>
+        <w:rPr>
+          <w:sz w:val="24"/>
+          <w:szCs w:val="24"/>
+        </w:rPr>
+      </w:pPr>
+      <w:r>
+        <w:rPr>
+          <w:sz w:val="24"/>
+          <w:szCs w:val="24"/>
+        </w:rPr>
+      </w:r>
+    </w:p>
+    <w:p>
+      <w:pPr>
+        <w:pStyle w:val="Normal"/>
+        <w:jc w:val="center"/>
+        <w:rPr>
+          <w:sz w:val="24"/>
+          <w:szCs w:val="24"/>
+        </w:rPr>
+      </w:pPr>
+      <w:r>
+        <w:rPr>
+          <w:sz w:val="24"/>
+          <w:szCs w:val="24"/>
+        </w:rPr>
+      </w:r>
+    </w:p>
+    <w:p>
+      <w:pPr>
+        <w:pStyle w:val="Normal"/>
+        <w:jc w:val="center"/>
+        <w:rPr>
+          <w:sz w:val="24"/>
+          <w:szCs w:val="24"/>
+        </w:rPr>
+      </w:pPr>
+      <w:r>
+        <w:rPr>
+          <w:sz w:val="24"/>
+          <w:szCs w:val="24"/>
+        </w:rPr>
+      </w:r>
+    </w:p>
+    <w:p>
+      <w:pPr>
+        <w:pStyle w:val="Normal"/>
+        <w:jc w:val="center"/>
+        <w:rPr>
+          <w:sz w:val="24"/>
+          <w:szCs w:val="24"/>
+        </w:rPr>
+      </w:pPr>
+      <w:r>
+        <w:rPr>
+          <w:sz w:val="24"/>
+          <w:szCs w:val="24"/>
+        </w:rPr>
+      </w:r>
+    </w:p>
+    <w:p>
+      <w:pPr>
+        <w:pStyle w:val="Normal"/>
+        <w:jc w:val="center"/>
+        <w:rPr>
+          <w:sz w:val="24"/>
+          <w:szCs w:val="24"/>
+        </w:rPr>
+      </w:pPr>
+      <w:r>
+        <w:rPr>
+          <w:sz w:val="24"/>
+          <w:szCs w:val="24"/>
+        </w:rPr>
+      </w:r>
+    </w:p>
+    <w:p>
+      <w:pPr>
+        <w:pStyle w:val="Normal"/>
+        <w:jc w:val="center"/>
+        <w:rPr>
+          <w:sz w:val="24"/>
+          <w:szCs w:val="24"/>
+        </w:rPr>
+      </w:pPr>
+      <w:r>
+        <w:rPr>
+          <w:sz w:val="24"/>
+          <w:szCs w:val="24"/>
+        </w:rPr>
+      </w:r>
+    </w:p>
+    <w:p>
+      <w:pPr>
+        <w:pStyle w:val="Normal"/>
+        <w:jc w:val="center"/>
+        <w:rPr>
+          <w:sz w:val="24"/>
+          <w:szCs w:val="24"/>
+        </w:rPr>
+      </w:pPr>
+      <w:r>
+        <w:rPr>
+          <w:sz w:val="24"/>
+          <w:szCs w:val="24"/>
+        </w:rPr>
+      </w:r>
+    </w:p>
+    <w:p>
+      <w:pPr>
+        <w:pStyle w:val="Normal"/>
+        <w:jc w:val="center"/>
+        <w:rPr>
+          <w:sz w:val="24"/>
+          <w:szCs w:val="24"/>
+        </w:rPr>
+      </w:pPr>
+      <w:r>
+        <w:rPr>
+          <w:sz w:val="24"/>
+          <w:szCs w:val="24"/>
+        </w:rPr>
+      </w:r>
+    </w:p>
+    <w:p>
+      <w:pPr>
+        <w:pStyle w:val="Normal"/>
+        <w:jc w:val="center"/>
+        <w:rPr>
+          <w:sz w:val="24"/>
+          <w:szCs w:val="24"/>
+        </w:rPr>
+      </w:pPr>
+      <w:r>
+        <w:rPr>
+          <w:sz w:val="24"/>
+          <w:szCs w:val="24"/>
+        </w:rPr>
+      </w:r>
+    </w:p>
+    <w:p>
+      <w:pPr>
+        <w:pStyle w:val="Normal"/>
+        <w:jc w:val="center"/>
+        <w:rPr>
+          <w:sz w:val="24"/>
+          <w:szCs w:val="24"/>
+        </w:rPr>
+      </w:pPr>
+      <w:r>
+        <w:rPr>
+          <w:sz w:val="24"/>
+          <w:szCs w:val="24"/>
+        </w:rPr>
+      </w:r>
+    </w:p>
+    <w:p>
+      <w:pPr>
+        <w:pStyle w:val="Normal"/>
+        <w:jc w:val="center"/>
+        <w:rPr>
+          <w:sz w:val="24"/>
+          <w:szCs w:val="24"/>
+        </w:rPr>
+      </w:pPr>
+      <w:r>
+        <w:rPr>
+          <w:sz w:val="24"/>
+          <w:szCs w:val="24"/>
+        </w:rPr>
+      </w:r>
+    </w:p>
+    <w:p>
+      <w:pPr>
+        <w:pStyle w:val="Normal"/>
+        <w:jc w:val="center"/>
+        <w:rPr>
+          <w:b/>
           <w:b/>
           <w:sz w:val="28"/>
           <w:szCs w:val="28"/>
         </w:rPr>
-        <w:t>INSTITUTO FEDERAL DE EDUCAÇÃO, CIÊNCIA E TECNOLOGIA DO AMAZONAS</w:t>
-      </w:r>
-    </w:p>
-    <w:p>
-      <w:pPr>
-        <w:pStyle w:val="Normal"/>
-        <w:jc w:val="center"/>
-        <w:rPr>
-          <w:sz w:val="24"/>
-          <w:szCs w:val="24"/>
-        </w:rPr>
-      </w:pPr>
-      <w:r>
-        <w:rPr>
-          <w:sz w:val="24"/>
-          <w:szCs w:val="24"/>
-        </w:rPr>
-      </w:r>
-    </w:p>
-    <w:p>
-      <w:pPr>
-        <w:pStyle w:val="Normal"/>
-        <w:jc w:val="center"/>
-        <w:rPr>
-          <w:sz w:val="24"/>
-          <w:szCs w:val="24"/>
-        </w:rPr>
-      </w:pPr>
-      <w:r>
-        <w:rPr>
-          <w:sz w:val="24"/>
-          <w:szCs w:val="24"/>
-        </w:rPr>
-      </w:r>
-    </w:p>
-    <w:p>
-      <w:pPr>
-        <w:pStyle w:val="Normal"/>
-        <w:jc w:val="center"/>
-        <w:rPr>
-          <w:sz w:val="24"/>
-          <w:szCs w:val="24"/>
-        </w:rPr>
-      </w:pPr>
-      <w:r>
-        <w:rPr>
-          <w:sz w:val="24"/>
-          <w:szCs w:val="24"/>
-        </w:rPr>
-      </w:r>
-    </w:p>
-    <w:p>
-      <w:pPr>
-        <w:pStyle w:val="Normal"/>
-        <w:jc w:val="center"/>
-        <w:rPr>
-          <w:sz w:val="24"/>
-          <w:szCs w:val="24"/>
-        </w:rPr>
-      </w:pPr>
-      <w:r>
-        <w:rPr>
-          <w:sz w:val="24"/>
-          <w:szCs w:val="24"/>
-        </w:rPr>
-      </w:r>
-    </w:p>
-    <w:p>
-      <w:pPr>
-        <w:pStyle w:val="Normal"/>
-        <w:jc w:val="center"/>
-        <w:rPr>
-          <w:sz w:val="24"/>
-          <w:szCs w:val="24"/>
-        </w:rPr>
-      </w:pPr>
-      <w:r>
-        <w:rPr>
-          <w:sz w:val="24"/>
-          <w:szCs w:val="24"/>
-        </w:rPr>
-      </w:r>
-    </w:p>
-    <w:p>
-      <w:pPr>
-        <w:pStyle w:val="Normal"/>
-        <w:jc w:val="center"/>
-        <w:rPr>
-          <w:sz w:val="24"/>
-          <w:szCs w:val="24"/>
-        </w:rPr>
-      </w:pPr>
-      <w:r>
-        <w:rPr>
-          <w:sz w:val="24"/>
-          <w:szCs w:val="24"/>
-        </w:rPr>
-      </w:r>
-    </w:p>
-    <w:p>
-      <w:pPr>
-        <w:pStyle w:val="Normal"/>
-        <w:jc w:val="center"/>
-        <w:rPr>
-          <w:sz w:val="24"/>
-          <w:szCs w:val="24"/>
-        </w:rPr>
-      </w:pPr>
-      <w:r>
-        <w:rPr>
-          <w:sz w:val="24"/>
-          <w:szCs w:val="24"/>
-        </w:rPr>
-      </w:r>
-    </w:p>
-    <w:p>
-      <w:pPr>
-        <w:pStyle w:val="Normal"/>
-        <w:jc w:val="center"/>
-        <w:rPr>
-          <w:sz w:val="24"/>
-          <w:szCs w:val="24"/>
-        </w:rPr>
-      </w:pPr>
-      <w:r>
-        <w:rPr>
-          <w:sz w:val="24"/>
-          <w:szCs w:val="24"/>
-        </w:rPr>
-      </w:r>
-    </w:p>
-    <w:p>
-      <w:pPr>
-        <w:pStyle w:val="Normal"/>
-        <w:jc w:val="center"/>
-        <w:rPr>
-          <w:sz w:val="24"/>
-          <w:szCs w:val="24"/>
-        </w:rPr>
-      </w:pPr>
-      <w:r>
-        <w:rPr>
-          <w:sz w:val="24"/>
-          <w:szCs w:val="24"/>
-        </w:rPr>
-      </w:r>
-    </w:p>
-    <w:p>
-      <w:pPr>
-        <w:pStyle w:val="Normal"/>
-        <w:jc w:val="center"/>
-        <w:rPr>
-          <w:sz w:val="24"/>
-          <w:szCs w:val="24"/>
-        </w:rPr>
-      </w:pPr>
-      <w:r>
-        <w:rPr>
-          <w:sz w:val="24"/>
-          <w:szCs w:val="24"/>
-        </w:rPr>
-      </w:r>
-    </w:p>
-    <w:p>
-      <w:pPr>
-        <w:pStyle w:val="Normal"/>
-        <w:jc w:val="center"/>
-        <w:rPr>
-          <w:sz w:val="24"/>
-          <w:szCs w:val="24"/>
-        </w:rPr>
-      </w:pPr>
-      <w:r>
-        <w:rPr>
-          <w:sz w:val="24"/>
-          <w:szCs w:val="24"/>
-        </w:rPr>
-      </w:r>
-    </w:p>
-    <w:p>
-      <w:pPr>
-        <w:pStyle w:val="Normal"/>
-        <w:jc w:val="center"/>
-        <w:rPr>
-          <w:sz w:val="24"/>
-          <w:szCs w:val="24"/>
-        </w:rPr>
-      </w:pPr>
-      <w:r>
-        <w:rPr>
-          <w:sz w:val="24"/>
-          <w:szCs w:val="24"/>
-        </w:rPr>
-      </w:r>
-    </w:p>
-    <w:p>
-      <w:pPr>
-        <w:pStyle w:val="Normal"/>
-        <w:jc w:val="center"/>
-        <w:rPr>
-          <w:sz w:val="24"/>
-          <w:szCs w:val="24"/>
-        </w:rPr>
-      </w:pPr>
-      <w:r>
-        <w:rPr>
-          <w:sz w:val="24"/>
-          <w:szCs w:val="24"/>
-        </w:rPr>
-      </w:r>
-    </w:p>
-    <w:p>
-      <w:pPr>
-        <w:pStyle w:val="Normal"/>
-        <w:jc w:val="center"/>
-        <w:rPr>
-          <w:sz w:val="24"/>
-          <w:szCs w:val="24"/>
-        </w:rPr>
-      </w:pPr>
-      <w:r>
-        <w:rPr>
-          <w:sz w:val="24"/>
-          <w:szCs w:val="24"/>
-        </w:rPr>
-      </w:r>
-    </w:p>
-    <w:p>
-      <w:pPr>
-        <w:pStyle w:val="Normal"/>
-        <w:jc w:val="center"/>
-        <w:rPr>
-          <w:b/>
+      </w:pPr>
+      <w:r>
+        <w:rPr>
           <w:b/>
           <w:sz w:val="28"/>
           <w:szCs w:val="28"/>
         </w:rPr>
-      </w:pPr>
-      <w:r>
-        <w:rPr>
+        <w:t>Antônio Jackson Ledesma Magalhães</w:t>
+      </w:r>
+    </w:p>
+    <w:p>
+      <w:pPr>
+        <w:pStyle w:val="Normal"/>
+        <w:jc w:val="center"/>
+        <w:rPr>
+          <w:b/>
           <w:b/>
           <w:sz w:val="28"/>
           <w:szCs w:val="28"/>
         </w:rPr>
-        <w:t>Antônio Jackson Ledesma Magalhães</w:t>
-      </w:r>
-    </w:p>
-    <w:p>
-      <w:pPr>
-        <w:pStyle w:val="Normal"/>
-        <w:jc w:val="center"/>
-        <w:rPr>
-          <w:b/>
+      </w:pPr>
+      <w:r>
+        <w:rPr>
           <w:b/>
           <w:sz w:val="28"/>
           <w:szCs w:val="28"/>
         </w:rPr>
-      </w:pPr>
-      <w:r>
-        <w:rPr>
+        <w:t>Daniela Ferreira Feitosa</w:t>
+      </w:r>
+    </w:p>
+    <w:p>
+      <w:pPr>
+        <w:pStyle w:val="Normal"/>
+        <w:jc w:val="center"/>
+        <w:rPr>
+          <w:b/>
           <w:b/>
           <w:sz w:val="28"/>
           <w:szCs w:val="28"/>
         </w:rPr>
-        <w:t>Daniela Ferreira Feitosa</w:t>
-      </w:r>
-    </w:p>
-    <w:p>
-      <w:pPr>
-        <w:pStyle w:val="Normal"/>
-        <w:jc w:val="center"/>
-        <w:rPr>
-          <w:b/>
+      </w:pPr>
+      <w:r>
+        <w:rPr>
           <w:b/>
           <w:sz w:val="28"/>
           <w:szCs w:val="28"/>
         </w:rPr>
-      </w:pPr>
-      <w:r>
-        <w:rPr>
+        <w:t>Eduardo Nicolas Bitencourt Neves</w:t>
+      </w:r>
+    </w:p>
+    <w:p>
+      <w:pPr>
+        <w:pStyle w:val="Normal"/>
+        <w:jc w:val="center"/>
+        <w:rPr>
+          <w:b/>
           <w:b/>
           <w:sz w:val="28"/>
           <w:szCs w:val="28"/>
         </w:rPr>
-        <w:t>Eduardo Nicolas Bitencourt Neves</w:t>
-      </w:r>
-    </w:p>
-    <w:p>
-      <w:pPr>
-        <w:pStyle w:val="Normal"/>
-        <w:jc w:val="center"/>
-        <w:rPr>
-          <w:b/>
+      </w:pPr>
+      <w:r>
+        <w:rPr>
           <w:b/>
           <w:sz w:val="28"/>
           <w:szCs w:val="28"/>
         </w:rPr>
-      </w:pPr>
-      <w:r>
-        <w:rPr>
+        <w:t>Letícia Braga Rodrigues</w:t>
+      </w:r>
+    </w:p>
+    <w:p>
+      <w:pPr>
+        <w:pStyle w:val="Normal"/>
+        <w:jc w:val="center"/>
+        <w:rPr>
+          <w:b/>
           <w:b/>
           <w:sz w:val="28"/>
           <w:szCs w:val="28"/>
         </w:rPr>
-        <w:t>Letícia Braga Rodrigues</w:t>
-      </w:r>
-    </w:p>
-    <w:p>
-      <w:pPr>
-        <w:pStyle w:val="Normal"/>
-        <w:jc w:val="center"/>
-        <w:rPr>
-          <w:b/>
+      </w:pPr>
+      <w:r>
+        <w:rPr>
           <w:b/>
           <w:sz w:val="28"/>
           <w:szCs w:val="28"/>
         </w:rPr>
-      </w:pPr>
-      <w:r>
-        <w:rPr>
+      </w:r>
+    </w:p>
+    <w:p>
+      <w:pPr>
+        <w:pStyle w:val="Normal"/>
+        <w:jc w:val="center"/>
+        <w:rPr>
+          <w:b/>
           <w:b/>
           <w:sz w:val="28"/>
           <w:szCs w:val="28"/>
         </w:rPr>
-      </w:r>
-    </w:p>
-    <w:p>
-      <w:pPr>
-        <w:pStyle w:val="Normal"/>
-        <w:jc w:val="center"/>
-        <w:rPr>
-          <w:b/>
+      </w:pPr>
+      <w:r>
+        <w:rPr>
           <w:b/>
           <w:sz w:val="28"/>
           <w:szCs w:val="28"/>
         </w:rPr>
-      </w:pPr>
-      <w:r>
-        <w:rPr>
-          <w:b/>
-          <w:sz w:val="28"/>
-          <w:szCs w:val="28"/>
+      </w:r>
+    </w:p>
+    <w:p>
+      <w:pPr>
+        <w:pStyle w:val="Normal"/>
+        <w:jc w:val="center"/>
+        <w:rPr>
+          <w:sz w:val="24"/>
+          <w:szCs w:val="24"/>
+        </w:rPr>
+      </w:pPr>
+      <w:r>
+        <w:rPr>
+          <w:sz w:val="24"/>
+          <w:szCs w:val="24"/>
         </w:rPr>
       </w:r>
     </w:p>
@@ -1190,6 +1192,36 @@
       <w:pPr>
         <w:pStyle w:val="Normal"/>
         <w:jc w:val="center"/>
+        <w:rPr>
+          <w:sz w:val="24"/>
+          <w:szCs w:val="24"/>
+        </w:rPr>
+      </w:pPr>
+      <w:r>
+        <w:rPr>
+          <w:sz w:val="24"/>
+          <w:szCs w:val="24"/>
+        </w:rPr>
+      </w:r>
+    </w:p>
+    <w:p>
+      <w:pPr>
+        <w:pStyle w:val="Normal"/>
+        <w:rPr>
+          <w:sz w:val="24"/>
+          <w:szCs w:val="24"/>
+        </w:rPr>
+      </w:pPr>
+      <w:r>
+        <w:rPr>
+          <w:sz w:val="24"/>
+          <w:szCs w:val="24"/>
+        </w:rPr>
+      </w:r>
+    </w:p>
+    <w:p>
+      <w:pPr>
+        <w:pStyle w:val="Normal"/>
         <w:rPr>
           <w:sz w:val="24"/>
           <w:szCs w:val="24"/>
@@ -1606,7 +1638,7 @@
           </w:rPr>
           <w:t>6.2.4 – OPERAÇÃO</w:t>
           <w:tab/>
-          <w:t>9</w:t>
+          <w:t>8</w:t>
         </w:r>
       </w:hyperlink>
     </w:p>
@@ -1992,42 +2024,6 @@
     </w:p>
     <w:p>
       <w:pPr>
-        <w:pStyle w:val="Normal"/>
-        <w:rPr>
-          <w:b/>
-          <w:b/>
-          <w:sz w:val="24"/>
-          <w:szCs w:val="24"/>
-        </w:rPr>
-      </w:pPr>
-      <w:r>
-        <w:rPr>
-          <w:b/>
-          <w:sz w:val="24"/>
-          <w:szCs w:val="24"/>
-        </w:rPr>
-      </w:r>
-    </w:p>
-    <w:p>
-      <w:pPr>
-        <w:pStyle w:val="Normal"/>
-        <w:rPr>
-          <w:b/>
-          <w:b/>
-          <w:sz w:val="24"/>
-          <w:szCs w:val="24"/>
-        </w:rPr>
-      </w:pPr>
-      <w:r>
-        <w:rPr>
-          <w:b/>
-          <w:sz w:val="24"/>
-          <w:szCs w:val="24"/>
-        </w:rPr>
-      </w:r>
-    </w:p>
-    <w:p>
-      <w:pPr>
         <w:pStyle w:val="Ttulo1"/>
         <w:rPr>
           <w:b/>
@@ -2088,14 +2084,38 @@
     </w:p>
     <w:p>
       <w:pPr>
+        <w:sectPr>
+          <w:type w:val="nextPage"/>
+          <w:pgSz w:w="11906" w:h="16838"/>
+          <w:pgMar w:left="1440" w:right="1440" w:header="0" w:top="1440" w:footer="0" w:bottom="1440" w:gutter="0"/>
+          <w:pgNumType w:start="1" w:fmt="decimal"/>
+          <w:formProt w:val="false"/>
+          <w:textDirection w:val="lrTb"/>
+          <w:docGrid w:type="default" w:linePitch="100" w:charSpace="4096"/>
+        </w:sectPr>
+        <w:pStyle w:val="Normal"/>
+        <w:rPr>
+          <w:b/>
+          <w:b/>
+          <w:bCs/>
+          <w:sz w:val="24"/>
+          <w:szCs w:val="24"/>
+        </w:rPr>
+      </w:pPr>
+      <w:r>
+        <w:rPr>
+          <w:b/>
+          <w:bCs/>
+          <w:sz w:val="24"/>
+          <w:szCs w:val="24"/>
+        </w:rPr>
+      </w:r>
+    </w:p>
+    <w:p>
+      <w:pPr>
         <w:pStyle w:val="Ttulo1"/>
-        <w:rPr>
-          <w:b/>
-          <w:b/>
-          <w:bCs/>
-          <w:sz w:val="24"/>
-          <w:szCs w:val="24"/>
-        </w:rPr>
+        <w:spacing w:before="1" w:after="0"/>
+        <w:rPr/>
       </w:pPr>
       <w:bookmarkStart w:id="0" w:name="__RefHeading___Toc545_3150529375"/>
       <w:bookmarkEnd w:id="0"/>
@@ -4736,11 +4756,11 @@
       <w:tblGrid>
         <w:gridCol w:w="2109"/>
         <w:gridCol w:w="1293"/>
-        <w:gridCol w:w="1421"/>
-        <w:gridCol w:w="1276"/>
-        <w:gridCol w:w="1420"/>
+        <w:gridCol w:w="1423"/>
+        <w:gridCol w:w="1277"/>
+        <w:gridCol w:w="1422"/>
         <w:gridCol w:w="1419"/>
-        <w:gridCol w:w="1551"/>
+        <w:gridCol w:w="1546"/>
       </w:tblGrid>
       <w:tr>
         <w:trPr>
@@ -4894,7 +4914,7 @@
         </w:tc>
         <w:tc>
           <w:tcPr>
-            <w:tcW w:w="1421" w:type="dxa"/>
+            <w:tcW w:w="1423" w:type="dxa"/>
             <w:tcBorders>
               <w:top w:val="single" w:sz="4" w:space="0" w:color="000000"/>
               <w:left w:val="single" w:sz="4" w:space="0" w:color="000000"/>
@@ -4929,7 +4949,7 @@
         </w:tc>
         <w:tc>
           <w:tcPr>
-            <w:tcW w:w="1276" w:type="dxa"/>
+            <w:tcW w:w="1277" w:type="dxa"/>
             <w:tcBorders>
               <w:top w:val="single" w:sz="4" w:space="0" w:color="000000"/>
               <w:left w:val="single" w:sz="4" w:space="0" w:color="000000"/>
@@ -4964,7 +4984,7 @@
         </w:tc>
         <w:tc>
           <w:tcPr>
-            <w:tcW w:w="1420" w:type="dxa"/>
+            <w:tcW w:w="1422" w:type="dxa"/>
             <w:tcBorders>
               <w:top w:val="single" w:sz="4" w:space="0" w:color="000000"/>
               <w:left w:val="single" w:sz="4" w:space="0" w:color="000000"/>
@@ -5034,7 +5054,7 @@
         </w:tc>
         <w:tc>
           <w:tcPr>
-            <w:tcW w:w="1551" w:type="dxa"/>
+            <w:tcW w:w="1546" w:type="dxa"/>
             <w:tcBorders>
               <w:top w:val="single" w:sz="4" w:space="0" w:color="000000"/>
               <w:left w:val="single" w:sz="4" w:space="0" w:color="000000"/>
@@ -5144,7 +5164,7 @@
         </w:tc>
         <w:tc>
           <w:tcPr>
-            <w:tcW w:w="1421" w:type="dxa"/>
+            <w:tcW w:w="1423" w:type="dxa"/>
             <w:tcBorders>
               <w:top w:val="single" w:sz="4" w:space="0" w:color="000000"/>
               <w:left w:val="single" w:sz="4" w:space="0" w:color="000000"/>
@@ -5180,7 +5200,7 @@
         </w:tc>
         <w:tc>
           <w:tcPr>
-            <w:tcW w:w="1276" w:type="dxa"/>
+            <w:tcW w:w="1277" w:type="dxa"/>
             <w:tcBorders>
               <w:top w:val="single" w:sz="4" w:space="0" w:color="000000"/>
               <w:left w:val="single" w:sz="4" w:space="0" w:color="000000"/>
@@ -5215,7 +5235,7 @@
         </w:tc>
         <w:tc>
           <w:tcPr>
-            <w:tcW w:w="1420" w:type="dxa"/>
+            <w:tcW w:w="1422" w:type="dxa"/>
             <w:tcBorders>
               <w:top w:val="single" w:sz="4" w:space="0" w:color="000000"/>
               <w:left w:val="single" w:sz="4" w:space="0" w:color="000000"/>
@@ -5285,7 +5305,7 @@
         </w:tc>
         <w:tc>
           <w:tcPr>
-            <w:tcW w:w="1551" w:type="dxa"/>
+            <w:tcW w:w="1546" w:type="dxa"/>
             <w:tcBorders>
               <w:top w:val="single" w:sz="4" w:space="0" w:color="000000"/>
               <w:left w:val="single" w:sz="4" w:space="0" w:color="000000"/>
@@ -5395,7 +5415,7 @@
         </w:tc>
         <w:tc>
           <w:tcPr>
-            <w:tcW w:w="1421" w:type="dxa"/>
+            <w:tcW w:w="1423" w:type="dxa"/>
             <w:tcBorders>
               <w:top w:val="single" w:sz="4" w:space="0" w:color="000000"/>
               <w:left w:val="single" w:sz="4" w:space="0" w:color="000000"/>
@@ -5431,7 +5451,7 @@
         </w:tc>
         <w:tc>
           <w:tcPr>
-            <w:tcW w:w="1276" w:type="dxa"/>
+            <w:tcW w:w="1277" w:type="dxa"/>
             <w:tcBorders>
               <w:top w:val="single" w:sz="4" w:space="0" w:color="000000"/>
               <w:left w:val="single" w:sz="4" w:space="0" w:color="000000"/>
@@ -5467,7 +5487,7 @@
         </w:tc>
         <w:tc>
           <w:tcPr>
-            <w:tcW w:w="1420" w:type="dxa"/>
+            <w:tcW w:w="1422" w:type="dxa"/>
             <w:tcBorders>
               <w:top w:val="single" w:sz="4" w:space="0" w:color="000000"/>
               <w:left w:val="single" w:sz="4" w:space="0" w:color="000000"/>
@@ -5538,7 +5558,7 @@
         </w:tc>
         <w:tc>
           <w:tcPr>
-            <w:tcW w:w="1551" w:type="dxa"/>
+            <w:tcW w:w="1546" w:type="dxa"/>
             <w:tcBorders>
               <w:top w:val="single" w:sz="4" w:space="0" w:color="000000"/>
               <w:left w:val="single" w:sz="4" w:space="0" w:color="000000"/>
@@ -5648,7 +5668,7 @@
         </w:tc>
         <w:tc>
           <w:tcPr>
-            <w:tcW w:w="1421" w:type="dxa"/>
+            <w:tcW w:w="1423" w:type="dxa"/>
             <w:tcBorders>
               <w:top w:val="single" w:sz="4" w:space="0" w:color="000000"/>
               <w:left w:val="single" w:sz="4" w:space="0" w:color="000000"/>
@@ -5684,7 +5704,7 @@
         </w:tc>
         <w:tc>
           <w:tcPr>
-            <w:tcW w:w="1276" w:type="dxa"/>
+            <w:tcW w:w="1277" w:type="dxa"/>
             <w:tcBorders>
               <w:top w:val="single" w:sz="4" w:space="0" w:color="000000"/>
               <w:left w:val="single" w:sz="4" w:space="0" w:color="000000"/>
@@ -5720,7 +5740,7 @@
         </w:tc>
         <w:tc>
           <w:tcPr>
-            <w:tcW w:w="1420" w:type="dxa"/>
+            <w:tcW w:w="1422" w:type="dxa"/>
             <w:tcBorders>
               <w:top w:val="single" w:sz="4" w:space="0" w:color="000000"/>
               <w:left w:val="single" w:sz="4" w:space="0" w:color="000000"/>
@@ -5790,7 +5810,7 @@
         </w:tc>
         <w:tc>
           <w:tcPr>
-            <w:tcW w:w="1551" w:type="dxa"/>
+            <w:tcW w:w="1546" w:type="dxa"/>
             <w:tcBorders>
               <w:top w:val="single" w:sz="4" w:space="0" w:color="000000"/>
               <w:left w:val="single" w:sz="4" w:space="0" w:color="000000"/>
@@ -5900,7 +5920,7 @@
         </w:tc>
         <w:tc>
           <w:tcPr>
-            <w:tcW w:w="1421" w:type="dxa"/>
+            <w:tcW w:w="1423" w:type="dxa"/>
             <w:tcBorders>
               <w:top w:val="single" w:sz="4" w:space="0" w:color="000000"/>
               <w:left w:val="single" w:sz="4" w:space="0" w:color="000000"/>
@@ -5936,7 +5956,7 @@
         </w:tc>
         <w:tc>
           <w:tcPr>
-            <w:tcW w:w="1276" w:type="dxa"/>
+            <w:tcW w:w="1277" w:type="dxa"/>
             <w:tcBorders>
               <w:top w:val="single" w:sz="4" w:space="0" w:color="000000"/>
               <w:left w:val="single" w:sz="4" w:space="0" w:color="000000"/>
@@ -5972,7 +5992,7 @@
         </w:tc>
         <w:tc>
           <w:tcPr>
-            <w:tcW w:w="1420" w:type="dxa"/>
+            <w:tcW w:w="1422" w:type="dxa"/>
             <w:tcBorders>
               <w:top w:val="single" w:sz="4" w:space="0" w:color="000000"/>
               <w:left w:val="single" w:sz="4" w:space="0" w:color="000000"/>
@@ -6044,7 +6064,7 @@
         </w:tc>
         <w:tc>
           <w:tcPr>
-            <w:tcW w:w="1551" w:type="dxa"/>
+            <w:tcW w:w="1546" w:type="dxa"/>
             <w:tcBorders>
               <w:top w:val="single" w:sz="4" w:space="0" w:color="000000"/>
               <w:left w:val="single" w:sz="4" w:space="0" w:color="000000"/>
@@ -6154,7 +6174,7 @@
         </w:tc>
         <w:tc>
           <w:tcPr>
-            <w:tcW w:w="1421" w:type="dxa"/>
+            <w:tcW w:w="1423" w:type="dxa"/>
             <w:tcBorders>
               <w:top w:val="single" w:sz="4" w:space="0" w:color="000000"/>
               <w:left w:val="single" w:sz="4" w:space="0" w:color="000000"/>
@@ -6190,7 +6210,7 @@
         </w:tc>
         <w:tc>
           <w:tcPr>
-            <w:tcW w:w="1276" w:type="dxa"/>
+            <w:tcW w:w="1277" w:type="dxa"/>
             <w:tcBorders>
               <w:top w:val="single" w:sz="4" w:space="0" w:color="000000"/>
               <w:left w:val="single" w:sz="4" w:space="0" w:color="000000"/>
@@ -6226,7 +6246,7 @@
         </w:tc>
         <w:tc>
           <w:tcPr>
-            <w:tcW w:w="1420" w:type="dxa"/>
+            <w:tcW w:w="1422" w:type="dxa"/>
             <w:tcBorders>
               <w:top w:val="single" w:sz="4" w:space="0" w:color="000000"/>
               <w:left w:val="single" w:sz="4" w:space="0" w:color="000000"/>
@@ -6297,7 +6317,7 @@
         </w:tc>
         <w:tc>
           <w:tcPr>
-            <w:tcW w:w="1551" w:type="dxa"/>
+            <w:tcW w:w="1546" w:type="dxa"/>
             <w:tcBorders>
               <w:top w:val="single" w:sz="4" w:space="0" w:color="000000"/>
               <w:left w:val="single" w:sz="4" w:space="0" w:color="000000"/>
@@ -6405,7 +6425,7 @@
         </w:tc>
         <w:tc>
           <w:tcPr>
-            <w:tcW w:w="1421" w:type="dxa"/>
+            <w:tcW w:w="1423" w:type="dxa"/>
             <w:tcBorders>
               <w:top w:val="single" w:sz="4" w:space="0" w:color="000000"/>
               <w:left w:val="single" w:sz="4" w:space="0" w:color="000000"/>
@@ -6440,7 +6460,7 @@
         </w:tc>
         <w:tc>
           <w:tcPr>
-            <w:tcW w:w="1276" w:type="dxa"/>
+            <w:tcW w:w="1277" w:type="dxa"/>
             <w:tcBorders>
               <w:top w:val="single" w:sz="4" w:space="0" w:color="000000"/>
               <w:left w:val="single" w:sz="4" w:space="0" w:color="000000"/>
@@ -6475,7 +6495,7 @@
         </w:tc>
         <w:tc>
           <w:tcPr>
-            <w:tcW w:w="1420" w:type="dxa"/>
+            <w:tcW w:w="1422" w:type="dxa"/>
             <w:tcBorders>
               <w:top w:val="single" w:sz="4" w:space="0" w:color="000000"/>
               <w:left w:val="single" w:sz="4" w:space="0" w:color="000000"/>
@@ -6547,7 +6567,7 @@
         </w:tc>
         <w:tc>
           <w:tcPr>
-            <w:tcW w:w="1551" w:type="dxa"/>
+            <w:tcW w:w="1546" w:type="dxa"/>
             <w:tcBorders>
               <w:top w:val="single" w:sz="4" w:space="0" w:color="000000"/>
               <w:left w:val="single" w:sz="4" w:space="0" w:color="000000"/>
@@ -6655,7 +6675,7 @@
         </w:tc>
         <w:tc>
           <w:tcPr>
-            <w:tcW w:w="1421" w:type="dxa"/>
+            <w:tcW w:w="1423" w:type="dxa"/>
             <w:tcBorders>
               <w:top w:val="single" w:sz="4" w:space="0" w:color="000000"/>
               <w:left w:val="single" w:sz="4" w:space="0" w:color="000000"/>
@@ -6690,7 +6710,7 @@
         </w:tc>
         <w:tc>
           <w:tcPr>
-            <w:tcW w:w="1276" w:type="dxa"/>
+            <w:tcW w:w="1277" w:type="dxa"/>
             <w:tcBorders>
               <w:top w:val="single" w:sz="4" w:space="0" w:color="000000"/>
               <w:left w:val="single" w:sz="4" w:space="0" w:color="000000"/>
@@ -6725,7 +6745,7 @@
         </w:tc>
         <w:tc>
           <w:tcPr>
-            <w:tcW w:w="1420" w:type="dxa"/>
+            <w:tcW w:w="1422" w:type="dxa"/>
             <w:tcBorders>
               <w:top w:val="single" w:sz="4" w:space="0" w:color="000000"/>
               <w:left w:val="single" w:sz="4" w:space="0" w:color="000000"/>
@@ -6795,7 +6815,7 @@
         </w:tc>
         <w:tc>
           <w:tcPr>
-            <w:tcW w:w="1551" w:type="dxa"/>
+            <w:tcW w:w="1546" w:type="dxa"/>
             <w:tcBorders>
               <w:top w:val="single" w:sz="4" w:space="0" w:color="000000"/>
               <w:left w:val="single" w:sz="4" w:space="0" w:color="000000"/>
@@ -6974,16 +6994,54 @@
       </w:r>
     </w:p>
     <w:sectPr>
+      <w:headerReference w:type="default" r:id="rId2"/>
       <w:type w:val="nextPage"/>
       <w:pgSz w:w="11906" w:h="16838"/>
-      <w:pgMar w:left="1440" w:right="1440" w:header="0" w:top="1440" w:footer="0" w:bottom="1440" w:gutter="0"/>
-      <w:pgNumType w:start="1" w:fmt="decimal"/>
+      <w:pgMar w:left="1134" w:right="1134" w:header="1134" w:top="1670" w:footer="0" w:bottom="1134" w:gutter="0"/>
+      <w:pgNumType w:start="4" w:fmt="decimal"/>
       <w:formProt w:val="false"/>
       <w:textDirection w:val="lrTb"/>
-      <w:docGrid w:type="default" w:linePitch="100" w:charSpace="4096"/>
     </w:sectPr>
   </w:body>
 </w:document>
+</file>
+
+<file path=word/header1.xml><?xml version="1.0" encoding="utf-8"?>
+<w:hdr xmlns:o="urn:schemas-microsoft-com:office:office" xmlns:r="http://schemas.openxmlformats.org/officeDocument/2006/relationships" xmlns:v="urn:schemas-microsoft-com:vml" xmlns:w="http://schemas.openxmlformats.org/wordprocessingml/2006/main" xmlns:w10="urn:schemas-microsoft-com:office:word" xmlns:wp="http://schemas.openxmlformats.org/drawingml/2006/wordprocessingDrawing" xmlns:wps="http://schemas.microsoft.com/office/word/2010/wordprocessingShape" xmlns:wpg="http://schemas.microsoft.com/office/word/2010/wordprocessingGroup" xmlns:mc="http://schemas.openxmlformats.org/markup-compatibility/2006" xmlns:wp14="http://schemas.microsoft.com/office/word/2010/wordprocessingDrawing" xmlns:w14="http://schemas.microsoft.com/office/word/2010/wordml" mc:Ignorable="w14 wp14">
+  <w:p>
+    <w:pPr>
+      <w:pStyle w:val="Cabealho"/>
+      <w:rPr/>
+    </w:pPr>
+    <w:r>
+      <w:rPr/>
+      <w:tab/>
+      <w:t xml:space="preserve"> </w:t>
+      <w:tab/>
+      <w:t xml:space="preserve">        </w:t>
+    </w:r>
+    <w:r>
+      <w:rPr/>
+      <w:fldChar w:fldCharType="begin"/>
+    </w:r>
+    <w:r>
+      <w:rPr/>
+      <w:instrText> PAGE </w:instrText>
+    </w:r>
+    <w:r>
+      <w:rPr/>
+      <w:fldChar w:fldCharType="separate"/>
+    </w:r>
+    <w:r>
+      <w:rPr/>
+      <w:t>8</w:t>
+    </w:r>
+    <w:r>
+      <w:rPr/>
+      <w:fldChar w:fldCharType="end"/>
+    </w:r>
+  </w:p>
+</w:hdr>
 </file>
 
 <file path=word/numbering.xml><?xml version="1.0" encoding="utf-8"?>
@@ -8733,6 +8791,585 @@
       <w:u w:val="none"/>
     </w:rPr>
   </w:style>
+  <w:style w:type="character" w:styleId="ListLabel109">
+    <w:name w:val="ListLabel 109"/>
+    <w:qFormat/>
+    <w:rPr>
+      <w:rFonts w:cs="Noto Sans Symbols"/>
+      <w:b/>
+      <w:sz w:val="24"/>
+    </w:rPr>
+  </w:style>
+  <w:style w:type="character" w:styleId="ListLabel110">
+    <w:name w:val="ListLabel 110"/>
+    <w:qFormat/>
+    <w:rPr>
+      <w:rFonts w:cs="Courier New"/>
+    </w:rPr>
+  </w:style>
+  <w:style w:type="character" w:styleId="ListLabel111">
+    <w:name w:val="ListLabel 111"/>
+    <w:qFormat/>
+    <w:rPr>
+      <w:rFonts w:cs="Noto Sans Symbols"/>
+    </w:rPr>
+  </w:style>
+  <w:style w:type="character" w:styleId="ListLabel112">
+    <w:name w:val="ListLabel 112"/>
+    <w:qFormat/>
+    <w:rPr>
+      <w:rFonts w:cs="Noto Sans Symbols"/>
+    </w:rPr>
+  </w:style>
+  <w:style w:type="character" w:styleId="ListLabel113">
+    <w:name w:val="ListLabel 113"/>
+    <w:qFormat/>
+    <w:rPr>
+      <w:rFonts w:cs="Courier New"/>
+    </w:rPr>
+  </w:style>
+  <w:style w:type="character" w:styleId="ListLabel114">
+    <w:name w:val="ListLabel 114"/>
+    <w:qFormat/>
+    <w:rPr>
+      <w:rFonts w:cs="Noto Sans Symbols"/>
+    </w:rPr>
+  </w:style>
+  <w:style w:type="character" w:styleId="ListLabel115">
+    <w:name w:val="ListLabel 115"/>
+    <w:qFormat/>
+    <w:rPr>
+      <w:rFonts w:cs="Noto Sans Symbols"/>
+    </w:rPr>
+  </w:style>
+  <w:style w:type="character" w:styleId="ListLabel116">
+    <w:name w:val="ListLabel 116"/>
+    <w:qFormat/>
+    <w:rPr>
+      <w:rFonts w:cs="Courier New"/>
+    </w:rPr>
+  </w:style>
+  <w:style w:type="character" w:styleId="ListLabel117">
+    <w:name w:val="ListLabel 117"/>
+    <w:qFormat/>
+    <w:rPr>
+      <w:rFonts w:cs="Noto Sans Symbols"/>
+    </w:rPr>
+  </w:style>
+  <w:style w:type="character" w:styleId="ListLabel118">
+    <w:name w:val="ListLabel 118"/>
+    <w:qFormat/>
+    <w:rPr>
+      <w:sz w:val="24"/>
+      <w:u w:val="none"/>
+    </w:rPr>
+  </w:style>
+  <w:style w:type="character" w:styleId="ListLabel119">
+    <w:name w:val="ListLabel 119"/>
+    <w:qFormat/>
+    <w:rPr>
+      <w:u w:val="none"/>
+    </w:rPr>
+  </w:style>
+  <w:style w:type="character" w:styleId="ListLabel120">
+    <w:name w:val="ListLabel 120"/>
+    <w:qFormat/>
+    <w:rPr>
+      <w:u w:val="none"/>
+    </w:rPr>
+  </w:style>
+  <w:style w:type="character" w:styleId="ListLabel121">
+    <w:name w:val="ListLabel 121"/>
+    <w:qFormat/>
+    <w:rPr>
+      <w:u w:val="none"/>
+    </w:rPr>
+  </w:style>
+  <w:style w:type="character" w:styleId="ListLabel122">
+    <w:name w:val="ListLabel 122"/>
+    <w:qFormat/>
+    <w:rPr>
+      <w:u w:val="none"/>
+    </w:rPr>
+  </w:style>
+  <w:style w:type="character" w:styleId="ListLabel123">
+    <w:name w:val="ListLabel 123"/>
+    <w:qFormat/>
+    <w:rPr>
+      <w:u w:val="none"/>
+    </w:rPr>
+  </w:style>
+  <w:style w:type="character" w:styleId="ListLabel124">
+    <w:name w:val="ListLabel 124"/>
+    <w:qFormat/>
+    <w:rPr>
+      <w:u w:val="none"/>
+    </w:rPr>
+  </w:style>
+  <w:style w:type="character" w:styleId="ListLabel125">
+    <w:name w:val="ListLabel 125"/>
+    <w:qFormat/>
+    <w:rPr>
+      <w:u w:val="none"/>
+    </w:rPr>
+  </w:style>
+  <w:style w:type="character" w:styleId="ListLabel126">
+    <w:name w:val="ListLabel 126"/>
+    <w:qFormat/>
+    <w:rPr>
+      <w:u w:val="none"/>
+    </w:rPr>
+  </w:style>
+  <w:style w:type="character" w:styleId="ListLabel127">
+    <w:name w:val="ListLabel 127"/>
+    <w:qFormat/>
+    <w:rPr>
+      <w:sz w:val="24"/>
+      <w:u w:val="none"/>
+    </w:rPr>
+  </w:style>
+  <w:style w:type="character" w:styleId="ListLabel128">
+    <w:name w:val="ListLabel 128"/>
+    <w:qFormat/>
+    <w:rPr>
+      <w:u w:val="none"/>
+    </w:rPr>
+  </w:style>
+  <w:style w:type="character" w:styleId="ListLabel129">
+    <w:name w:val="ListLabel 129"/>
+    <w:qFormat/>
+    <w:rPr>
+      <w:u w:val="none"/>
+    </w:rPr>
+  </w:style>
+  <w:style w:type="character" w:styleId="ListLabel130">
+    <w:name w:val="ListLabel 130"/>
+    <w:qFormat/>
+    <w:rPr>
+      <w:u w:val="none"/>
+    </w:rPr>
+  </w:style>
+  <w:style w:type="character" w:styleId="ListLabel131">
+    <w:name w:val="ListLabel 131"/>
+    <w:qFormat/>
+    <w:rPr>
+      <w:u w:val="none"/>
+    </w:rPr>
+  </w:style>
+  <w:style w:type="character" w:styleId="ListLabel132">
+    <w:name w:val="ListLabel 132"/>
+    <w:qFormat/>
+    <w:rPr>
+      <w:u w:val="none"/>
+    </w:rPr>
+  </w:style>
+  <w:style w:type="character" w:styleId="ListLabel133">
+    <w:name w:val="ListLabel 133"/>
+    <w:qFormat/>
+    <w:rPr>
+      <w:u w:val="none"/>
+    </w:rPr>
+  </w:style>
+  <w:style w:type="character" w:styleId="ListLabel134">
+    <w:name w:val="ListLabel 134"/>
+    <w:qFormat/>
+    <w:rPr>
+      <w:u w:val="none"/>
+    </w:rPr>
+  </w:style>
+  <w:style w:type="character" w:styleId="ListLabel135">
+    <w:name w:val="ListLabel 135"/>
+    <w:qFormat/>
+    <w:rPr>
+      <w:u w:val="none"/>
+    </w:rPr>
+  </w:style>
+  <w:style w:type="character" w:styleId="ListLabel136">
+    <w:name w:val="ListLabel 136"/>
+    <w:qFormat/>
+    <w:rPr>
+      <w:rFonts w:cs="Noto Sans Symbols"/>
+      <w:b/>
+      <w:sz w:val="24"/>
+    </w:rPr>
+  </w:style>
+  <w:style w:type="character" w:styleId="ListLabel137">
+    <w:name w:val="ListLabel 137"/>
+    <w:qFormat/>
+    <w:rPr>
+      <w:rFonts w:cs="Courier New"/>
+    </w:rPr>
+  </w:style>
+  <w:style w:type="character" w:styleId="ListLabel138">
+    <w:name w:val="ListLabel 138"/>
+    <w:qFormat/>
+    <w:rPr>
+      <w:rFonts w:cs="Noto Sans Symbols"/>
+    </w:rPr>
+  </w:style>
+  <w:style w:type="character" w:styleId="ListLabel139">
+    <w:name w:val="ListLabel 139"/>
+    <w:qFormat/>
+    <w:rPr>
+      <w:rFonts w:cs="Noto Sans Symbols"/>
+    </w:rPr>
+  </w:style>
+  <w:style w:type="character" w:styleId="ListLabel140">
+    <w:name w:val="ListLabel 140"/>
+    <w:qFormat/>
+    <w:rPr>
+      <w:rFonts w:cs="Courier New"/>
+    </w:rPr>
+  </w:style>
+  <w:style w:type="character" w:styleId="ListLabel141">
+    <w:name w:val="ListLabel 141"/>
+    <w:qFormat/>
+    <w:rPr>
+      <w:rFonts w:cs="Noto Sans Symbols"/>
+    </w:rPr>
+  </w:style>
+  <w:style w:type="character" w:styleId="ListLabel142">
+    <w:name w:val="ListLabel 142"/>
+    <w:qFormat/>
+    <w:rPr>
+      <w:rFonts w:cs="Noto Sans Symbols"/>
+    </w:rPr>
+  </w:style>
+  <w:style w:type="character" w:styleId="ListLabel143">
+    <w:name w:val="ListLabel 143"/>
+    <w:qFormat/>
+    <w:rPr>
+      <w:rFonts w:cs="Courier New"/>
+    </w:rPr>
+  </w:style>
+  <w:style w:type="character" w:styleId="ListLabel144">
+    <w:name w:val="ListLabel 144"/>
+    <w:qFormat/>
+    <w:rPr>
+      <w:rFonts w:cs="Noto Sans Symbols"/>
+    </w:rPr>
+  </w:style>
+  <w:style w:type="character" w:styleId="ListLabel145">
+    <w:name w:val="ListLabel 145"/>
+    <w:qFormat/>
+    <w:rPr>
+      <w:sz w:val="24"/>
+      <w:u w:val="none"/>
+    </w:rPr>
+  </w:style>
+  <w:style w:type="character" w:styleId="ListLabel146">
+    <w:name w:val="ListLabel 146"/>
+    <w:qFormat/>
+    <w:rPr>
+      <w:u w:val="none"/>
+    </w:rPr>
+  </w:style>
+  <w:style w:type="character" w:styleId="ListLabel147">
+    <w:name w:val="ListLabel 147"/>
+    <w:qFormat/>
+    <w:rPr>
+      <w:u w:val="none"/>
+    </w:rPr>
+  </w:style>
+  <w:style w:type="character" w:styleId="ListLabel148">
+    <w:name w:val="ListLabel 148"/>
+    <w:qFormat/>
+    <w:rPr>
+      <w:u w:val="none"/>
+    </w:rPr>
+  </w:style>
+  <w:style w:type="character" w:styleId="ListLabel149">
+    <w:name w:val="ListLabel 149"/>
+    <w:qFormat/>
+    <w:rPr>
+      <w:u w:val="none"/>
+    </w:rPr>
+  </w:style>
+  <w:style w:type="character" w:styleId="ListLabel150">
+    <w:name w:val="ListLabel 150"/>
+    <w:qFormat/>
+    <w:rPr>
+      <w:u w:val="none"/>
+    </w:rPr>
+  </w:style>
+  <w:style w:type="character" w:styleId="ListLabel151">
+    <w:name w:val="ListLabel 151"/>
+    <w:qFormat/>
+    <w:rPr>
+      <w:u w:val="none"/>
+    </w:rPr>
+  </w:style>
+  <w:style w:type="character" w:styleId="ListLabel152">
+    <w:name w:val="ListLabel 152"/>
+    <w:qFormat/>
+    <w:rPr>
+      <w:u w:val="none"/>
+    </w:rPr>
+  </w:style>
+  <w:style w:type="character" w:styleId="ListLabel153">
+    <w:name w:val="ListLabel 153"/>
+    <w:qFormat/>
+    <w:rPr>
+      <w:u w:val="none"/>
+    </w:rPr>
+  </w:style>
+  <w:style w:type="character" w:styleId="ListLabel154">
+    <w:name w:val="ListLabel 154"/>
+    <w:qFormat/>
+    <w:rPr>
+      <w:sz w:val="24"/>
+      <w:u w:val="none"/>
+    </w:rPr>
+  </w:style>
+  <w:style w:type="character" w:styleId="ListLabel155">
+    <w:name w:val="ListLabel 155"/>
+    <w:qFormat/>
+    <w:rPr>
+      <w:u w:val="none"/>
+    </w:rPr>
+  </w:style>
+  <w:style w:type="character" w:styleId="ListLabel156">
+    <w:name w:val="ListLabel 156"/>
+    <w:qFormat/>
+    <w:rPr>
+      <w:u w:val="none"/>
+    </w:rPr>
+  </w:style>
+  <w:style w:type="character" w:styleId="ListLabel157">
+    <w:name w:val="ListLabel 157"/>
+    <w:qFormat/>
+    <w:rPr>
+      <w:u w:val="none"/>
+    </w:rPr>
+  </w:style>
+  <w:style w:type="character" w:styleId="ListLabel158">
+    <w:name w:val="ListLabel 158"/>
+    <w:qFormat/>
+    <w:rPr>
+      <w:u w:val="none"/>
+    </w:rPr>
+  </w:style>
+  <w:style w:type="character" w:styleId="ListLabel159">
+    <w:name w:val="ListLabel 159"/>
+    <w:qFormat/>
+    <w:rPr>
+      <w:u w:val="none"/>
+    </w:rPr>
+  </w:style>
+  <w:style w:type="character" w:styleId="ListLabel160">
+    <w:name w:val="ListLabel 160"/>
+    <w:qFormat/>
+    <w:rPr>
+      <w:u w:val="none"/>
+    </w:rPr>
+  </w:style>
+  <w:style w:type="character" w:styleId="ListLabel161">
+    <w:name w:val="ListLabel 161"/>
+    <w:qFormat/>
+    <w:rPr>
+      <w:u w:val="none"/>
+    </w:rPr>
+  </w:style>
+  <w:style w:type="character" w:styleId="ListLabel162">
+    <w:name w:val="ListLabel 162"/>
+    <w:qFormat/>
+    <w:rPr>
+      <w:u w:val="none"/>
+    </w:rPr>
+  </w:style>
+  <w:style w:type="character" w:styleId="ListLabel163">
+    <w:name w:val="ListLabel 163"/>
+    <w:qFormat/>
+    <w:rPr>
+      <w:rFonts w:cs="Noto Sans Symbols"/>
+      <w:b/>
+      <w:sz w:val="24"/>
+    </w:rPr>
+  </w:style>
+  <w:style w:type="character" w:styleId="ListLabel164">
+    <w:name w:val="ListLabel 164"/>
+    <w:qFormat/>
+    <w:rPr>
+      <w:rFonts w:cs="Courier New"/>
+    </w:rPr>
+  </w:style>
+  <w:style w:type="character" w:styleId="ListLabel165">
+    <w:name w:val="ListLabel 165"/>
+    <w:qFormat/>
+    <w:rPr>
+      <w:rFonts w:cs="Noto Sans Symbols"/>
+    </w:rPr>
+  </w:style>
+  <w:style w:type="character" w:styleId="ListLabel166">
+    <w:name w:val="ListLabel 166"/>
+    <w:qFormat/>
+    <w:rPr>
+      <w:rFonts w:cs="Noto Sans Symbols"/>
+    </w:rPr>
+  </w:style>
+  <w:style w:type="character" w:styleId="ListLabel167">
+    <w:name w:val="ListLabel 167"/>
+    <w:qFormat/>
+    <w:rPr>
+      <w:rFonts w:cs="Courier New"/>
+    </w:rPr>
+  </w:style>
+  <w:style w:type="character" w:styleId="ListLabel168">
+    <w:name w:val="ListLabel 168"/>
+    <w:qFormat/>
+    <w:rPr>
+      <w:rFonts w:cs="Noto Sans Symbols"/>
+    </w:rPr>
+  </w:style>
+  <w:style w:type="character" w:styleId="ListLabel169">
+    <w:name w:val="ListLabel 169"/>
+    <w:qFormat/>
+    <w:rPr>
+      <w:rFonts w:cs="Noto Sans Symbols"/>
+    </w:rPr>
+  </w:style>
+  <w:style w:type="character" w:styleId="ListLabel170">
+    <w:name w:val="ListLabel 170"/>
+    <w:qFormat/>
+    <w:rPr>
+      <w:rFonts w:cs="Courier New"/>
+    </w:rPr>
+  </w:style>
+  <w:style w:type="character" w:styleId="ListLabel171">
+    <w:name w:val="ListLabel 171"/>
+    <w:qFormat/>
+    <w:rPr>
+      <w:rFonts w:cs="Noto Sans Symbols"/>
+    </w:rPr>
+  </w:style>
+  <w:style w:type="character" w:styleId="ListLabel172">
+    <w:name w:val="ListLabel 172"/>
+    <w:qFormat/>
+    <w:rPr>
+      <w:sz w:val="24"/>
+      <w:u w:val="none"/>
+    </w:rPr>
+  </w:style>
+  <w:style w:type="character" w:styleId="ListLabel173">
+    <w:name w:val="ListLabel 173"/>
+    <w:qFormat/>
+    <w:rPr>
+      <w:u w:val="none"/>
+    </w:rPr>
+  </w:style>
+  <w:style w:type="character" w:styleId="ListLabel174">
+    <w:name w:val="ListLabel 174"/>
+    <w:qFormat/>
+    <w:rPr>
+      <w:u w:val="none"/>
+    </w:rPr>
+  </w:style>
+  <w:style w:type="character" w:styleId="ListLabel175">
+    <w:name w:val="ListLabel 175"/>
+    <w:qFormat/>
+    <w:rPr>
+      <w:u w:val="none"/>
+    </w:rPr>
+  </w:style>
+  <w:style w:type="character" w:styleId="ListLabel176">
+    <w:name w:val="ListLabel 176"/>
+    <w:qFormat/>
+    <w:rPr>
+      <w:u w:val="none"/>
+    </w:rPr>
+  </w:style>
+  <w:style w:type="character" w:styleId="ListLabel177">
+    <w:name w:val="ListLabel 177"/>
+    <w:qFormat/>
+    <w:rPr>
+      <w:u w:val="none"/>
+    </w:rPr>
+  </w:style>
+  <w:style w:type="character" w:styleId="ListLabel178">
+    <w:name w:val="ListLabel 178"/>
+    <w:qFormat/>
+    <w:rPr>
+      <w:u w:val="none"/>
+    </w:rPr>
+  </w:style>
+  <w:style w:type="character" w:styleId="ListLabel179">
+    <w:name w:val="ListLabel 179"/>
+    <w:qFormat/>
+    <w:rPr>
+      <w:u w:val="none"/>
+    </w:rPr>
+  </w:style>
+  <w:style w:type="character" w:styleId="ListLabel180">
+    <w:name w:val="ListLabel 180"/>
+    <w:qFormat/>
+    <w:rPr>
+      <w:u w:val="none"/>
+    </w:rPr>
+  </w:style>
+  <w:style w:type="character" w:styleId="ListLabel181">
+    <w:name w:val="ListLabel 181"/>
+    <w:qFormat/>
+    <w:rPr>
+      <w:sz w:val="24"/>
+      <w:u w:val="none"/>
+    </w:rPr>
+  </w:style>
+  <w:style w:type="character" w:styleId="ListLabel182">
+    <w:name w:val="ListLabel 182"/>
+    <w:qFormat/>
+    <w:rPr>
+      <w:u w:val="none"/>
+    </w:rPr>
+  </w:style>
+  <w:style w:type="character" w:styleId="ListLabel183">
+    <w:name w:val="ListLabel 183"/>
+    <w:qFormat/>
+    <w:rPr>
+      <w:u w:val="none"/>
+    </w:rPr>
+  </w:style>
+  <w:style w:type="character" w:styleId="ListLabel184">
+    <w:name w:val="ListLabel 184"/>
+    <w:qFormat/>
+    <w:rPr>
+      <w:u w:val="none"/>
+    </w:rPr>
+  </w:style>
+  <w:style w:type="character" w:styleId="ListLabel185">
+    <w:name w:val="ListLabel 185"/>
+    <w:qFormat/>
+    <w:rPr>
+      <w:u w:val="none"/>
+    </w:rPr>
+  </w:style>
+  <w:style w:type="character" w:styleId="ListLabel186">
+    <w:name w:val="ListLabel 186"/>
+    <w:qFormat/>
+    <w:rPr>
+      <w:u w:val="none"/>
+    </w:rPr>
+  </w:style>
+  <w:style w:type="character" w:styleId="ListLabel187">
+    <w:name w:val="ListLabel 187"/>
+    <w:qFormat/>
+    <w:rPr>
+      <w:u w:val="none"/>
+    </w:rPr>
+  </w:style>
+  <w:style w:type="character" w:styleId="ListLabel188">
+    <w:name w:val="ListLabel 188"/>
+    <w:qFormat/>
+    <w:rPr>
+      <w:u w:val="none"/>
+    </w:rPr>
+  </w:style>
+  <w:style w:type="character" w:styleId="ListLabel189">
+    <w:name w:val="ListLabel 189"/>
+    <w:qFormat/>
+    <w:rPr>
+      <w:u w:val="none"/>
+    </w:rPr>
+  </w:style>
   <w:style w:type="paragraph" w:styleId="Ttulo">
     <w:name w:val="Título"/>
     <w:basedOn w:val="Normal"/>
@@ -8852,6 +9489,18 @@
         <w:tab w:val="right" w:pos="8460" w:leader="dot"/>
       </w:tabs>
       <w:ind w:left="566" w:hanging="0"/>
+    </w:pPr>
+    <w:rPr/>
+  </w:style>
+  <w:style w:type="paragraph" w:styleId="Cabealho">
+    <w:name w:val="Header"/>
+    <w:basedOn w:val="Normal"/>
+    <w:pPr>
+      <w:suppressLineNumbers/>
+      <w:tabs>
+        <w:tab w:val="center" w:pos="4513" w:leader="none"/>
+        <w:tab w:val="right" w:pos="9026" w:leader="none"/>
+      </w:tabs>
     </w:pPr>
     <w:rPr/>
   </w:style>

</xml_diff>